<commit_message>
Implemented detection with LOF and OneClass SVM
</commit_message>
<xml_diff>
--- a/notes/Test for datascientists.docx
+++ b/notes/Test for datascientists.docx
@@ -1,6 +1,6 @@
 
 <file path=word/document.xml><?xml version="1.0" encoding="utf-8"?>
-<w:document xmlns:wpc="http://schemas.microsoft.com/office/word/2010/wordprocessingCanvas" xmlns:cx="http://schemas.microsoft.com/office/drawing/2014/chartex" xmlns:cx1="http://schemas.microsoft.com/office/drawing/2015/9/8/chartex" xmlns:cx2="http://schemas.microsoft.com/office/drawing/2015/10/21/chartex" xmlns:cx3="http://schemas.microsoft.com/office/drawing/2016/5/9/chartex" xmlns:cx4="http://schemas.microsoft.com/office/drawing/2016/5/10/chartex" xmlns:cx5="http://schemas.microsoft.com/office/drawing/2016/5/11/chartex" xmlns:cx6="http://schemas.microsoft.com/office/drawing/2016/5/12/chartex" xmlns:cx7="http://schemas.microsoft.com/office/drawing/2016/5/13/chartex" xmlns:cx8="http://schemas.microsoft.com/office/drawing/2016/5/14/chartex" xmlns:mc="http://schemas.openxmlformats.org/markup-compatibility/2006" xmlns:aink="http://schemas.microsoft.com/office/drawing/2016/ink" xmlns:am3d="http://schemas.microsoft.com/office/drawing/2017/model3d" xmlns:o="urn:schemas-microsoft-com:office:office" xmlns:r="http://schemas.openxmlformats.org/officeDocument/2006/relationships" xmlns:m="http://schemas.openxmlformats.org/officeDocument/2006/math" xmlns:v="urn:schemas-microsoft-com:vml" xmlns:wp14="http://schemas.microsoft.com/office/word/2010/wordprocessingDrawing" xmlns:wp="http://schemas.openxmlformats.org/drawingml/2006/wordprocessingDrawing" xmlns:w10="urn:schemas-microsoft-com:office:word" xmlns:w="http://schemas.openxmlformats.org/wordprocessingml/2006/main" xmlns:w14="http://schemas.microsoft.com/office/word/2010/wordml" xmlns:w15="http://schemas.microsoft.com/office/word/2012/wordml" xmlns:w16cex="http://schemas.microsoft.com/office/word/2018/wordml/cex" xmlns:w16cid="http://schemas.microsoft.com/office/word/2016/wordml/cid" xmlns:w16="http://schemas.microsoft.com/office/word/2018/wordml" xmlns:w16se="http://schemas.microsoft.com/office/word/2015/wordml/symex" xmlns:wpg="http://schemas.microsoft.com/office/word/2010/wordprocessingGroup" xmlns:wpi="http://schemas.microsoft.com/office/word/2010/wordprocessingInk" xmlns:wne="http://schemas.microsoft.com/office/word/2006/wordml" xmlns:wps="http://schemas.microsoft.com/office/word/2010/wordprocessingShape" xmlns:a="http://schemas.openxmlformats.org/drawingml/2006/main" xmlns:pic="http://schemas.openxmlformats.org/drawingml/2006/picture" xmlns:a14="http://schemas.microsoft.com/office/drawing/2010/main" mc:Ignorable="w14 w15 w16se w16cid w16 w16cex wp14">
+<w:document xmlns:wpc="http://schemas.microsoft.com/office/word/2010/wordprocessingCanvas" xmlns:mo="http://schemas.microsoft.com/office/mac/office/2008/main" xmlns:mc="http://schemas.openxmlformats.org/markup-compatibility/2006" xmlns:mv="urn:schemas-microsoft-com:mac:vml" xmlns:o="urn:schemas-microsoft-com:office:office" xmlns:r="http://schemas.openxmlformats.org/officeDocument/2006/relationships" xmlns:m="http://schemas.openxmlformats.org/officeDocument/2006/math" xmlns:v="urn:schemas-microsoft-com:vml" xmlns:wp14="http://schemas.microsoft.com/office/word/2010/wordprocessingDrawing" xmlns:wp="http://schemas.openxmlformats.org/drawingml/2006/wordprocessingDrawing" xmlns:w10="urn:schemas-microsoft-com:office:word" xmlns:w="http://schemas.openxmlformats.org/wordprocessingml/2006/main" xmlns:w14="http://schemas.microsoft.com/office/word/2010/wordml" xmlns:wpg="http://schemas.microsoft.com/office/word/2010/wordprocessingGroup" xmlns:wpi="http://schemas.microsoft.com/office/word/2010/wordprocessingInk" xmlns:wne="http://schemas.microsoft.com/office/word/2006/wordml" xmlns:wps="http://schemas.microsoft.com/office/word/2010/wordprocessingShape" mc:Ignorable="w14 wp14">
   <w:body>
     <w:p>
       <w:pPr>
@@ -84,86 +84,13 @@
       <w:pPr>
         <w:jc w:val="center"/>
         <w:rPr>
-          <w:b w:val="1"/>
-          <w:bCs w:val="1"/>
-          <w:sz w:val="22"/>
-          <w:szCs w:val="22"/>
-          <w:lang w:val="en-US"/>
-        </w:rPr>
-      </w:pPr>
-      <w:r>
-        <w:rPr>
-          <w:b w:val="1"/>
-          <w:bCs w:val="1"/>
-          <w:sz w:val="22"/>
-          <w:szCs w:val="22"/>
-          <w:lang w:val="en-US"/>
-        </w:rPr>
-        <w:t>Context description</w:t>
-      </w:r>
-    </w:p>
-    <w:p>
-      <w:pPr>
-        <w:rPr>
-          <w:sz w:val="22"/>
-          <w:szCs w:val="22"/>
-          <w:lang w:val="en-US"/>
-        </w:rPr>
-      </w:pPr>
-    </w:p>
-    <w:p>
-      <w:pPr>
-        <w:rPr>
-          <w:sz w:val="22"/>
-          <w:szCs w:val="22"/>
-          <w:lang w:val="en-US"/>
-        </w:rPr>
-      </w:pPr>
-      <w:r>
-        <w:rPr>
-          <w:sz w:val="22"/>
-          <w:szCs w:val="22"/>
-          <w:lang w:val="en-US"/>
-        </w:rPr>
-        <w:t xml:space="preserve">This test comes with CSV files extracted from one of Renault’s systems. In this use case, we want to read and analyze manufacturing data </w:t>
-      </w:r>
-      <w:r>
-        <w:rPr>
-          <w:sz w:val="22"/>
-          <w:szCs w:val="22"/>
-          <w:lang w:val="en-US"/>
-        </w:rPr>
-        <w:t>coming from a machine at the end of the assembly line</w:t>
-      </w:r>
-      <w:r>
-        <w:rPr>
-          <w:sz w:val="22"/>
-          <w:szCs w:val="22"/>
-          <w:lang w:val="en-US"/>
-        </w:rPr>
-        <w:t xml:space="preserve">: the filling machine. This machine fills the vehicles at the very end of the assembly line, by adding cooling fluid for the engine – called </w:t>
-      </w:r>
-      <w:proofErr w:type="spellStart"/>
-      <w:r>
-        <w:rPr>
           <w:b/>
           <w:bCs/>
           <w:sz w:val="22"/>
           <w:szCs w:val="22"/>
           <w:lang w:val="en-US"/>
         </w:rPr>
-        <w:t>RMFLuid</w:t>
-      </w:r>
-      <w:proofErr w:type="spellEnd"/>
-      <w:r>
-        <w:rPr>
-          <w:sz w:val="22"/>
-          <w:szCs w:val="22"/>
-          <w:lang w:val="en-US"/>
-        </w:rPr>
-        <w:t xml:space="preserve"> in the dataset, fluid for the braking system – called </w:t>
-      </w:r>
-      <w:proofErr w:type="spellStart"/>
+      </w:pPr>
       <w:r>
         <w:rPr>
           <w:b/>
@@ -172,18 +99,50 @@
           <w:szCs w:val="22"/>
           <w:lang w:val="en-US"/>
         </w:rPr>
-        <w:t>FRFluid</w:t>
-      </w:r>
-      <w:proofErr w:type="spellEnd"/>
-      <w:r>
-        <w:rPr>
-          <w:sz w:val="22"/>
-          <w:szCs w:val="22"/>
-          <w:lang w:val="en-US"/>
-        </w:rPr>
-        <w:t xml:space="preserve"> in the data, and fluid for the air conditioning system – called </w:t>
-      </w:r>
-      <w:proofErr w:type="spellStart"/>
+        <w:t>Context description</w:t>
+      </w:r>
+    </w:p>
+    <w:p>
+      <w:pPr>
+        <w:rPr>
+          <w:sz w:val="22"/>
+          <w:szCs w:val="22"/>
+          <w:lang w:val="en-US"/>
+        </w:rPr>
+      </w:pPr>
+    </w:p>
+    <w:p>
+      <w:pPr>
+        <w:rPr>
+          <w:sz w:val="22"/>
+          <w:szCs w:val="22"/>
+          <w:lang w:val="en-US"/>
+        </w:rPr>
+      </w:pPr>
+      <w:r>
+        <w:rPr>
+          <w:sz w:val="22"/>
+          <w:szCs w:val="22"/>
+          <w:lang w:val="en-US"/>
+        </w:rPr>
+        <w:t xml:space="preserve">This test comes with CSV files extracted from one of Renault’s systems. In this use case, we want to read and analyze manufacturing data </w:t>
+      </w:r>
+      <w:r>
+        <w:rPr>
+          <w:sz w:val="22"/>
+          <w:szCs w:val="22"/>
+          <w:lang w:val="en-US"/>
+        </w:rPr>
+        <w:t>coming from a machine at the end of the assembly line</w:t>
+      </w:r>
+      <w:r>
+        <w:rPr>
+          <w:sz w:val="22"/>
+          <w:szCs w:val="22"/>
+          <w:lang w:val="en-US"/>
+        </w:rPr>
+        <w:t xml:space="preserve">: the filling machine. This machine fills the vehicles at the very end of the assembly line, by adding cooling fluid for the engine – called </w:t>
+      </w:r>
       <w:r>
         <w:rPr>
           <w:b/>
@@ -192,9 +151,44 @@
           <w:szCs w:val="22"/>
           <w:lang w:val="en-US"/>
         </w:rPr>
+        <w:t>RMFLuid</w:t>
+      </w:r>
+      <w:r>
+        <w:rPr>
+          <w:sz w:val="22"/>
+          <w:szCs w:val="22"/>
+          <w:lang w:val="en-US"/>
+        </w:rPr>
+        <w:t xml:space="preserve"> in the dataset, fluid for the braking system – called </w:t>
+      </w:r>
+      <w:r>
+        <w:rPr>
+          <w:b/>
+          <w:bCs/>
+          <w:sz w:val="22"/>
+          <w:szCs w:val="22"/>
+          <w:lang w:val="en-US"/>
+        </w:rPr>
+        <w:t>FRFluid</w:t>
+      </w:r>
+      <w:r>
+        <w:rPr>
+          <w:sz w:val="22"/>
+          <w:szCs w:val="22"/>
+          <w:lang w:val="en-US"/>
+        </w:rPr>
+        <w:t xml:space="preserve"> in the data, and fluid for the air conditioning system – called </w:t>
+      </w:r>
+      <w:r>
+        <w:rPr>
+          <w:b/>
+          <w:bCs/>
+          <w:sz w:val="22"/>
+          <w:szCs w:val="22"/>
+          <w:lang w:val="en-US"/>
+        </w:rPr>
         <w:t>HFOFluid</w:t>
       </w:r>
-      <w:proofErr w:type="spellEnd"/>
       <w:r>
         <w:rPr>
           <w:sz w:val="22"/>
@@ -226,7 +220,7 @@
           <w:noProof/>
           <w:sz w:val="22"/>
           <w:szCs w:val="22"/>
-          <w:lang w:val="en-US"/>
+          <w:lang w:eastAsia="fr-FR"/>
         </w:rPr>
         <w:drawing>
           <wp:inline distT="0" distB="0" distL="0" distR="0" wp14:anchorId="083C1785" wp14:editId="3FCB64FF">
@@ -244,7 +238,7 @@
                     <pic:cNvPicPr/>
                   </pic:nvPicPr>
                   <pic:blipFill rotWithShape="1">
-                    <a:blip r:embed="rId7">
+                    <a:blip r:embed="rId11">
                       <a:extLst>
                         <a:ext uri="{28A0092B-C50C-407E-A947-70E740481C1C}">
                           <a14:useLocalDpi xmlns:a14="http://schemas.microsoft.com/office/drawing/2010/main" val="0"/>
@@ -266,7 +260,7 @@
                       <a:noFill/>
                     </a:ln>
                     <a:extLst>
-                      <a:ext uri="{53640926-AAD7-44D8-BBD7-CCE9431645EC}">
+                      <a:ext uri="{53640926-AAD7-44d8-BBD7-CCE9431645EC}">
                         <a14:shadowObscured xmlns:a14="http://schemas.microsoft.com/office/drawing/2010/main"/>
                       </a:ext>
                     </a:extLst>
@@ -374,8 +368,9 @@
           <w:noProof/>
           <w:sz w:val="22"/>
           <w:szCs w:val="22"/>
-          <w:lang w:val="en-US"/>
-        </w:rPr>
+          <w:lang w:eastAsia="fr-FR"/>
+        </w:rPr>
+        <w:lastRenderedPageBreak/>
         <w:drawing>
           <wp:inline distT="0" distB="0" distL="0" distR="0" wp14:anchorId="3C817347" wp14:editId="71D555D7">
             <wp:extent cx="5756910" cy="2209165"/>
@@ -392,7 +387,7 @@
                     <pic:cNvPicPr/>
                   </pic:nvPicPr>
                   <pic:blipFill>
-                    <a:blip r:embed="rId8" cstate="print">
+                    <a:blip r:embed="rId12" cstate="print">
                       <a:extLst>
                         <a:ext uri="{28A0092B-C50C-407E-A947-70E740481C1C}">
                           <a14:useLocalDpi xmlns:a14="http://schemas.microsoft.com/office/drawing/2010/main" val="0"/>
@@ -432,9 +427,8 @@
           <w:noProof/>
           <w:sz w:val="22"/>
           <w:szCs w:val="22"/>
-          <w:lang w:val="en-US"/>
-        </w:rPr>
-        <w:lastRenderedPageBreak/>
+          <w:lang w:eastAsia="fr-FR"/>
+        </w:rPr>
         <w:drawing>
           <wp:inline distT="0" distB="0" distL="0" distR="0" wp14:anchorId="6A430736" wp14:editId="5DE54693">
             <wp:extent cx="4710023" cy="986580"/>
@@ -451,7 +445,7 @@
                     <pic:cNvPicPr/>
                   </pic:nvPicPr>
                   <pic:blipFill>
-                    <a:blip r:embed="rId9" cstate="print">
+                    <a:blip r:embed="rId13" cstate="print">
                       <a:extLst>
                         <a:ext uri="{28A0092B-C50C-407E-A947-70E740481C1C}">
                           <a14:useLocalDpi xmlns:a14="http://schemas.microsoft.com/office/drawing/2010/main" val="0"/>
@@ -519,7 +513,6 @@
         </w:rPr>
         <w:t>, the data has been extracted and filtered with only 1 plant (</w:t>
       </w:r>
-      <w:proofErr w:type="spellStart"/>
       <w:r>
         <w:rPr>
           <w:b/>
@@ -550,7 +543,6 @@
         </w:rPr>
         <w:t>ode</w:t>
       </w:r>
-      <w:proofErr w:type="spellEnd"/>
       <w:r>
         <w:rPr>
           <w:sz w:val="22"/>
@@ -559,7 +551,6 @@
         </w:rPr>
         <w:t>) and machine (</w:t>
       </w:r>
-      <w:proofErr w:type="spellStart"/>
       <w:r>
         <w:rPr>
           <w:b/>
@@ -568,68 +559,94 @@
           <w:szCs w:val="22"/>
           <w:lang w:val="en-US"/>
         </w:rPr>
-        <w:t>objectUAI</w:t>
-      </w:r>
-      <w:proofErr w:type="spellEnd"/>
+        <w:t>objectUAI, machine</w:t>
+      </w:r>
+      <w:r>
+        <w:rPr>
+          <w:sz w:val="22"/>
+          <w:szCs w:val="22"/>
+          <w:lang w:val="en-US"/>
+        </w:rPr>
+        <w:t>) at a time.</w:t>
+      </w:r>
+    </w:p>
+    <w:p>
+      <w:pPr>
+        <w:rPr>
+          <w:sz w:val="22"/>
+          <w:szCs w:val="22"/>
+          <w:lang w:val="en-US"/>
+        </w:rPr>
+      </w:pPr>
+    </w:p>
+    <w:p>
+      <w:pPr>
+        <w:rPr>
+          <w:sz w:val="22"/>
+          <w:szCs w:val="22"/>
+          <w:lang w:val="en-US"/>
+        </w:rPr>
+      </w:pPr>
+      <w:r>
+        <w:rPr>
+          <w:sz w:val="22"/>
+          <w:szCs w:val="22"/>
+          <w:lang w:val="en-US"/>
+        </w:rPr>
+        <w:t>F</w:t>
+      </w:r>
+      <w:r>
+        <w:rPr>
+          <w:sz w:val="22"/>
+          <w:szCs w:val="22"/>
+          <w:lang w:val="en-US"/>
+        </w:rPr>
+        <w:t>luids are filled one after the other</w:t>
+      </w:r>
+      <w:r>
+        <w:rPr>
+          <w:sz w:val="22"/>
+          <w:szCs w:val="22"/>
+          <w:lang w:val="en-US"/>
+        </w:rPr>
+        <w:t xml:space="preserve"> (</w:t>
+      </w:r>
       <w:r>
         <w:rPr>
           <w:b/>
-          <w:bCs/>
-          <w:sz w:val="22"/>
-          <w:szCs w:val="22"/>
-          <w:lang w:val="en-US"/>
-        </w:rPr>
-        <w:t>, machine</w:t>
-      </w:r>
-      <w:r>
-        <w:rPr>
-          <w:sz w:val="22"/>
-          <w:szCs w:val="22"/>
-          <w:lang w:val="en-US"/>
-        </w:rPr>
-        <w:t>) at a time.</w:t>
-      </w:r>
-    </w:p>
-    <w:p>
-      <w:pPr>
-        <w:rPr>
-          <w:sz w:val="22"/>
-          <w:szCs w:val="22"/>
-          <w:lang w:val="en-US"/>
-        </w:rPr>
-      </w:pPr>
-    </w:p>
-    <w:p>
-      <w:pPr>
-        <w:rPr>
-          <w:sz w:val="22"/>
-          <w:szCs w:val="22"/>
-          <w:lang w:val="en-US"/>
-        </w:rPr>
-      </w:pPr>
-      <w:r>
-        <w:rPr>
-          <w:sz w:val="22"/>
-          <w:szCs w:val="22"/>
-          <w:lang w:val="en-US"/>
-        </w:rPr>
-        <w:t>F</w:t>
-      </w:r>
-      <w:r>
-        <w:rPr>
-          <w:sz w:val="22"/>
-          <w:szCs w:val="22"/>
-          <w:lang w:val="en-US"/>
-        </w:rPr>
-        <w:t>luids are filled one after the other</w:t>
-      </w:r>
-      <w:r>
-        <w:rPr>
-          <w:sz w:val="22"/>
-          <w:szCs w:val="22"/>
-          <w:lang w:val="en-US"/>
-        </w:rPr>
-        <w:t xml:space="preserve"> (sequentially) during the </w:t>
+          <w:sz w:val="22"/>
+          <w:szCs w:val="22"/>
+          <w:lang w:val="en-US"/>
+        </w:rPr>
+        <w:t>sequentially</w:t>
+      </w:r>
+      <w:r>
+        <w:rPr>
+          <w:b/>
+          <w:sz w:val="22"/>
+          <w:szCs w:val="22"/>
+          <w:lang w:val="en-US"/>
+        </w:rPr>
+        <w:t xml:space="preserve"> YES BUT THEY ARE</w:t>
+      </w:r>
+      <w:bookmarkStart w:id="0" w:name="_GoBack"/>
+      <w:bookmarkEnd w:id="0"/>
+      <w:r>
+        <w:rPr>
+          <w:b/>
+          <w:sz w:val="22"/>
+          <w:szCs w:val="22"/>
+          <w:lang w:val="en-US"/>
+        </w:rPr>
+        <w:t xml:space="preserve"> NOT SEPARATED</w:t>
+      </w:r>
+      <w:r>
+        <w:rPr>
+          <w:sz w:val="22"/>
+          <w:szCs w:val="22"/>
+          <w:lang w:val="en-US"/>
+        </w:rPr>
+        <w:t xml:space="preserve">) during the </w:t>
       </w:r>
       <w:r>
         <w:rPr>
@@ -742,7 +759,6 @@
           <w:lang w:val="en-US"/>
         </w:rPr>
       </w:pPr>
-      <w:proofErr w:type="spellStart"/>
       <w:r>
         <w:rPr>
           <w:b/>
@@ -751,18 +767,7 @@
           <w:szCs w:val="22"/>
           <w:lang w:val="en-US"/>
         </w:rPr>
-        <w:t>PreVacuum</w:t>
-      </w:r>
-      <w:proofErr w:type="spellEnd"/>
-      <w:r>
-        <w:rPr>
-          <w:b/>
-          <w:bCs/>
-          <w:sz w:val="22"/>
-          <w:szCs w:val="22"/>
-          <w:lang w:val="en-US"/>
-        </w:rPr>
-        <w:t>:</w:t>
+        <w:t>PreVacuum:</w:t>
       </w:r>
       <w:r>
         <w:rPr>
@@ -830,25 +835,7 @@
           <w:szCs w:val="22"/>
           <w:lang w:val="en-US"/>
         </w:rPr>
-        <w:t xml:space="preserve">First big pressure </w:t>
-      </w:r>
-      <w:proofErr w:type="gramStart"/>
-      <w:r>
-        <w:rPr>
-          <w:sz w:val="22"/>
-          <w:szCs w:val="22"/>
-          <w:lang w:val="en-US"/>
-        </w:rPr>
-        <w:t>fall</w:t>
-      </w:r>
-      <w:proofErr w:type="gramEnd"/>
-      <w:r>
-        <w:rPr>
-          <w:sz w:val="22"/>
-          <w:szCs w:val="22"/>
-          <w:lang w:val="en-US"/>
-        </w:rPr>
-        <w:t xml:space="preserve"> with the main pump</w:t>
+        <w:t>First big pressure fall with the main pump</w:t>
       </w:r>
     </w:p>
     <w:p>
@@ -866,7 +853,6 @@
           <w:lang w:val="en-US"/>
         </w:rPr>
       </w:pPr>
-      <w:proofErr w:type="spellStart"/>
       <w:r>
         <w:rPr>
           <w:b/>
@@ -875,18 +861,7 @@
           <w:szCs w:val="22"/>
           <w:lang w:val="en-US"/>
         </w:rPr>
-        <w:t>VacuumControl</w:t>
-      </w:r>
-      <w:proofErr w:type="spellEnd"/>
-      <w:r>
-        <w:rPr>
-          <w:b/>
-          <w:bCs/>
-          <w:sz w:val="22"/>
-          <w:szCs w:val="22"/>
-          <w:lang w:val="en-US"/>
-        </w:rPr>
-        <w:t xml:space="preserve">: </w:t>
+        <w:t xml:space="preserve">VacuumControl: </w:t>
       </w:r>
       <w:r>
         <w:rPr>
@@ -958,7 +933,6 @@
           <w:lang w:val="en-US"/>
         </w:rPr>
       </w:pPr>
-      <w:proofErr w:type="spellStart"/>
       <w:r>
         <w:rPr>
           <w:b/>
@@ -967,18 +941,7 @@
           <w:szCs w:val="22"/>
           <w:lang w:val="en-US"/>
         </w:rPr>
-        <w:t>EndVacuum</w:t>
-      </w:r>
-      <w:proofErr w:type="spellEnd"/>
-      <w:r>
-        <w:rPr>
-          <w:b/>
-          <w:bCs/>
-          <w:sz w:val="22"/>
-          <w:szCs w:val="22"/>
-          <w:lang w:val="en-US"/>
-        </w:rPr>
-        <w:t>:</w:t>
+        <w:t>EndVacuum:</w:t>
       </w:r>
       <w:r>
         <w:rPr>
@@ -1091,7 +1054,6 @@
           <w:lang w:val="en-US"/>
         </w:rPr>
       </w:pPr>
-      <w:proofErr w:type="spellStart"/>
       <w:r>
         <w:rPr>
           <w:b/>
@@ -1100,9 +1062,61 @@
           <w:szCs w:val="22"/>
           <w:lang w:val="en-US"/>
         </w:rPr>
-        <w:t>EndLoading</w:t>
-      </w:r>
-      <w:proofErr w:type="spellEnd"/>
+        <w:t xml:space="preserve">EndLoading: </w:t>
+      </w:r>
+      <w:r>
+        <w:rPr>
+          <w:sz w:val="22"/>
+          <w:szCs w:val="22"/>
+          <w:lang w:val="en-US"/>
+        </w:rPr>
+        <w:t>Check of the final value</w:t>
+      </w:r>
+    </w:p>
+    <w:p>
+      <w:pPr>
+        <w:rPr>
+          <w:sz w:val="22"/>
+          <w:szCs w:val="22"/>
+          <w:lang w:val="en-US"/>
+        </w:rPr>
+      </w:pPr>
+    </w:p>
+    <w:p>
+      <w:pPr>
+        <w:rPr>
+          <w:sz w:val="22"/>
+          <w:szCs w:val="22"/>
+          <w:lang w:val="en-US"/>
+        </w:rPr>
+      </w:pPr>
+      <w:r>
+        <w:rPr>
+          <w:sz w:val="22"/>
+          <w:szCs w:val="22"/>
+          <w:lang w:val="en-US"/>
+        </w:rPr>
+        <w:t>We monitor the following variables:</w:t>
+      </w:r>
+    </w:p>
+    <w:p>
+      <w:pPr>
+        <w:ind w:left="360"/>
+        <w:rPr>
+          <w:sz w:val="22"/>
+          <w:szCs w:val="22"/>
+          <w:lang w:val="en-US"/>
+        </w:rPr>
+      </w:pPr>
+      <w:r>
+        <w:rPr>
+          <w:sz w:val="22"/>
+          <w:szCs w:val="22"/>
+          <w:lang w:val="en-US"/>
+        </w:rPr>
+        <w:lastRenderedPageBreak/>
+        <w:t>Pressure in the circuit during the vacuum phase (</w:t>
+      </w:r>
       <w:r>
         <w:rPr>
           <w:b/>
@@ -1111,72 +1125,8 @@
           <w:szCs w:val="22"/>
           <w:lang w:val="en-US"/>
         </w:rPr>
-        <w:t xml:space="preserve">: </w:t>
-      </w:r>
-      <w:r>
-        <w:rPr>
-          <w:sz w:val="22"/>
-          <w:szCs w:val="22"/>
-          <w:lang w:val="en-US"/>
-        </w:rPr>
-        <w:t>Check of the final value</w:t>
-      </w:r>
-    </w:p>
-    <w:p>
-      <w:pPr>
-        <w:rPr>
-          <w:sz w:val="22"/>
-          <w:szCs w:val="22"/>
-          <w:lang w:val="en-US"/>
-        </w:rPr>
-      </w:pPr>
-    </w:p>
-    <w:p>
-      <w:pPr>
-        <w:rPr>
-          <w:sz w:val="22"/>
-          <w:szCs w:val="22"/>
-          <w:lang w:val="en-US"/>
-        </w:rPr>
-      </w:pPr>
-      <w:r>
-        <w:rPr>
-          <w:sz w:val="22"/>
-          <w:szCs w:val="22"/>
-          <w:lang w:val="en-US"/>
-        </w:rPr>
-        <w:t>We monitor the following variables:</w:t>
-      </w:r>
-    </w:p>
-    <w:p>
-      <w:pPr>
-        <w:ind w:left="360"/>
-        <w:rPr>
-          <w:sz w:val="22"/>
-          <w:szCs w:val="22"/>
-          <w:lang w:val="en-US"/>
-        </w:rPr>
-      </w:pPr>
-      <w:r>
-        <w:rPr>
-          <w:sz w:val="22"/>
-          <w:szCs w:val="22"/>
-          <w:lang w:val="en-US"/>
-        </w:rPr>
-        <w:t>Pressure in the circuit during the vacuum phase (</w:t>
-      </w:r>
-      <w:proofErr w:type="spellStart"/>
-      <w:r>
-        <w:rPr>
-          <w:b/>
-          <w:bCs/>
-          <w:sz w:val="22"/>
-          <w:szCs w:val="22"/>
-          <w:lang w:val="en-US"/>
-        </w:rPr>
         <w:t>ActVacuum</w:t>
       </w:r>
-      <w:proofErr w:type="spellEnd"/>
       <w:r>
         <w:rPr>
           <w:sz w:val="22"/>
@@ -1196,7 +1146,7 @@
       <w:r>
         <w:rPr>
           <w:noProof/>
-          <w:lang w:val="en-US"/>
+          <w:lang w:eastAsia="fr-FR"/>
         </w:rPr>
         <w:drawing>
           <wp:inline distT="0" distB="0" distL="0" distR="0" wp14:anchorId="6B375AC2" wp14:editId="03018501">
@@ -1214,7 +1164,7 @@
                     <pic:cNvPicPr/>
                   </pic:nvPicPr>
                   <pic:blipFill>
-                    <a:blip r:embed="rId10" cstate="print">
+                    <a:blip r:embed="rId14" cstate="print">
                       <a:extLst>
                         <a:ext uri="{28A0092B-C50C-407E-A947-70E740481C1C}">
                           <a14:useLocalDpi xmlns:a14="http://schemas.microsoft.com/office/drawing/2010/main" val="0"/>
@@ -1256,7 +1206,6 @@
           <w:szCs w:val="22"/>
           <w:lang w:val="en-US"/>
         </w:rPr>
-        <w:lastRenderedPageBreak/>
         <w:t>Pressure of the machine during the filling phase</w:t>
       </w:r>
       <w:r>
@@ -1267,7 +1216,6 @@
         </w:rPr>
         <w:t xml:space="preserve"> (</w:t>
       </w:r>
-      <w:proofErr w:type="spellStart"/>
       <w:r>
         <w:rPr>
           <w:b/>
@@ -1278,7 +1226,6 @@
         </w:rPr>
         <w:t>ActLoadingPressure</w:t>
       </w:r>
-      <w:proofErr w:type="spellEnd"/>
       <w:r>
         <w:rPr>
           <w:sz w:val="22"/>
@@ -1305,7 +1252,7 @@
       <w:r>
         <w:rPr>
           <w:noProof/>
-          <w:lang w:val="en-US"/>
+          <w:lang w:eastAsia="fr-FR"/>
         </w:rPr>
         <w:drawing>
           <wp:inline distT="0" distB="0" distL="0" distR="0" wp14:anchorId="6F3EF825" wp14:editId="4C80BBB6">
@@ -1323,7 +1270,7 @@
                     <pic:cNvPicPr/>
                   </pic:nvPicPr>
                   <pic:blipFill>
-                    <a:blip r:embed="rId11" cstate="print">
+                    <a:blip r:embed="rId15" cstate="print">
                       <a:extLst>
                         <a:ext uri="{28A0092B-C50C-407E-A947-70E740481C1C}">
                           <a14:useLocalDpi xmlns:a14="http://schemas.microsoft.com/office/drawing/2010/main" val="0"/>
@@ -1379,7 +1326,6 @@
         </w:rPr>
         <w:t xml:space="preserve"> (</w:t>
       </w:r>
-      <w:proofErr w:type="spellStart"/>
       <w:r>
         <w:rPr>
           <w:b/>
@@ -1388,9 +1334,16 @@
           <w:szCs w:val="22"/>
           <w:lang w:val="en-US"/>
         </w:rPr>
-        <w:t>ActVolume</w:t>
-      </w:r>
-      <w:proofErr w:type="spellEnd"/>
+        <w:t xml:space="preserve">ActVolume </w:t>
+      </w:r>
+      <w:r>
+        <w:rPr>
+          <w:sz w:val="22"/>
+          <w:szCs w:val="22"/>
+          <w:lang w:val="en-US"/>
+        </w:rPr>
+        <w:t>or</w:t>
+      </w:r>
       <w:r>
         <w:rPr>
           <w:b/>
@@ -1399,38 +1352,8 @@
           <w:szCs w:val="22"/>
           <w:lang w:val="en-US"/>
         </w:rPr>
-        <w:t xml:space="preserve"> </w:t>
-      </w:r>
-      <w:r>
-        <w:rPr>
-          <w:sz w:val="22"/>
-          <w:szCs w:val="22"/>
-          <w:lang w:val="en-US"/>
-        </w:rPr>
-        <w:t>or</w:t>
-      </w:r>
-      <w:r>
-        <w:rPr>
-          <w:b/>
-          <w:bCs/>
-          <w:sz w:val="22"/>
-          <w:szCs w:val="22"/>
-          <w:lang w:val="en-US"/>
-        </w:rPr>
-        <w:t xml:space="preserve"> </w:t>
-      </w:r>
-      <w:proofErr w:type="spellStart"/>
-      <w:r>
-        <w:rPr>
-          <w:b/>
-          <w:bCs/>
-          <w:sz w:val="22"/>
-          <w:szCs w:val="22"/>
-          <w:lang w:val="en-US"/>
-        </w:rPr>
-        <w:t>ActMass</w:t>
-      </w:r>
-      <w:proofErr w:type="spellEnd"/>
+        <w:t xml:space="preserve"> ActMass</w:t>
+      </w:r>
       <w:r>
         <w:rPr>
           <w:sz w:val="22"/>
@@ -1460,7 +1383,7 @@
       <w:r>
         <w:rPr>
           <w:noProof/>
-          <w:lang w:val="en-US"/>
+          <w:lang w:eastAsia="fr-FR"/>
         </w:rPr>
         <w:drawing>
           <wp:inline distT="0" distB="0" distL="0" distR="0" wp14:anchorId="49A3DA01" wp14:editId="25DFD1CA">
@@ -1478,7 +1401,7 @@
                     <pic:cNvPicPr/>
                   </pic:nvPicPr>
                   <pic:blipFill>
-                    <a:blip r:embed="rId12" cstate="print">
+                    <a:blip r:embed="rId16" cstate="print">
                       <a:extLst>
                         <a:ext uri="{28A0092B-C50C-407E-A947-70E740481C1C}">
                           <a14:useLocalDpi xmlns:a14="http://schemas.microsoft.com/office/drawing/2010/main" val="0"/>
@@ -1568,25 +1491,7 @@
           <w:szCs w:val="22"/>
           <w:lang w:val="en-US"/>
         </w:rPr>
-        <w:t xml:space="preserve"> there is an anomaly on a car (</w:t>
-      </w:r>
-      <w:proofErr w:type="gramStart"/>
-      <w:r>
-        <w:rPr>
-          <w:sz w:val="22"/>
-          <w:szCs w:val="22"/>
-          <w:lang w:val="en-US"/>
-        </w:rPr>
-        <w:t>e.g.</w:t>
-      </w:r>
-      <w:proofErr w:type="gramEnd"/>
-      <w:r>
-        <w:rPr>
-          <w:sz w:val="22"/>
-          <w:szCs w:val="22"/>
-          <w:lang w:val="en-US"/>
-        </w:rPr>
-        <w:t xml:space="preserve"> car not fully filled, or circuit has a leak and vacuum can’t be reached), </w:t>
+        <w:t xml:space="preserve"> there is an anomaly on a car (e.g. car not fully filled, or circuit has a leak and vacuum can’t be reached), </w:t>
       </w:r>
       <w:r>
         <w:rPr>
@@ -1682,8 +1587,9 @@
           <w:noProof/>
           <w:sz w:val="22"/>
           <w:szCs w:val="22"/>
-          <w:lang w:val="en-US"/>
-        </w:rPr>
+          <w:lang w:eastAsia="fr-FR"/>
+        </w:rPr>
+        <w:lastRenderedPageBreak/>
         <w:drawing>
           <wp:inline distT="0" distB="0" distL="0" distR="0" wp14:anchorId="6819E55F" wp14:editId="703E03D2">
             <wp:extent cx="5756910" cy="2447925"/>
@@ -1700,7 +1606,7 @@
                     <pic:cNvPicPr/>
                   </pic:nvPicPr>
                   <pic:blipFill>
-                    <a:blip r:embed="rId13" cstate="print">
+                    <a:blip r:embed="rId17" cstate="print">
                       <a:extLst>
                         <a:ext uri="{28A0092B-C50C-407E-A947-70E740481C1C}">
                           <a14:useLocalDpi xmlns:a14="http://schemas.microsoft.com/office/drawing/2010/main" val="0"/>
@@ -1760,24 +1666,22 @@
         </w:rPr>
       </w:pPr>
     </w:p>
-    <w:p w14:noSpellErr="1">
-      <w:pPr>
-        <w:rPr>
-          <w:lang w:val="en-US"/>
-        </w:rPr>
-      </w:pPr>
-    </w:p>
-    <w:p>
-      <w:pPr>
-        <w:pStyle w:val="Normal"/>
-        <w:rPr>
-          <w:lang w:val="en-US"/>
-        </w:rPr>
-      </w:pPr>
-    </w:p>
-    <w:p>
-      <w:pPr>
-        <w:pStyle w:val="Normal"/>
+    <w:p>
+      <w:pPr>
+        <w:rPr>
+          <w:lang w:val="en-US"/>
+        </w:rPr>
+      </w:pPr>
+    </w:p>
+    <w:p>
+      <w:pPr>
+        <w:rPr>
+          <w:lang w:val="en-US"/>
+        </w:rPr>
+      </w:pPr>
+    </w:p>
+    <w:p>
+      <w:pPr>
         <w:rPr>
           <w:lang w:val="en-US"/>
         </w:rPr>
@@ -1787,15 +1691,15 @@
       <w:pPr>
         <w:jc w:val="center"/>
         <w:rPr>
-          <w:b w:val="1"/>
-          <w:bCs w:val="1"/>
-          <w:lang w:val="en-US"/>
-        </w:rPr>
-      </w:pPr>
-      <w:r>
-        <w:rPr>
-          <w:b w:val="1"/>
-          <w:bCs w:val="1"/>
+          <w:b/>
+          <w:bCs/>
+          <w:lang w:val="en-US"/>
+        </w:rPr>
+      </w:pPr>
+      <w:r>
+        <w:rPr>
+          <w:b/>
+          <w:bCs/>
           <w:lang w:val="en-US"/>
         </w:rPr>
         <w:t>Your Tasks</w:t>
@@ -1803,23 +1707,20 @@
     </w:p>
     <w:p>
       <w:pPr>
-        <w:pStyle w:val="Normal"/>
-        <w:rPr>
-          <w:lang w:val="en-US"/>
-        </w:rPr>
-      </w:pPr>
-    </w:p>
-    <w:p>
-      <w:pPr>
-        <w:pStyle w:val="Normal"/>
-        <w:rPr>
-          <w:lang w:val="en-US"/>
-        </w:rPr>
-      </w:pPr>
-    </w:p>
-    <w:p>
-      <w:pPr>
-        <w:pStyle w:val="Normal"/>
+        <w:rPr>
+          <w:lang w:val="en-US"/>
+        </w:rPr>
+      </w:pPr>
+    </w:p>
+    <w:p>
+      <w:pPr>
+        <w:rPr>
+          <w:lang w:val="en-US"/>
+        </w:rPr>
+      </w:pPr>
+    </w:p>
+    <w:p>
+      <w:pPr>
         <w:rPr>
           <w:lang w:val="en-US"/>
         </w:rPr>
@@ -1965,107 +1866,7 @@
           <w:szCs w:val="22"/>
           <w:lang w:val="en-US"/>
         </w:rPr>
-        <w:t>How is the data balanced between the different car types (</w:t>
-      </w:r>
-      <w:proofErr w:type="spellStart"/>
-      <w:r>
-        <w:rPr>
-          <w:rFonts w:cstheme="minorHAnsi"/>
-          <w:sz w:val="22"/>
-          <w:szCs w:val="22"/>
-          <w:lang w:val="en-US"/>
-        </w:rPr>
-        <w:t>body_type</w:t>
-      </w:r>
-      <w:proofErr w:type="spellEnd"/>
-      <w:r>
-        <w:rPr>
-          <w:rFonts w:cstheme="minorHAnsi"/>
-          <w:sz w:val="22"/>
-          <w:szCs w:val="22"/>
-          <w:lang w:val="en-US"/>
-        </w:rPr>
-        <w:t xml:space="preserve">, </w:t>
-      </w:r>
-      <w:proofErr w:type="spellStart"/>
-      <w:r>
-        <w:rPr>
-          <w:rFonts w:cstheme="minorHAnsi"/>
-          <w:sz w:val="22"/>
-          <w:szCs w:val="22"/>
-          <w:lang w:val="en-US"/>
-        </w:rPr>
-        <w:t>gearbox_type</w:t>
-      </w:r>
-      <w:proofErr w:type="spellEnd"/>
-      <w:r>
-        <w:rPr>
-          <w:rFonts w:cstheme="minorHAnsi"/>
-          <w:sz w:val="22"/>
-          <w:szCs w:val="22"/>
-          <w:lang w:val="en-US"/>
-        </w:rPr>
-        <w:t xml:space="preserve">, </w:t>
-      </w:r>
-      <w:proofErr w:type="spellStart"/>
-      <w:r>
-        <w:rPr>
-          <w:rFonts w:cstheme="minorHAnsi"/>
-          <w:sz w:val="22"/>
-          <w:szCs w:val="22"/>
-          <w:lang w:val="en-US"/>
-        </w:rPr>
-        <w:t>engine_type</w:t>
-      </w:r>
-      <w:proofErr w:type="spellEnd"/>
-      <w:r>
-        <w:rPr>
-          <w:rFonts w:cstheme="minorHAnsi"/>
-          <w:sz w:val="22"/>
-          <w:szCs w:val="22"/>
-          <w:lang w:val="en-US"/>
-        </w:rPr>
-        <w:t xml:space="preserve">, </w:t>
-      </w:r>
-      <w:proofErr w:type="spellStart"/>
-      <w:r>
-        <w:rPr>
-          <w:rFonts w:cstheme="minorHAnsi"/>
-          <w:sz w:val="22"/>
-          <w:szCs w:val="22"/>
-          <w:lang w:val="en-US"/>
-        </w:rPr>
-        <w:t>driver_side</w:t>
-      </w:r>
-      <w:proofErr w:type="spellEnd"/>
-      <w:r>
-        <w:rPr>
-          <w:rFonts w:cstheme="minorHAnsi"/>
-          <w:sz w:val="22"/>
-          <w:szCs w:val="22"/>
-          <w:lang w:val="en-US"/>
-        </w:rPr>
-        <w:t xml:space="preserve">, </w:t>
-      </w:r>
-      <w:proofErr w:type="spellStart"/>
-      <w:r>
-        <w:rPr>
-          <w:rFonts w:cstheme="minorHAnsi"/>
-          <w:sz w:val="22"/>
-          <w:szCs w:val="22"/>
-          <w:lang w:val="en-US"/>
-        </w:rPr>
-        <w:t>hybrid_level</w:t>
-      </w:r>
-      <w:proofErr w:type="spellEnd"/>
-      <w:r>
-        <w:rPr>
-          <w:rFonts w:cstheme="minorHAnsi"/>
-          <w:sz w:val="22"/>
-          <w:szCs w:val="22"/>
-          <w:lang w:val="en-US"/>
-        </w:rPr>
-        <w:t>)?</w:t>
+        <w:t>How is the data balanced between the different car types (body_type, gearbox_type, engine_type, driver_side, hybrid_level)?</w:t>
       </w:r>
     </w:p>
     <w:p>
@@ -2502,6 +2303,7 @@
           <w:szCs w:val="22"/>
           <w:lang w:val="en-US"/>
         </w:rPr>
+        <w:lastRenderedPageBreak/>
         <w:t xml:space="preserve">Search for anomalies in </w:t>
       </w:r>
       <w:r>
@@ -2570,13 +2372,13 @@
       </w:pPr>
     </w:p>
     <w:sectPr>
-      <w:headerReference w:type="even" r:id="rId14"/>
-      <w:headerReference w:type="default" r:id="rId15"/>
-      <w:footerReference w:type="even" r:id="rId16"/>
-      <w:footerReference w:type="default" r:id="rId17"/>
-      <w:headerReference w:type="first" r:id="rId18"/>
-      <w:footerReference w:type="first" r:id="rId19"/>
-      <w:pgSz w:w="11900" w:h="16840" w:orient="portrait"/>
+      <w:headerReference w:type="even" r:id="rId18"/>
+      <w:headerReference w:type="default" r:id="rId19"/>
+      <w:footerReference w:type="even" r:id="rId20"/>
+      <w:footerReference w:type="default" r:id="rId21"/>
+      <w:headerReference w:type="first" r:id="rId22"/>
+      <w:footerReference w:type="first" r:id="rId23"/>
+      <w:pgSz w:w="11900" w:h="16840"/>
       <w:pgMar w:top="1417" w:right="1417" w:bottom="1417" w:left="1417" w:header="708" w:footer="708" w:gutter="0"/>
       <w:cols w:space="708"/>
       <w:docGrid w:linePitch="360"/>
@@ -2586,7 +2388,7 @@
 </file>
 
 <file path=word/endnotes.xml><?xml version="1.0" encoding="utf-8"?>
-<w:endnotes xmlns:wpc="http://schemas.microsoft.com/office/word/2010/wordprocessingCanvas" xmlns:cx="http://schemas.microsoft.com/office/drawing/2014/chartex" xmlns:cx1="http://schemas.microsoft.com/office/drawing/2015/9/8/chartex" xmlns:cx2="http://schemas.microsoft.com/office/drawing/2015/10/21/chartex" xmlns:cx3="http://schemas.microsoft.com/office/drawing/2016/5/9/chartex" xmlns:cx4="http://schemas.microsoft.com/office/drawing/2016/5/10/chartex" xmlns:cx5="http://schemas.microsoft.com/office/drawing/2016/5/11/chartex" xmlns:cx6="http://schemas.microsoft.com/office/drawing/2016/5/12/chartex" xmlns:cx7="http://schemas.microsoft.com/office/drawing/2016/5/13/chartex" xmlns:cx8="http://schemas.microsoft.com/office/drawing/2016/5/14/chartex" xmlns:mc="http://schemas.openxmlformats.org/markup-compatibility/2006" xmlns:aink="http://schemas.microsoft.com/office/drawing/2016/ink" xmlns:am3d="http://schemas.microsoft.com/office/drawing/2017/model3d" xmlns:o="urn:schemas-microsoft-com:office:office" xmlns:r="http://schemas.openxmlformats.org/officeDocument/2006/relationships" xmlns:m="http://schemas.openxmlformats.org/officeDocument/2006/math" xmlns:v="urn:schemas-microsoft-com:vml" xmlns:wp14="http://schemas.microsoft.com/office/word/2010/wordprocessingDrawing" xmlns:wp="http://schemas.openxmlformats.org/drawingml/2006/wordprocessingDrawing" xmlns:w10="urn:schemas-microsoft-com:office:word" xmlns:w="http://schemas.openxmlformats.org/wordprocessingml/2006/main" xmlns:w14="http://schemas.microsoft.com/office/word/2010/wordml" xmlns:w15="http://schemas.microsoft.com/office/word/2012/wordml" xmlns:w16cex="http://schemas.microsoft.com/office/word/2018/wordml/cex" xmlns:w16cid="http://schemas.microsoft.com/office/word/2016/wordml/cid" xmlns:w16="http://schemas.microsoft.com/office/word/2018/wordml" xmlns:w16se="http://schemas.microsoft.com/office/word/2015/wordml/symex" xmlns:wpg="http://schemas.microsoft.com/office/word/2010/wordprocessingGroup" xmlns:wpi="http://schemas.microsoft.com/office/word/2010/wordprocessingInk" xmlns:wne="http://schemas.microsoft.com/office/word/2006/wordml" xmlns:wps="http://schemas.microsoft.com/office/word/2010/wordprocessingShape" mc:Ignorable="w14 w15 w16se w16cid w16 w16cex wp14">
+<w:endnotes xmlns:wpc="http://schemas.microsoft.com/office/word/2010/wordprocessingCanvas" xmlns:mo="http://schemas.microsoft.com/office/mac/office/2008/main" xmlns:mc="http://schemas.openxmlformats.org/markup-compatibility/2006" xmlns:mv="urn:schemas-microsoft-com:mac:vml" xmlns:o="urn:schemas-microsoft-com:office:office" xmlns:r="http://schemas.openxmlformats.org/officeDocument/2006/relationships" xmlns:m="http://schemas.openxmlformats.org/officeDocument/2006/math" xmlns:v="urn:schemas-microsoft-com:vml" xmlns:wp14="http://schemas.microsoft.com/office/word/2010/wordprocessingDrawing" xmlns:wp="http://schemas.openxmlformats.org/drawingml/2006/wordprocessingDrawing" xmlns:w10="urn:schemas-microsoft-com:office:word" xmlns:w="http://schemas.openxmlformats.org/wordprocessingml/2006/main" xmlns:w14="http://schemas.microsoft.com/office/word/2010/wordml" xmlns:wpg="http://schemas.microsoft.com/office/word/2010/wordprocessingGroup" xmlns:wpi="http://schemas.microsoft.com/office/word/2010/wordprocessingInk" xmlns:wne="http://schemas.microsoft.com/office/word/2006/wordml" xmlns:wps="http://schemas.microsoft.com/office/word/2010/wordprocessingShape" mc:Ignorable="w14 wp14">
   <w:endnote w:type="separator" w:id="-1">
     <w:p>
       <w:r>
@@ -2605,7 +2407,7 @@
 </file>
 
 <file path=word/footer1.xml><?xml version="1.0" encoding="utf-8"?>
-<w:ftr xmlns:wpc="http://schemas.microsoft.com/office/word/2010/wordprocessingCanvas" xmlns:cx="http://schemas.microsoft.com/office/drawing/2014/chartex" xmlns:cx1="http://schemas.microsoft.com/office/drawing/2015/9/8/chartex" xmlns:cx2="http://schemas.microsoft.com/office/drawing/2015/10/21/chartex" xmlns:cx3="http://schemas.microsoft.com/office/drawing/2016/5/9/chartex" xmlns:cx4="http://schemas.microsoft.com/office/drawing/2016/5/10/chartex" xmlns:cx5="http://schemas.microsoft.com/office/drawing/2016/5/11/chartex" xmlns:cx6="http://schemas.microsoft.com/office/drawing/2016/5/12/chartex" xmlns:cx7="http://schemas.microsoft.com/office/drawing/2016/5/13/chartex" xmlns:cx8="http://schemas.microsoft.com/office/drawing/2016/5/14/chartex" xmlns:mc="http://schemas.openxmlformats.org/markup-compatibility/2006" xmlns:aink="http://schemas.microsoft.com/office/drawing/2016/ink" xmlns:am3d="http://schemas.microsoft.com/office/drawing/2017/model3d" xmlns:o="urn:schemas-microsoft-com:office:office" xmlns:r="http://schemas.openxmlformats.org/officeDocument/2006/relationships" xmlns:m="http://schemas.openxmlformats.org/officeDocument/2006/math" xmlns:v="urn:schemas-microsoft-com:vml" xmlns:wp14="http://schemas.microsoft.com/office/word/2010/wordprocessingDrawing" xmlns:wp="http://schemas.openxmlformats.org/drawingml/2006/wordprocessingDrawing" xmlns:w10="urn:schemas-microsoft-com:office:word" xmlns:w="http://schemas.openxmlformats.org/wordprocessingml/2006/main" xmlns:w14="http://schemas.microsoft.com/office/word/2010/wordml" xmlns:w15="http://schemas.microsoft.com/office/word/2012/wordml" xmlns:w16cex="http://schemas.microsoft.com/office/word/2018/wordml/cex" xmlns:w16cid="http://schemas.microsoft.com/office/word/2016/wordml/cid" xmlns:w16="http://schemas.microsoft.com/office/word/2018/wordml" xmlns:w16se="http://schemas.microsoft.com/office/word/2015/wordml/symex" xmlns:wpg="http://schemas.microsoft.com/office/word/2010/wordprocessingGroup" xmlns:wpi="http://schemas.microsoft.com/office/word/2010/wordprocessingInk" xmlns:wne="http://schemas.microsoft.com/office/word/2006/wordml" xmlns:wps="http://schemas.microsoft.com/office/word/2010/wordprocessingShape" xmlns:a="http://schemas.openxmlformats.org/drawingml/2006/main" mc:Ignorable="w14 w15 w16se w16cid w16 w16cex wp14">
+<w:ftr xmlns:wpc="http://schemas.microsoft.com/office/word/2010/wordprocessingCanvas" xmlns:mo="http://schemas.microsoft.com/office/mac/office/2008/main" xmlns:mc="http://schemas.openxmlformats.org/markup-compatibility/2006" xmlns:mv="urn:schemas-microsoft-com:mac:vml" xmlns:o="urn:schemas-microsoft-com:office:office" xmlns:r="http://schemas.openxmlformats.org/officeDocument/2006/relationships" xmlns:m="http://schemas.openxmlformats.org/officeDocument/2006/math" xmlns:v="urn:schemas-microsoft-com:vml" xmlns:wp14="http://schemas.microsoft.com/office/word/2010/wordprocessingDrawing" xmlns:wp="http://schemas.openxmlformats.org/drawingml/2006/wordprocessingDrawing" xmlns:w10="urn:schemas-microsoft-com:office:word" xmlns:w="http://schemas.openxmlformats.org/wordprocessingml/2006/main" xmlns:w14="http://schemas.microsoft.com/office/word/2010/wordml" xmlns:wpg="http://schemas.microsoft.com/office/word/2010/wordprocessingGroup" xmlns:wpi="http://schemas.microsoft.com/office/word/2010/wordprocessingInk" xmlns:wne="http://schemas.microsoft.com/office/word/2006/wordml" xmlns:wps="http://schemas.microsoft.com/office/word/2010/wordprocessingShape" mc:Ignorable="w14 wp14">
   <w:p>
     <w:pPr>
       <w:pStyle w:val="Pieddepage"/>
@@ -2613,6 +2415,7 @@
     <w:r>
       <w:rPr>
         <w:noProof/>
+        <w:lang w:eastAsia="fr-FR"/>
       </w:rPr>
       <mc:AlternateContent>
         <mc:Choice Requires="wps">
@@ -2625,7 +2428,7 @@
               <wp:positionV relativeFrom="paragraph">
                 <wp:posOffset>635</wp:posOffset>
               </wp:positionV>
-              <wp:extent cx="443865" cy="443865"/>
+              <wp:extent cx="988695" cy="146050"/>
               <wp:effectExtent l="0" t="0" r="0" b="6350"/>
               <wp:wrapSquare wrapText="bothSides"/>
               <wp:docPr id="2" name="Zone de texte 2" descr="Confidential C"/>
@@ -2637,7 +2440,7 @@
                     <wps:spPr>
                       <a:xfrm>
                         <a:off x="0" y="0"/>
-                        <a:ext cx="443865" cy="443865"/>
+                        <a:ext cx="988695" cy="146050"/>
                       </a:xfrm>
                       <a:prstGeom prst="rect">
                         <a:avLst/>
@@ -2652,31 +2455,20 @@
                         <w:p>
                           <w:pPr>
                             <w:rPr>
-                              <w:rFonts w:ascii="Arial" w:hAnsi="Arial" w:eastAsia="Arial" w:cs="Arial"/>
+                              <w:rFonts w:ascii="Arial" w:eastAsia="Arial" w:hAnsi="Arial" w:cs="Arial"/>
                               <w:color w:val="000000"/>
                               <w:sz w:val="20"/>
                               <w:szCs w:val="20"/>
                             </w:rPr>
                           </w:pPr>
-                          <w:proofErr w:type="spellStart"/>
                           <w:r>
                             <w:rPr>
-                              <w:rFonts w:ascii="Arial" w:hAnsi="Arial" w:eastAsia="Arial" w:cs="Arial"/>
+                              <w:rFonts w:ascii="Arial" w:eastAsia="Arial" w:hAnsi="Arial" w:cs="Arial"/>
                               <w:color w:val="000000"/>
                               <w:sz w:val="20"/>
                               <w:szCs w:val="20"/>
                             </w:rPr>
-                            <w:t>Confidential</w:t>
-                          </w:r>
-                          <w:proofErr w:type="spellEnd"/>
-                          <w:r>
-                            <w:rPr>
-                              <w:rFonts w:ascii="Arial" w:hAnsi="Arial" w:eastAsia="Arial" w:cs="Arial"/>
-                              <w:color w:val="000000"/>
-                              <w:sz w:val="20"/>
-                              <w:szCs w:val="20"/>
-                            </w:rPr>
-                            <w:t xml:space="preserve"> C</w:t>
+                            <w:t>Confidential C</w:t>
                           </w:r>
                         </w:p>
                       </w:txbxContent>
@@ -2693,13 +2485,13 @@
             </wp:anchor>
           </w:drawing>
         </mc:Choice>
-        <mc:Fallback>
+        <mc:Fallback xmlns:a="http://schemas.openxmlformats.org/drawingml/2006/main" xmlns:w16se="http://schemas.microsoft.com/office/word/2015/wordml/symex" xmlns:w16="http://schemas.microsoft.com/office/word/2018/wordml" xmlns:w16cid="http://schemas.microsoft.com/office/word/2016/wordml/cid" xmlns:w16cex="http://schemas.microsoft.com/office/word/2018/wordml/cex" xmlns:w15="http://schemas.microsoft.com/office/word/2012/wordml" xmlns:am3d="http://schemas.microsoft.com/office/drawing/2017/model3d" xmlns:aink="http://schemas.microsoft.com/office/drawing/2016/ink" xmlns:cx8="http://schemas.microsoft.com/office/drawing/2016/5/14/chartex" xmlns:cx7="http://schemas.microsoft.com/office/drawing/2016/5/13/chartex" xmlns:cx6="http://schemas.microsoft.com/office/drawing/2016/5/12/chartex" xmlns:cx5="http://schemas.microsoft.com/office/drawing/2016/5/11/chartex" xmlns:cx4="http://schemas.microsoft.com/office/drawing/2016/5/10/chartex" xmlns:cx3="http://schemas.microsoft.com/office/drawing/2016/5/9/chartex" xmlns:cx2="http://schemas.microsoft.com/office/drawing/2015/10/21/chartex" xmlns:cx1="http://schemas.microsoft.com/office/drawing/2015/9/8/chartex" xmlns:cx="http://schemas.microsoft.com/office/drawing/2014/chartex">
           <w:pict>
             <v:shapetype id="_x0000_t202" coordsize="21600,21600" o:spt="202" path="m,l,21600r21600,l21600,xe" w14:anchorId="4B89831B">
               <v:stroke joinstyle="miter"/>
               <v:path gradientshapeok="t" o:connecttype="rect"/>
             </v:shapetype>
-            <v:shape id="Zone de texte 2" style="position:absolute;margin-left:-16.25pt;margin-top:.05pt;width:34.95pt;height:34.95pt;z-index:251659264;visibility:visible;mso-wrap-style:none;mso-wrap-distance-left:0;mso-wrap-distance-top:0;mso-wrap-distance-right:0;mso-wrap-distance-bottom:0;mso-position-horizontal:right;mso-position-horizontal-relative:right-margin-area;mso-position-vertical:absolute;mso-position-vertical-relative:text;v-text-anchor:top" alt="Confidential C" o:spid="_x0000_s1026" filled="f" stroked="f" type="#_x0000_t202" o:gfxdata="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">
+            <v:shape id="Zone de texte 2" style="position:absolute;margin-left:-16.25pt;margin-top:.05pt;width:34.95pt;height:34.95pt;z-index:251659264;visibility:visible;mso-wrap-style:none;mso-wrap-distance-left:0;mso-wrap-distance-top:0;mso-wrap-distance-right:0;mso-wrap-distance-bottom:0;mso-position-horizontal:right;mso-position-horizontal-relative:right-margin-area;mso-position-vertical:absolute;mso-position-vertical-relative:text;v-text-anchor:top" alt="Confidential C" o:spid="_x0000_s1026" filled="f" stroked="f" type="#_x0000_t202" o:gfxdata="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">
               <v:fill o:detectmouseclick="t"/>
               <v:textbox style="mso-fit-shape-to-text:t" inset="0,0,15pt,0">
                 <w:txbxContent>
@@ -2746,7 +2538,7 @@
 </file>
 
 <file path=word/footer2.xml><?xml version="1.0" encoding="utf-8"?>
-<w:ftr xmlns:wpc="http://schemas.microsoft.com/office/word/2010/wordprocessingCanvas" xmlns:cx="http://schemas.microsoft.com/office/drawing/2014/chartex" xmlns:cx1="http://schemas.microsoft.com/office/drawing/2015/9/8/chartex" xmlns:cx2="http://schemas.microsoft.com/office/drawing/2015/10/21/chartex" xmlns:cx3="http://schemas.microsoft.com/office/drawing/2016/5/9/chartex" xmlns:cx4="http://schemas.microsoft.com/office/drawing/2016/5/10/chartex" xmlns:cx5="http://schemas.microsoft.com/office/drawing/2016/5/11/chartex" xmlns:cx6="http://schemas.microsoft.com/office/drawing/2016/5/12/chartex" xmlns:cx7="http://schemas.microsoft.com/office/drawing/2016/5/13/chartex" xmlns:cx8="http://schemas.microsoft.com/office/drawing/2016/5/14/chartex" xmlns:mc="http://schemas.openxmlformats.org/markup-compatibility/2006" xmlns:aink="http://schemas.microsoft.com/office/drawing/2016/ink" xmlns:am3d="http://schemas.microsoft.com/office/drawing/2017/model3d" xmlns:o="urn:schemas-microsoft-com:office:office" xmlns:r="http://schemas.openxmlformats.org/officeDocument/2006/relationships" xmlns:m="http://schemas.openxmlformats.org/officeDocument/2006/math" xmlns:v="urn:schemas-microsoft-com:vml" xmlns:wp14="http://schemas.microsoft.com/office/word/2010/wordprocessingDrawing" xmlns:wp="http://schemas.openxmlformats.org/drawingml/2006/wordprocessingDrawing" xmlns:w10="urn:schemas-microsoft-com:office:word" xmlns:w="http://schemas.openxmlformats.org/wordprocessingml/2006/main" xmlns:w14="http://schemas.microsoft.com/office/word/2010/wordml" xmlns:w15="http://schemas.microsoft.com/office/word/2012/wordml" xmlns:w16cex="http://schemas.microsoft.com/office/word/2018/wordml/cex" xmlns:w16cid="http://schemas.microsoft.com/office/word/2016/wordml/cid" xmlns:w16="http://schemas.microsoft.com/office/word/2018/wordml" xmlns:w16se="http://schemas.microsoft.com/office/word/2015/wordml/symex" xmlns:wpg="http://schemas.microsoft.com/office/word/2010/wordprocessingGroup" xmlns:wpi="http://schemas.microsoft.com/office/word/2010/wordprocessingInk" xmlns:wne="http://schemas.microsoft.com/office/word/2006/wordml" xmlns:wps="http://schemas.microsoft.com/office/word/2010/wordprocessingShape" xmlns:a="http://schemas.openxmlformats.org/drawingml/2006/main" mc:Ignorable="w14 w15 w16se w16cid w16 w16cex wp14">
+<w:ftr xmlns:wpc="http://schemas.microsoft.com/office/word/2010/wordprocessingCanvas" xmlns:mo="http://schemas.microsoft.com/office/mac/office/2008/main" xmlns:mc="http://schemas.openxmlformats.org/markup-compatibility/2006" xmlns:mv="urn:schemas-microsoft-com:mac:vml" xmlns:o="urn:schemas-microsoft-com:office:office" xmlns:r="http://schemas.openxmlformats.org/officeDocument/2006/relationships" xmlns:m="http://schemas.openxmlformats.org/officeDocument/2006/math" xmlns:v="urn:schemas-microsoft-com:vml" xmlns:wp14="http://schemas.microsoft.com/office/word/2010/wordprocessingDrawing" xmlns:wp="http://schemas.openxmlformats.org/drawingml/2006/wordprocessingDrawing" xmlns:w10="urn:schemas-microsoft-com:office:word" xmlns:w="http://schemas.openxmlformats.org/wordprocessingml/2006/main" xmlns:w14="http://schemas.microsoft.com/office/word/2010/wordml" xmlns:wpg="http://schemas.microsoft.com/office/word/2010/wordprocessingGroup" xmlns:wpi="http://schemas.microsoft.com/office/word/2010/wordprocessingInk" xmlns:wne="http://schemas.microsoft.com/office/word/2006/wordml" xmlns:wps="http://schemas.microsoft.com/office/word/2010/wordprocessingShape" mc:Ignorable="w14 wp14">
   <w:p>
     <w:pPr>
       <w:pStyle w:val="Pieddepage"/>
@@ -2754,6 +2546,7 @@
     <w:r>
       <w:rPr>
         <w:noProof/>
+        <w:lang w:eastAsia="fr-FR"/>
       </w:rPr>
       <mc:AlternateContent>
         <mc:Choice Requires="wps">
@@ -2766,7 +2559,7 @@
               <wp:positionV relativeFrom="paragraph">
                 <wp:posOffset>635</wp:posOffset>
               </wp:positionV>
-              <wp:extent cx="443865" cy="443865"/>
+              <wp:extent cx="988695" cy="146050"/>
               <wp:effectExtent l="0" t="0" r="0" b="6350"/>
               <wp:wrapSquare wrapText="bothSides"/>
               <wp:docPr id="3" name="Zone de texte 3" descr="Confidential C"/>
@@ -2778,7 +2571,7 @@
                     <wps:spPr>
                       <a:xfrm>
                         <a:off x="0" y="0"/>
-                        <a:ext cx="443865" cy="443865"/>
+                        <a:ext cx="988695" cy="146050"/>
                       </a:xfrm>
                       <a:prstGeom prst="rect">
                         <a:avLst/>
@@ -2793,31 +2586,20 @@
                         <w:p>
                           <w:pPr>
                             <w:rPr>
-                              <w:rFonts w:ascii="Arial" w:hAnsi="Arial" w:eastAsia="Arial" w:cs="Arial"/>
+                              <w:rFonts w:ascii="Arial" w:eastAsia="Arial" w:hAnsi="Arial" w:cs="Arial"/>
                               <w:color w:val="000000"/>
                               <w:sz w:val="20"/>
                               <w:szCs w:val="20"/>
                             </w:rPr>
                           </w:pPr>
-                          <w:proofErr w:type="spellStart"/>
                           <w:r>
                             <w:rPr>
-                              <w:rFonts w:ascii="Arial" w:hAnsi="Arial" w:eastAsia="Arial" w:cs="Arial"/>
+                              <w:rFonts w:ascii="Arial" w:eastAsia="Arial" w:hAnsi="Arial" w:cs="Arial"/>
                               <w:color w:val="000000"/>
                               <w:sz w:val="20"/>
                               <w:szCs w:val="20"/>
                             </w:rPr>
-                            <w:t>Confidential</w:t>
-                          </w:r>
-                          <w:proofErr w:type="spellEnd"/>
-                          <w:r>
-                            <w:rPr>
-                              <w:rFonts w:ascii="Arial" w:hAnsi="Arial" w:eastAsia="Arial" w:cs="Arial"/>
-                              <w:color w:val="000000"/>
-                              <w:sz w:val="20"/>
-                              <w:szCs w:val="20"/>
-                            </w:rPr>
-                            <w:t xml:space="preserve"> C</w:t>
+                            <w:t>Confidential C</w:t>
                           </w:r>
                         </w:p>
                       </w:txbxContent>
@@ -2834,13 +2616,13 @@
             </wp:anchor>
           </w:drawing>
         </mc:Choice>
-        <mc:Fallback>
+        <mc:Fallback xmlns:a="http://schemas.openxmlformats.org/drawingml/2006/main" xmlns:w16se="http://schemas.microsoft.com/office/word/2015/wordml/symex" xmlns:w16="http://schemas.microsoft.com/office/word/2018/wordml" xmlns:w16cid="http://schemas.microsoft.com/office/word/2016/wordml/cid" xmlns:w16cex="http://schemas.microsoft.com/office/word/2018/wordml/cex" xmlns:w15="http://schemas.microsoft.com/office/word/2012/wordml" xmlns:am3d="http://schemas.microsoft.com/office/drawing/2017/model3d" xmlns:aink="http://schemas.microsoft.com/office/drawing/2016/ink" xmlns:cx8="http://schemas.microsoft.com/office/drawing/2016/5/14/chartex" xmlns:cx7="http://schemas.microsoft.com/office/drawing/2016/5/13/chartex" xmlns:cx6="http://schemas.microsoft.com/office/drawing/2016/5/12/chartex" xmlns:cx5="http://schemas.microsoft.com/office/drawing/2016/5/11/chartex" xmlns:cx4="http://schemas.microsoft.com/office/drawing/2016/5/10/chartex" xmlns:cx3="http://schemas.microsoft.com/office/drawing/2016/5/9/chartex" xmlns:cx2="http://schemas.microsoft.com/office/drawing/2015/10/21/chartex" xmlns:cx1="http://schemas.microsoft.com/office/drawing/2015/9/8/chartex" xmlns:cx="http://schemas.microsoft.com/office/drawing/2014/chartex">
           <w:pict>
             <v:shapetype id="_x0000_t202" coordsize="21600,21600" o:spt="202" path="m,l,21600r21600,l21600,xe" w14:anchorId="0254F0BC">
               <v:stroke joinstyle="miter"/>
               <v:path gradientshapeok="t" o:connecttype="rect"/>
             </v:shapetype>
-            <v:shape id="Zone de texte 3" style="position:absolute;margin-left:-16.25pt;margin-top:.05pt;width:34.95pt;height:34.95pt;z-index:251660288;visibility:visible;mso-wrap-style:none;mso-wrap-distance-left:0;mso-wrap-distance-top:0;mso-wrap-distance-right:0;mso-wrap-distance-bottom:0;mso-position-horizontal:right;mso-position-horizontal-relative:right-margin-area;mso-position-vertical:absolute;mso-position-vertical-relative:text;v-text-anchor:top" alt="Confidential C" o:spid="_x0000_s1027" filled="f" stroked="f" type="#_x0000_t202" o:gfxdata="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">
+            <v:shape id="Zone de texte 3" style="position:absolute;margin-left:-16.25pt;margin-top:.05pt;width:34.95pt;height:34.95pt;z-index:251660288;visibility:visible;mso-wrap-style:none;mso-wrap-distance-left:0;mso-wrap-distance-top:0;mso-wrap-distance-right:0;mso-wrap-distance-bottom:0;mso-position-horizontal:right;mso-position-horizontal-relative:right-margin-area;mso-position-vertical:absolute;mso-position-vertical-relative:text;v-text-anchor:top" alt="Confidential C" o:spid="_x0000_s1027" filled="f" stroked="f" type="#_x0000_t202" o:gfxdata="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">
               <v:fill o:detectmouseclick="t"/>
               <v:textbox style="mso-fit-shape-to-text:t" inset="0,0,15pt,0">
                 <w:txbxContent>
@@ -2887,7 +2669,7 @@
 </file>
 
 <file path=word/footer3.xml><?xml version="1.0" encoding="utf-8"?>
-<w:ftr xmlns:wpc="http://schemas.microsoft.com/office/word/2010/wordprocessingCanvas" xmlns:cx="http://schemas.microsoft.com/office/drawing/2014/chartex" xmlns:cx1="http://schemas.microsoft.com/office/drawing/2015/9/8/chartex" xmlns:cx2="http://schemas.microsoft.com/office/drawing/2015/10/21/chartex" xmlns:cx3="http://schemas.microsoft.com/office/drawing/2016/5/9/chartex" xmlns:cx4="http://schemas.microsoft.com/office/drawing/2016/5/10/chartex" xmlns:cx5="http://schemas.microsoft.com/office/drawing/2016/5/11/chartex" xmlns:cx6="http://schemas.microsoft.com/office/drawing/2016/5/12/chartex" xmlns:cx7="http://schemas.microsoft.com/office/drawing/2016/5/13/chartex" xmlns:cx8="http://schemas.microsoft.com/office/drawing/2016/5/14/chartex" xmlns:mc="http://schemas.openxmlformats.org/markup-compatibility/2006" xmlns:aink="http://schemas.microsoft.com/office/drawing/2016/ink" xmlns:am3d="http://schemas.microsoft.com/office/drawing/2017/model3d" xmlns:o="urn:schemas-microsoft-com:office:office" xmlns:r="http://schemas.openxmlformats.org/officeDocument/2006/relationships" xmlns:m="http://schemas.openxmlformats.org/officeDocument/2006/math" xmlns:v="urn:schemas-microsoft-com:vml" xmlns:wp14="http://schemas.microsoft.com/office/word/2010/wordprocessingDrawing" xmlns:wp="http://schemas.openxmlformats.org/drawingml/2006/wordprocessingDrawing" xmlns:w10="urn:schemas-microsoft-com:office:word" xmlns:w="http://schemas.openxmlformats.org/wordprocessingml/2006/main" xmlns:w14="http://schemas.microsoft.com/office/word/2010/wordml" xmlns:w15="http://schemas.microsoft.com/office/word/2012/wordml" xmlns:w16cex="http://schemas.microsoft.com/office/word/2018/wordml/cex" xmlns:w16cid="http://schemas.microsoft.com/office/word/2016/wordml/cid" xmlns:w16="http://schemas.microsoft.com/office/word/2018/wordml" xmlns:w16se="http://schemas.microsoft.com/office/word/2015/wordml/symex" xmlns:wpg="http://schemas.microsoft.com/office/word/2010/wordprocessingGroup" xmlns:wpi="http://schemas.microsoft.com/office/word/2010/wordprocessingInk" xmlns:wne="http://schemas.microsoft.com/office/word/2006/wordml" xmlns:wps="http://schemas.microsoft.com/office/word/2010/wordprocessingShape" xmlns:a="http://schemas.openxmlformats.org/drawingml/2006/main" mc:Ignorable="w14 w15 w16se w16cid w16 w16cex wp14">
+<w:ftr xmlns:wpc="http://schemas.microsoft.com/office/word/2010/wordprocessingCanvas" xmlns:mo="http://schemas.microsoft.com/office/mac/office/2008/main" xmlns:mc="http://schemas.openxmlformats.org/markup-compatibility/2006" xmlns:mv="urn:schemas-microsoft-com:mac:vml" xmlns:o="urn:schemas-microsoft-com:office:office" xmlns:r="http://schemas.openxmlformats.org/officeDocument/2006/relationships" xmlns:m="http://schemas.openxmlformats.org/officeDocument/2006/math" xmlns:v="urn:schemas-microsoft-com:vml" xmlns:wp14="http://schemas.microsoft.com/office/word/2010/wordprocessingDrawing" xmlns:wp="http://schemas.openxmlformats.org/drawingml/2006/wordprocessingDrawing" xmlns:w10="urn:schemas-microsoft-com:office:word" xmlns:w="http://schemas.openxmlformats.org/wordprocessingml/2006/main" xmlns:w14="http://schemas.microsoft.com/office/word/2010/wordml" xmlns:wpg="http://schemas.microsoft.com/office/word/2010/wordprocessingGroup" xmlns:wpi="http://schemas.microsoft.com/office/word/2010/wordprocessingInk" xmlns:wne="http://schemas.microsoft.com/office/word/2006/wordml" xmlns:wps="http://schemas.microsoft.com/office/word/2010/wordprocessingShape" mc:Ignorable="w14 wp14">
   <w:p>
     <w:pPr>
       <w:pStyle w:val="Pieddepage"/>
@@ -2895,6 +2677,7 @@
     <w:r>
       <w:rPr>
         <w:noProof/>
+        <w:lang w:eastAsia="fr-FR"/>
       </w:rPr>
       <mc:AlternateContent>
         <mc:Choice Requires="wps">
@@ -2907,7 +2690,7 @@
               <wp:positionV relativeFrom="paragraph">
                 <wp:posOffset>635</wp:posOffset>
               </wp:positionV>
-              <wp:extent cx="443865" cy="443865"/>
+              <wp:extent cx="988695" cy="146050"/>
               <wp:effectExtent l="0" t="0" r="0" b="6350"/>
               <wp:wrapSquare wrapText="bothSides"/>
               <wp:docPr id="1" name="Zone de texte 1" descr="Confidential C"/>
@@ -2919,7 +2702,7 @@
                     <wps:spPr>
                       <a:xfrm>
                         <a:off x="0" y="0"/>
-                        <a:ext cx="443865" cy="443865"/>
+                        <a:ext cx="988695" cy="146050"/>
                       </a:xfrm>
                       <a:prstGeom prst="rect">
                         <a:avLst/>
@@ -2934,31 +2717,20 @@
                         <w:p>
                           <w:pPr>
                             <w:rPr>
-                              <w:rFonts w:ascii="Arial" w:hAnsi="Arial" w:eastAsia="Arial" w:cs="Arial"/>
+                              <w:rFonts w:ascii="Arial" w:eastAsia="Arial" w:hAnsi="Arial" w:cs="Arial"/>
                               <w:color w:val="000000"/>
                               <w:sz w:val="20"/>
                               <w:szCs w:val="20"/>
                             </w:rPr>
                           </w:pPr>
-                          <w:proofErr w:type="spellStart"/>
                           <w:r>
                             <w:rPr>
-                              <w:rFonts w:ascii="Arial" w:hAnsi="Arial" w:eastAsia="Arial" w:cs="Arial"/>
+                              <w:rFonts w:ascii="Arial" w:eastAsia="Arial" w:hAnsi="Arial" w:cs="Arial"/>
                               <w:color w:val="000000"/>
                               <w:sz w:val="20"/>
                               <w:szCs w:val="20"/>
                             </w:rPr>
-                            <w:t>Confidential</w:t>
-                          </w:r>
-                          <w:proofErr w:type="spellEnd"/>
-                          <w:r>
-                            <w:rPr>
-                              <w:rFonts w:ascii="Arial" w:hAnsi="Arial" w:eastAsia="Arial" w:cs="Arial"/>
-                              <w:color w:val="000000"/>
-                              <w:sz w:val="20"/>
-                              <w:szCs w:val="20"/>
-                            </w:rPr>
-                            <w:t xml:space="preserve"> C</w:t>
+                            <w:t>Confidential C</w:t>
                           </w:r>
                         </w:p>
                       </w:txbxContent>
@@ -2975,13 +2747,13 @@
             </wp:anchor>
           </w:drawing>
         </mc:Choice>
-        <mc:Fallback>
+        <mc:Fallback xmlns:a="http://schemas.openxmlformats.org/drawingml/2006/main" xmlns:w16se="http://schemas.microsoft.com/office/word/2015/wordml/symex" xmlns:w16="http://schemas.microsoft.com/office/word/2018/wordml" xmlns:w16cid="http://schemas.microsoft.com/office/word/2016/wordml/cid" xmlns:w16cex="http://schemas.microsoft.com/office/word/2018/wordml/cex" xmlns:w15="http://schemas.microsoft.com/office/word/2012/wordml" xmlns:am3d="http://schemas.microsoft.com/office/drawing/2017/model3d" xmlns:aink="http://schemas.microsoft.com/office/drawing/2016/ink" xmlns:cx8="http://schemas.microsoft.com/office/drawing/2016/5/14/chartex" xmlns:cx7="http://schemas.microsoft.com/office/drawing/2016/5/13/chartex" xmlns:cx6="http://schemas.microsoft.com/office/drawing/2016/5/12/chartex" xmlns:cx5="http://schemas.microsoft.com/office/drawing/2016/5/11/chartex" xmlns:cx4="http://schemas.microsoft.com/office/drawing/2016/5/10/chartex" xmlns:cx3="http://schemas.microsoft.com/office/drawing/2016/5/9/chartex" xmlns:cx2="http://schemas.microsoft.com/office/drawing/2015/10/21/chartex" xmlns:cx1="http://schemas.microsoft.com/office/drawing/2015/9/8/chartex" xmlns:cx="http://schemas.microsoft.com/office/drawing/2014/chartex">
           <w:pict>
             <v:shapetype id="_x0000_t202" coordsize="21600,21600" o:spt="202" path="m,l,21600r21600,l21600,xe" w14:anchorId="217FCD51">
               <v:stroke joinstyle="miter"/>
               <v:path gradientshapeok="t" o:connecttype="rect"/>
             </v:shapetype>
-            <v:shape id="Zone de texte 1" style="position:absolute;margin-left:-16.25pt;margin-top:.05pt;width:34.95pt;height:34.95pt;z-index:251658240;visibility:visible;mso-wrap-style:none;mso-wrap-distance-left:0;mso-wrap-distance-top:0;mso-wrap-distance-right:0;mso-wrap-distance-bottom:0;mso-position-horizontal:right;mso-position-horizontal-relative:right-margin-area;mso-position-vertical:absolute;mso-position-vertical-relative:text;v-text-anchor:top" alt="Confidential C" o:spid="_x0000_s1028" filled="f" stroked="f" type="#_x0000_t202" o:gfxdata="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">
+            <v:shape id="Zone de texte 1" style="position:absolute;margin-left:-16.25pt;margin-top:.05pt;width:34.95pt;height:34.95pt;z-index:251658240;visibility:visible;mso-wrap-style:none;mso-wrap-distance-left:0;mso-wrap-distance-top:0;mso-wrap-distance-right:0;mso-wrap-distance-bottom:0;mso-position-horizontal:right;mso-position-horizontal-relative:right-margin-area;mso-position-vertical:absolute;mso-position-vertical-relative:text;v-text-anchor:top" alt="Confidential C" o:spid="_x0000_s1028" filled="f" stroked="f" type="#_x0000_t202" o:gfxdata="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">
               <v:fill o:detectmouseclick="t"/>
               <v:textbox style="mso-fit-shape-to-text:t" inset="0,0,15pt,0">
                 <w:txbxContent>
@@ -3028,7 +2800,7 @@
 </file>
 
 <file path=word/footnotes.xml><?xml version="1.0" encoding="utf-8"?>
-<w:footnotes xmlns:wpc="http://schemas.microsoft.com/office/word/2010/wordprocessingCanvas" xmlns:cx="http://schemas.microsoft.com/office/drawing/2014/chartex" xmlns:cx1="http://schemas.microsoft.com/office/drawing/2015/9/8/chartex" xmlns:cx2="http://schemas.microsoft.com/office/drawing/2015/10/21/chartex" xmlns:cx3="http://schemas.microsoft.com/office/drawing/2016/5/9/chartex" xmlns:cx4="http://schemas.microsoft.com/office/drawing/2016/5/10/chartex" xmlns:cx5="http://schemas.microsoft.com/office/drawing/2016/5/11/chartex" xmlns:cx6="http://schemas.microsoft.com/office/drawing/2016/5/12/chartex" xmlns:cx7="http://schemas.microsoft.com/office/drawing/2016/5/13/chartex" xmlns:cx8="http://schemas.microsoft.com/office/drawing/2016/5/14/chartex" xmlns:mc="http://schemas.openxmlformats.org/markup-compatibility/2006" xmlns:aink="http://schemas.microsoft.com/office/drawing/2016/ink" xmlns:am3d="http://schemas.microsoft.com/office/drawing/2017/model3d" xmlns:o="urn:schemas-microsoft-com:office:office" xmlns:r="http://schemas.openxmlformats.org/officeDocument/2006/relationships" xmlns:m="http://schemas.openxmlformats.org/officeDocument/2006/math" xmlns:v="urn:schemas-microsoft-com:vml" xmlns:wp14="http://schemas.microsoft.com/office/word/2010/wordprocessingDrawing" xmlns:wp="http://schemas.openxmlformats.org/drawingml/2006/wordprocessingDrawing" xmlns:w10="urn:schemas-microsoft-com:office:word" xmlns:w="http://schemas.openxmlformats.org/wordprocessingml/2006/main" xmlns:w14="http://schemas.microsoft.com/office/word/2010/wordml" xmlns:w15="http://schemas.microsoft.com/office/word/2012/wordml" xmlns:w16cex="http://schemas.microsoft.com/office/word/2018/wordml/cex" xmlns:w16cid="http://schemas.microsoft.com/office/word/2016/wordml/cid" xmlns:w16="http://schemas.microsoft.com/office/word/2018/wordml" xmlns:w16se="http://schemas.microsoft.com/office/word/2015/wordml/symex" xmlns:wpg="http://schemas.microsoft.com/office/word/2010/wordprocessingGroup" xmlns:wpi="http://schemas.microsoft.com/office/word/2010/wordprocessingInk" xmlns:wne="http://schemas.microsoft.com/office/word/2006/wordml" xmlns:wps="http://schemas.microsoft.com/office/word/2010/wordprocessingShape" mc:Ignorable="w14 w15 w16se w16cid w16 w16cex wp14">
+<w:footnotes xmlns:wpc="http://schemas.microsoft.com/office/word/2010/wordprocessingCanvas" xmlns:mo="http://schemas.microsoft.com/office/mac/office/2008/main" xmlns:mc="http://schemas.openxmlformats.org/markup-compatibility/2006" xmlns:mv="urn:schemas-microsoft-com:mac:vml" xmlns:o="urn:schemas-microsoft-com:office:office" xmlns:r="http://schemas.openxmlformats.org/officeDocument/2006/relationships" xmlns:m="http://schemas.openxmlformats.org/officeDocument/2006/math" xmlns:v="urn:schemas-microsoft-com:vml" xmlns:wp14="http://schemas.microsoft.com/office/word/2010/wordprocessingDrawing" xmlns:wp="http://schemas.openxmlformats.org/drawingml/2006/wordprocessingDrawing" xmlns:w10="urn:schemas-microsoft-com:office:word" xmlns:w="http://schemas.openxmlformats.org/wordprocessingml/2006/main" xmlns:w14="http://schemas.microsoft.com/office/word/2010/wordml" xmlns:wpg="http://schemas.microsoft.com/office/word/2010/wordprocessingGroup" xmlns:wpi="http://schemas.microsoft.com/office/word/2010/wordprocessingInk" xmlns:wne="http://schemas.microsoft.com/office/word/2006/wordml" xmlns:wps="http://schemas.microsoft.com/office/word/2010/wordprocessingShape" mc:Ignorable="w14 wp14">
   <w:footnote w:type="separator" w:id="-1">
     <w:p>
       <w:r>
@@ -3047,7 +2819,7 @@
 </file>
 
 <file path=word/header1.xml><?xml version="1.0" encoding="utf-8"?>
-<w:hdr xmlns:wpc="http://schemas.microsoft.com/office/word/2010/wordprocessingCanvas" xmlns:cx="http://schemas.microsoft.com/office/drawing/2014/chartex" xmlns:cx1="http://schemas.microsoft.com/office/drawing/2015/9/8/chartex" xmlns:cx2="http://schemas.microsoft.com/office/drawing/2015/10/21/chartex" xmlns:cx3="http://schemas.microsoft.com/office/drawing/2016/5/9/chartex" xmlns:cx4="http://schemas.microsoft.com/office/drawing/2016/5/10/chartex" xmlns:cx5="http://schemas.microsoft.com/office/drawing/2016/5/11/chartex" xmlns:cx6="http://schemas.microsoft.com/office/drawing/2016/5/12/chartex" xmlns:cx7="http://schemas.microsoft.com/office/drawing/2016/5/13/chartex" xmlns:cx8="http://schemas.microsoft.com/office/drawing/2016/5/14/chartex" xmlns:mc="http://schemas.openxmlformats.org/markup-compatibility/2006" xmlns:aink="http://schemas.microsoft.com/office/drawing/2016/ink" xmlns:am3d="http://schemas.microsoft.com/office/drawing/2017/model3d" xmlns:o="urn:schemas-microsoft-com:office:office" xmlns:r="http://schemas.openxmlformats.org/officeDocument/2006/relationships" xmlns:m="http://schemas.openxmlformats.org/officeDocument/2006/math" xmlns:v="urn:schemas-microsoft-com:vml" xmlns:wp14="http://schemas.microsoft.com/office/word/2010/wordprocessingDrawing" xmlns:wp="http://schemas.openxmlformats.org/drawingml/2006/wordprocessingDrawing" xmlns:w10="urn:schemas-microsoft-com:office:word" xmlns:w="http://schemas.openxmlformats.org/wordprocessingml/2006/main" xmlns:w14="http://schemas.microsoft.com/office/word/2010/wordml" xmlns:w15="http://schemas.microsoft.com/office/word/2012/wordml" xmlns:w16cex="http://schemas.microsoft.com/office/word/2018/wordml/cex" xmlns:w16cid="http://schemas.microsoft.com/office/word/2016/wordml/cid" xmlns:w16="http://schemas.microsoft.com/office/word/2018/wordml" xmlns:w16se="http://schemas.microsoft.com/office/word/2015/wordml/symex" xmlns:wpg="http://schemas.microsoft.com/office/word/2010/wordprocessingGroup" xmlns:wpi="http://schemas.microsoft.com/office/word/2010/wordprocessingInk" xmlns:wne="http://schemas.microsoft.com/office/word/2006/wordml" xmlns:wps="http://schemas.microsoft.com/office/word/2010/wordprocessingShape" mc:Ignorable="w14 w15 w16se w16cid w16 w16cex wp14">
+<w:hdr xmlns:wpc="http://schemas.microsoft.com/office/word/2010/wordprocessingCanvas" xmlns:mo="http://schemas.microsoft.com/office/mac/office/2008/main" xmlns:mc="http://schemas.openxmlformats.org/markup-compatibility/2006" xmlns:mv="urn:schemas-microsoft-com:mac:vml" xmlns:o="urn:schemas-microsoft-com:office:office" xmlns:r="http://schemas.openxmlformats.org/officeDocument/2006/relationships" xmlns:m="http://schemas.openxmlformats.org/officeDocument/2006/math" xmlns:v="urn:schemas-microsoft-com:vml" xmlns:wp14="http://schemas.microsoft.com/office/word/2010/wordprocessingDrawing" xmlns:wp="http://schemas.openxmlformats.org/drawingml/2006/wordprocessingDrawing" xmlns:w10="urn:schemas-microsoft-com:office:word" xmlns:w="http://schemas.openxmlformats.org/wordprocessingml/2006/main" xmlns:w14="http://schemas.microsoft.com/office/word/2010/wordml" xmlns:wpg="http://schemas.microsoft.com/office/word/2010/wordprocessingGroup" xmlns:wpi="http://schemas.microsoft.com/office/word/2010/wordprocessingInk" xmlns:wne="http://schemas.microsoft.com/office/word/2006/wordml" xmlns:wps="http://schemas.microsoft.com/office/word/2010/wordprocessingShape" mc:Ignorable="w14 wp14">
   <w:p>
     <w:pPr>
       <w:pStyle w:val="En-tte"/>
@@ -3057,7 +2829,7 @@
 </file>
 
 <file path=word/header2.xml><?xml version="1.0" encoding="utf-8"?>
-<w:hdr xmlns:wpc="http://schemas.microsoft.com/office/word/2010/wordprocessingCanvas" xmlns:cx="http://schemas.microsoft.com/office/drawing/2014/chartex" xmlns:cx1="http://schemas.microsoft.com/office/drawing/2015/9/8/chartex" xmlns:cx2="http://schemas.microsoft.com/office/drawing/2015/10/21/chartex" xmlns:cx3="http://schemas.microsoft.com/office/drawing/2016/5/9/chartex" xmlns:cx4="http://schemas.microsoft.com/office/drawing/2016/5/10/chartex" xmlns:cx5="http://schemas.microsoft.com/office/drawing/2016/5/11/chartex" xmlns:cx6="http://schemas.microsoft.com/office/drawing/2016/5/12/chartex" xmlns:cx7="http://schemas.microsoft.com/office/drawing/2016/5/13/chartex" xmlns:cx8="http://schemas.microsoft.com/office/drawing/2016/5/14/chartex" xmlns:mc="http://schemas.openxmlformats.org/markup-compatibility/2006" xmlns:aink="http://schemas.microsoft.com/office/drawing/2016/ink" xmlns:am3d="http://schemas.microsoft.com/office/drawing/2017/model3d" xmlns:o="urn:schemas-microsoft-com:office:office" xmlns:r="http://schemas.openxmlformats.org/officeDocument/2006/relationships" xmlns:m="http://schemas.openxmlformats.org/officeDocument/2006/math" xmlns:v="urn:schemas-microsoft-com:vml" xmlns:wp14="http://schemas.microsoft.com/office/word/2010/wordprocessingDrawing" xmlns:wp="http://schemas.openxmlformats.org/drawingml/2006/wordprocessingDrawing" xmlns:w10="urn:schemas-microsoft-com:office:word" xmlns:w="http://schemas.openxmlformats.org/wordprocessingml/2006/main" xmlns:w14="http://schemas.microsoft.com/office/word/2010/wordml" xmlns:w15="http://schemas.microsoft.com/office/word/2012/wordml" xmlns:w16cex="http://schemas.microsoft.com/office/word/2018/wordml/cex" xmlns:w16cid="http://schemas.microsoft.com/office/word/2016/wordml/cid" xmlns:w16="http://schemas.microsoft.com/office/word/2018/wordml" xmlns:w16se="http://schemas.microsoft.com/office/word/2015/wordml/symex" xmlns:wpg="http://schemas.microsoft.com/office/word/2010/wordprocessingGroup" xmlns:wpi="http://schemas.microsoft.com/office/word/2010/wordprocessingInk" xmlns:wne="http://schemas.microsoft.com/office/word/2006/wordml" xmlns:wps="http://schemas.microsoft.com/office/word/2010/wordprocessingShape" mc:Ignorable="w14 w15 w16se w16cid w16 w16cex wp14">
+<w:hdr xmlns:wpc="http://schemas.microsoft.com/office/word/2010/wordprocessingCanvas" xmlns:mo="http://schemas.microsoft.com/office/mac/office/2008/main" xmlns:mc="http://schemas.openxmlformats.org/markup-compatibility/2006" xmlns:mv="urn:schemas-microsoft-com:mac:vml" xmlns:o="urn:schemas-microsoft-com:office:office" xmlns:r="http://schemas.openxmlformats.org/officeDocument/2006/relationships" xmlns:m="http://schemas.openxmlformats.org/officeDocument/2006/math" xmlns:v="urn:schemas-microsoft-com:vml" xmlns:wp14="http://schemas.microsoft.com/office/word/2010/wordprocessingDrawing" xmlns:wp="http://schemas.openxmlformats.org/drawingml/2006/wordprocessingDrawing" xmlns:w10="urn:schemas-microsoft-com:office:word" xmlns:w="http://schemas.openxmlformats.org/wordprocessingml/2006/main" xmlns:w14="http://schemas.microsoft.com/office/word/2010/wordml" xmlns:wpg="http://schemas.microsoft.com/office/word/2010/wordprocessingGroup" xmlns:wpi="http://schemas.microsoft.com/office/word/2010/wordprocessingInk" xmlns:wne="http://schemas.microsoft.com/office/word/2006/wordml" xmlns:wps="http://schemas.microsoft.com/office/word/2010/wordprocessingShape" mc:Ignorable="w14 wp14">
   <w:p>
     <w:pPr>
       <w:pStyle w:val="En-tte"/>
@@ -3067,7 +2839,7 @@
 </file>
 
 <file path=word/header3.xml><?xml version="1.0" encoding="utf-8"?>
-<w:hdr xmlns:wpc="http://schemas.microsoft.com/office/word/2010/wordprocessingCanvas" xmlns:cx="http://schemas.microsoft.com/office/drawing/2014/chartex" xmlns:cx1="http://schemas.microsoft.com/office/drawing/2015/9/8/chartex" xmlns:cx2="http://schemas.microsoft.com/office/drawing/2015/10/21/chartex" xmlns:cx3="http://schemas.microsoft.com/office/drawing/2016/5/9/chartex" xmlns:cx4="http://schemas.microsoft.com/office/drawing/2016/5/10/chartex" xmlns:cx5="http://schemas.microsoft.com/office/drawing/2016/5/11/chartex" xmlns:cx6="http://schemas.microsoft.com/office/drawing/2016/5/12/chartex" xmlns:cx7="http://schemas.microsoft.com/office/drawing/2016/5/13/chartex" xmlns:cx8="http://schemas.microsoft.com/office/drawing/2016/5/14/chartex" xmlns:mc="http://schemas.openxmlformats.org/markup-compatibility/2006" xmlns:aink="http://schemas.microsoft.com/office/drawing/2016/ink" xmlns:am3d="http://schemas.microsoft.com/office/drawing/2017/model3d" xmlns:o="urn:schemas-microsoft-com:office:office" xmlns:r="http://schemas.openxmlformats.org/officeDocument/2006/relationships" xmlns:m="http://schemas.openxmlformats.org/officeDocument/2006/math" xmlns:v="urn:schemas-microsoft-com:vml" xmlns:wp14="http://schemas.microsoft.com/office/word/2010/wordprocessingDrawing" xmlns:wp="http://schemas.openxmlformats.org/drawingml/2006/wordprocessingDrawing" xmlns:w10="urn:schemas-microsoft-com:office:word" xmlns:w="http://schemas.openxmlformats.org/wordprocessingml/2006/main" xmlns:w14="http://schemas.microsoft.com/office/word/2010/wordml" xmlns:w15="http://schemas.microsoft.com/office/word/2012/wordml" xmlns:w16cex="http://schemas.microsoft.com/office/word/2018/wordml/cex" xmlns:w16cid="http://schemas.microsoft.com/office/word/2016/wordml/cid" xmlns:w16="http://schemas.microsoft.com/office/word/2018/wordml" xmlns:w16se="http://schemas.microsoft.com/office/word/2015/wordml/symex" xmlns:wpg="http://schemas.microsoft.com/office/word/2010/wordprocessingGroup" xmlns:wpi="http://schemas.microsoft.com/office/word/2010/wordprocessingInk" xmlns:wne="http://schemas.microsoft.com/office/word/2006/wordml" xmlns:wps="http://schemas.microsoft.com/office/word/2010/wordprocessingShape" mc:Ignorable="w14 w15 w16se w16cid w16 w16cex wp14">
+<w:hdr xmlns:wpc="http://schemas.microsoft.com/office/word/2010/wordprocessingCanvas" xmlns:mo="http://schemas.microsoft.com/office/mac/office/2008/main" xmlns:mc="http://schemas.openxmlformats.org/markup-compatibility/2006" xmlns:mv="urn:schemas-microsoft-com:mac:vml" xmlns:o="urn:schemas-microsoft-com:office:office" xmlns:r="http://schemas.openxmlformats.org/officeDocument/2006/relationships" xmlns:m="http://schemas.openxmlformats.org/officeDocument/2006/math" xmlns:v="urn:schemas-microsoft-com:vml" xmlns:wp14="http://schemas.microsoft.com/office/word/2010/wordprocessingDrawing" xmlns:wp="http://schemas.openxmlformats.org/drawingml/2006/wordprocessingDrawing" xmlns:w10="urn:schemas-microsoft-com:office:word" xmlns:w="http://schemas.openxmlformats.org/wordprocessingml/2006/main" xmlns:w14="http://schemas.microsoft.com/office/word/2010/wordml" xmlns:wpg="http://schemas.microsoft.com/office/word/2010/wordprocessingGroup" xmlns:wpi="http://schemas.microsoft.com/office/word/2010/wordprocessingInk" xmlns:wne="http://schemas.microsoft.com/office/word/2006/wordml" xmlns:wps="http://schemas.microsoft.com/office/word/2010/wordprocessingShape" mc:Ignorable="w14 wp14">
   <w:p>
     <w:pPr>
       <w:pStyle w:val="En-tte"/>
@@ -3077,8 +2849,8 @@
 </file>
 
 <file path=word/numbering.xml><?xml version="1.0" encoding="utf-8"?>
-<w:numbering xmlns:wpc="http://schemas.microsoft.com/office/word/2010/wordprocessingCanvas" xmlns:cx="http://schemas.microsoft.com/office/drawing/2014/chartex" xmlns:cx1="http://schemas.microsoft.com/office/drawing/2015/9/8/chartex" xmlns:cx2="http://schemas.microsoft.com/office/drawing/2015/10/21/chartex" xmlns:cx3="http://schemas.microsoft.com/office/drawing/2016/5/9/chartex" xmlns:cx4="http://schemas.microsoft.com/office/drawing/2016/5/10/chartex" xmlns:cx5="http://schemas.microsoft.com/office/drawing/2016/5/11/chartex" xmlns:cx6="http://schemas.microsoft.com/office/drawing/2016/5/12/chartex" xmlns:cx7="http://schemas.microsoft.com/office/drawing/2016/5/13/chartex" xmlns:cx8="http://schemas.microsoft.com/office/drawing/2016/5/14/chartex" xmlns:mc="http://schemas.openxmlformats.org/markup-compatibility/2006" xmlns:aink="http://schemas.microsoft.com/office/drawing/2016/ink" xmlns:am3d="http://schemas.microsoft.com/office/drawing/2017/model3d" xmlns:o="urn:schemas-microsoft-com:office:office" xmlns:r="http://schemas.openxmlformats.org/officeDocument/2006/relationships" xmlns:m="http://schemas.openxmlformats.org/officeDocument/2006/math" xmlns:v="urn:schemas-microsoft-com:vml" xmlns:wp14="http://schemas.microsoft.com/office/word/2010/wordprocessingDrawing" xmlns:wp="http://schemas.openxmlformats.org/drawingml/2006/wordprocessingDrawing" xmlns:w10="urn:schemas-microsoft-com:office:word" xmlns:w="http://schemas.openxmlformats.org/wordprocessingml/2006/main" xmlns:w14="http://schemas.microsoft.com/office/word/2010/wordml" xmlns:w15="http://schemas.microsoft.com/office/word/2012/wordml" xmlns:w16cex="http://schemas.microsoft.com/office/word/2018/wordml/cex" xmlns:w16cid="http://schemas.microsoft.com/office/word/2016/wordml/cid" xmlns:w16="http://schemas.microsoft.com/office/word/2018/wordml" xmlns:w16se="http://schemas.microsoft.com/office/word/2015/wordml/symex" xmlns:wpg="http://schemas.microsoft.com/office/word/2010/wordprocessingGroup" xmlns:wpi="http://schemas.microsoft.com/office/word/2010/wordprocessingInk" xmlns:wne="http://schemas.microsoft.com/office/word/2006/wordml" xmlns:wps="http://schemas.microsoft.com/office/word/2010/wordprocessingShape" mc:Ignorable="w14 w15 w16se w16cid w16 w16cex wp14">
-  <w:abstractNum w:abstractNumId="0" w15:restartNumberingAfterBreak="0">
+<w:numbering xmlns:wpc="http://schemas.microsoft.com/office/word/2010/wordprocessingCanvas" xmlns:mo="http://schemas.microsoft.com/office/mac/office/2008/main" xmlns:mc="http://schemas.openxmlformats.org/markup-compatibility/2006" xmlns:mv="urn:schemas-microsoft-com:mac:vml" xmlns:o="urn:schemas-microsoft-com:office:office" xmlns:r="http://schemas.openxmlformats.org/officeDocument/2006/relationships" xmlns:m="http://schemas.openxmlformats.org/officeDocument/2006/math" xmlns:v="urn:schemas-microsoft-com:vml" xmlns:wp14="http://schemas.microsoft.com/office/word/2010/wordprocessingDrawing" xmlns:wp="http://schemas.openxmlformats.org/drawingml/2006/wordprocessingDrawing" xmlns:w10="urn:schemas-microsoft-com:office:word" xmlns:w="http://schemas.openxmlformats.org/wordprocessingml/2006/main" xmlns:w14="http://schemas.microsoft.com/office/word/2010/wordml" xmlns:wpg="http://schemas.microsoft.com/office/word/2010/wordprocessingGroup" xmlns:wpi="http://schemas.microsoft.com/office/word/2010/wordprocessingInk" xmlns:wne="http://schemas.microsoft.com/office/word/2006/wordml" xmlns:wps="http://schemas.microsoft.com/office/word/2010/wordprocessingShape" mc:Ignorable="w14 wp14">
+  <w:abstractNum w:abstractNumId="0">
     <w:nsid w:val="113B4996"/>
     <w:multiLevelType w:val="hybridMultilevel"/>
     <w:tmpl w:val="B6AA3890"/>
@@ -3167,7 +2939,7 @@
       </w:pPr>
     </w:lvl>
   </w:abstractNum>
-  <w:abstractNum w:abstractNumId="1" w15:restartNumberingAfterBreak="0">
+  <w:abstractNum w:abstractNumId="1">
     <w:nsid w:val="130721F9"/>
     <w:multiLevelType w:val="hybridMultilevel"/>
     <w:tmpl w:val="E0D27612"/>
@@ -3180,7 +2952,7 @@
         <w:ind w:left="720" w:hanging="360"/>
       </w:pPr>
       <w:rPr>
-        <w:rFonts w:hint="default" w:ascii="Symbol" w:hAnsi="Symbol"/>
+        <w:rFonts w:ascii="Symbol" w:hAnsi="Symbol" w:hint="default"/>
       </w:rPr>
     </w:lvl>
     <w:lvl w:ilvl="1" w:tplc="040C0003">
@@ -3192,7 +2964,7 @@
         <w:ind w:left="1440" w:hanging="360"/>
       </w:pPr>
       <w:rPr>
-        <w:rFonts w:hint="default" w:ascii="Courier New" w:hAnsi="Courier New" w:cs="Courier New"/>
+        <w:rFonts w:ascii="Courier New" w:hAnsi="Courier New" w:cs="Courier New" w:hint="default"/>
       </w:rPr>
     </w:lvl>
     <w:lvl w:ilvl="2" w:tplc="040C0005" w:tentative="1">
@@ -3204,7 +2976,7 @@
         <w:ind w:left="2160" w:hanging="360"/>
       </w:pPr>
       <w:rPr>
-        <w:rFonts w:hint="default" w:ascii="Wingdings" w:hAnsi="Wingdings"/>
+        <w:rFonts w:ascii="Wingdings" w:hAnsi="Wingdings" w:hint="default"/>
       </w:rPr>
     </w:lvl>
     <w:lvl w:ilvl="3" w:tplc="040C0001" w:tentative="1">
@@ -3216,7 +2988,7 @@
         <w:ind w:left="2880" w:hanging="360"/>
       </w:pPr>
       <w:rPr>
-        <w:rFonts w:hint="default" w:ascii="Symbol" w:hAnsi="Symbol"/>
+        <w:rFonts w:ascii="Symbol" w:hAnsi="Symbol" w:hint="default"/>
       </w:rPr>
     </w:lvl>
     <w:lvl w:ilvl="4" w:tplc="040C0003" w:tentative="1">
@@ -3228,7 +3000,7 @@
         <w:ind w:left="3600" w:hanging="360"/>
       </w:pPr>
       <w:rPr>
-        <w:rFonts w:hint="default" w:ascii="Courier New" w:hAnsi="Courier New" w:cs="Courier New"/>
+        <w:rFonts w:ascii="Courier New" w:hAnsi="Courier New" w:cs="Courier New" w:hint="default"/>
       </w:rPr>
     </w:lvl>
     <w:lvl w:ilvl="5" w:tplc="040C0005" w:tentative="1">
@@ -3240,7 +3012,7 @@
         <w:ind w:left="4320" w:hanging="360"/>
       </w:pPr>
       <w:rPr>
-        <w:rFonts w:hint="default" w:ascii="Wingdings" w:hAnsi="Wingdings"/>
+        <w:rFonts w:ascii="Wingdings" w:hAnsi="Wingdings" w:hint="default"/>
       </w:rPr>
     </w:lvl>
     <w:lvl w:ilvl="6" w:tplc="040C0001" w:tentative="1">
@@ -3252,7 +3024,7 @@
         <w:ind w:left="5040" w:hanging="360"/>
       </w:pPr>
       <w:rPr>
-        <w:rFonts w:hint="default" w:ascii="Symbol" w:hAnsi="Symbol"/>
+        <w:rFonts w:ascii="Symbol" w:hAnsi="Symbol" w:hint="default"/>
       </w:rPr>
     </w:lvl>
     <w:lvl w:ilvl="7" w:tplc="040C0003" w:tentative="1">
@@ -3264,7 +3036,7 @@
         <w:ind w:left="5760" w:hanging="360"/>
       </w:pPr>
       <w:rPr>
-        <w:rFonts w:hint="default" w:ascii="Courier New" w:hAnsi="Courier New" w:cs="Courier New"/>
+        <w:rFonts w:ascii="Courier New" w:hAnsi="Courier New" w:cs="Courier New" w:hint="default"/>
       </w:rPr>
     </w:lvl>
     <w:lvl w:ilvl="8" w:tplc="040C0005" w:tentative="1">
@@ -3276,11 +3048,11 @@
         <w:ind w:left="6480" w:hanging="360"/>
       </w:pPr>
       <w:rPr>
-        <w:rFonts w:hint="default" w:ascii="Wingdings" w:hAnsi="Wingdings"/>
+        <w:rFonts w:ascii="Wingdings" w:hAnsi="Wingdings" w:hint="default"/>
       </w:rPr>
     </w:lvl>
   </w:abstractNum>
-  <w:abstractNum w:abstractNumId="2" w15:restartNumberingAfterBreak="0">
+  <w:abstractNum w:abstractNumId="2">
     <w:nsid w:val="37766249"/>
     <w:multiLevelType w:val="hybridMultilevel"/>
     <w:tmpl w:val="023283E0"/>
@@ -3369,7 +3141,7 @@
       </w:pPr>
     </w:lvl>
   </w:abstractNum>
-  <w:abstractNum w:abstractNumId="3" w15:restartNumberingAfterBreak="0">
+  <w:abstractNum w:abstractNumId="3">
     <w:nsid w:val="408F6ED6"/>
     <w:multiLevelType w:val="hybridMultilevel"/>
     <w:tmpl w:val="037E659E"/>
@@ -3382,7 +3154,7 @@
         <w:ind w:left="720" w:hanging="360"/>
       </w:pPr>
       <w:rPr>
-        <w:rFonts w:hint="default" w:ascii="Calibri" w:hAnsi="Calibri" w:cs="Calibri" w:eastAsiaTheme="minorHAnsi"/>
+        <w:rFonts w:ascii="Calibri" w:eastAsiaTheme="minorHAnsi" w:hAnsi="Calibri" w:cs="Calibri" w:hint="default"/>
       </w:rPr>
     </w:lvl>
     <w:lvl w:ilvl="1" w:tplc="040C0003" w:tentative="1">
@@ -3394,7 +3166,7 @@
         <w:ind w:left="1440" w:hanging="360"/>
       </w:pPr>
       <w:rPr>
-        <w:rFonts w:hint="default" w:ascii="Courier New" w:hAnsi="Courier New" w:cs="Courier New"/>
+        <w:rFonts w:ascii="Courier New" w:hAnsi="Courier New" w:cs="Courier New" w:hint="default"/>
       </w:rPr>
     </w:lvl>
     <w:lvl w:ilvl="2" w:tplc="040C0005" w:tentative="1">
@@ -3406,7 +3178,7 @@
         <w:ind w:left="2160" w:hanging="360"/>
       </w:pPr>
       <w:rPr>
-        <w:rFonts w:hint="default" w:ascii="Wingdings" w:hAnsi="Wingdings"/>
+        <w:rFonts w:ascii="Wingdings" w:hAnsi="Wingdings" w:hint="default"/>
       </w:rPr>
     </w:lvl>
     <w:lvl w:ilvl="3" w:tplc="040C0001" w:tentative="1">
@@ -3418,7 +3190,7 @@
         <w:ind w:left="2880" w:hanging="360"/>
       </w:pPr>
       <w:rPr>
-        <w:rFonts w:hint="default" w:ascii="Symbol" w:hAnsi="Symbol"/>
+        <w:rFonts w:ascii="Symbol" w:hAnsi="Symbol" w:hint="default"/>
       </w:rPr>
     </w:lvl>
     <w:lvl w:ilvl="4" w:tplc="040C0003" w:tentative="1">
@@ -3430,7 +3202,7 @@
         <w:ind w:left="3600" w:hanging="360"/>
       </w:pPr>
       <w:rPr>
-        <w:rFonts w:hint="default" w:ascii="Courier New" w:hAnsi="Courier New" w:cs="Courier New"/>
+        <w:rFonts w:ascii="Courier New" w:hAnsi="Courier New" w:cs="Courier New" w:hint="default"/>
       </w:rPr>
     </w:lvl>
     <w:lvl w:ilvl="5" w:tplc="040C0005" w:tentative="1">
@@ -3442,7 +3214,7 @@
         <w:ind w:left="4320" w:hanging="360"/>
       </w:pPr>
       <w:rPr>
-        <w:rFonts w:hint="default" w:ascii="Wingdings" w:hAnsi="Wingdings"/>
+        <w:rFonts w:ascii="Wingdings" w:hAnsi="Wingdings" w:hint="default"/>
       </w:rPr>
     </w:lvl>
     <w:lvl w:ilvl="6" w:tplc="040C0001" w:tentative="1">
@@ -3454,7 +3226,7 @@
         <w:ind w:left="5040" w:hanging="360"/>
       </w:pPr>
       <w:rPr>
-        <w:rFonts w:hint="default" w:ascii="Symbol" w:hAnsi="Symbol"/>
+        <w:rFonts w:ascii="Symbol" w:hAnsi="Symbol" w:hint="default"/>
       </w:rPr>
     </w:lvl>
     <w:lvl w:ilvl="7" w:tplc="040C0003" w:tentative="1">
@@ -3466,7 +3238,7 @@
         <w:ind w:left="5760" w:hanging="360"/>
       </w:pPr>
       <w:rPr>
-        <w:rFonts w:hint="default" w:ascii="Courier New" w:hAnsi="Courier New" w:cs="Courier New"/>
+        <w:rFonts w:ascii="Courier New" w:hAnsi="Courier New" w:cs="Courier New" w:hint="default"/>
       </w:rPr>
     </w:lvl>
     <w:lvl w:ilvl="8" w:tplc="040C0005" w:tentative="1">
@@ -3478,11 +3250,11 @@
         <w:ind w:left="6480" w:hanging="360"/>
       </w:pPr>
       <w:rPr>
-        <w:rFonts w:hint="default" w:ascii="Wingdings" w:hAnsi="Wingdings"/>
+        <w:rFonts w:ascii="Wingdings" w:hAnsi="Wingdings" w:hint="default"/>
       </w:rPr>
     </w:lvl>
   </w:abstractNum>
-  <w:abstractNum w:abstractNumId="4" w15:restartNumberingAfterBreak="0">
+  <w:abstractNum w:abstractNumId="4">
     <w:nsid w:val="559D40D2"/>
     <w:multiLevelType w:val="hybridMultilevel"/>
     <w:tmpl w:val="08B2F342"/>
@@ -3587,11 +3359,11 @@
 </file>
 
 <file path=word/styles.xml><?xml version="1.0" encoding="utf-8"?>
-<w:styles xmlns:mc="http://schemas.openxmlformats.org/markup-compatibility/2006" xmlns:r="http://schemas.openxmlformats.org/officeDocument/2006/relationships" xmlns:w="http://schemas.openxmlformats.org/wordprocessingml/2006/main" xmlns:w14="http://schemas.microsoft.com/office/word/2010/wordml" xmlns:w15="http://schemas.microsoft.com/office/word/2012/wordml" xmlns:w16cex="http://schemas.microsoft.com/office/word/2018/wordml/cex" xmlns:w16cid="http://schemas.microsoft.com/office/word/2016/wordml/cid" xmlns:w16="http://schemas.microsoft.com/office/word/2018/wordml" xmlns:w16se="http://schemas.microsoft.com/office/word/2015/wordml/symex" mc:Ignorable="w14 w15 w16se w16cid w16 w16cex">
+<w:styles xmlns:mc="http://schemas.openxmlformats.org/markup-compatibility/2006" xmlns:r="http://schemas.openxmlformats.org/officeDocument/2006/relationships" xmlns:w="http://schemas.openxmlformats.org/wordprocessingml/2006/main" xmlns:w14="http://schemas.microsoft.com/office/word/2010/wordml" mc:Ignorable="w14">
   <w:docDefaults>
     <w:rPrDefault>
       <w:rPr>
-        <w:rFonts w:asciiTheme="minorHAnsi" w:hAnsiTheme="minorHAnsi" w:eastAsiaTheme="minorHAnsi" w:cstheme="minorBidi"/>
+        <w:rFonts w:asciiTheme="minorHAnsi" w:eastAsiaTheme="minorHAnsi" w:hAnsiTheme="minorHAnsi" w:cstheme="minorBidi"/>
         <w:sz w:val="24"/>
         <w:szCs w:val="24"/>
         <w:lang w:val="fr-FR" w:eastAsia="en-US" w:bidi="ar-SA"/>
@@ -3599,385 +3371,155 @@
     </w:rPrDefault>
     <w:pPrDefault/>
   </w:docDefaults>
-  <w:latentStyles w:defLockedState="0" w:defUIPriority="99" w:defSemiHidden="0" w:defUnhideWhenUsed="0" w:defQFormat="0" w:count="376">
-    <w:lsdException w:name="Normal" w:uiPriority="0" w:qFormat="1"/>
-    <w:lsdException w:name="heading 1" w:uiPriority="9" w:qFormat="1"/>
-    <w:lsdException w:name="heading 2" w:uiPriority="9" w:semiHidden="1" w:unhideWhenUsed="1" w:qFormat="1"/>
-    <w:lsdException w:name="heading 3" w:uiPriority="9" w:semiHidden="1" w:unhideWhenUsed="1" w:qFormat="1"/>
-    <w:lsdException w:name="heading 4" w:uiPriority="9" w:semiHidden="1" w:unhideWhenUsed="1" w:qFormat="1"/>
-    <w:lsdException w:name="heading 5" w:uiPriority="9" w:semiHidden="1" w:unhideWhenUsed="1" w:qFormat="1"/>
-    <w:lsdException w:name="heading 6" w:uiPriority="9" w:semiHidden="1" w:unhideWhenUsed="1" w:qFormat="1"/>
-    <w:lsdException w:name="heading 7" w:uiPriority="9" w:semiHidden="1" w:unhideWhenUsed="1" w:qFormat="1"/>
-    <w:lsdException w:name="heading 8" w:uiPriority="9" w:semiHidden="1" w:unhideWhenUsed="1" w:qFormat="1"/>
-    <w:lsdException w:name="heading 9" w:uiPriority="9" w:semiHidden="1" w:unhideWhenUsed="1" w:qFormat="1"/>
-    <w:lsdException w:name="index 1" w:semiHidden="1" w:unhideWhenUsed="1"/>
-    <w:lsdException w:name="index 2" w:semiHidden="1" w:unhideWhenUsed="1"/>
-    <w:lsdException w:name="index 3" w:semiHidden="1" w:unhideWhenUsed="1"/>
-    <w:lsdException w:name="index 4" w:semiHidden="1" w:unhideWhenUsed="1"/>
-    <w:lsdException w:name="index 5" w:semiHidden="1" w:unhideWhenUsed="1"/>
-    <w:lsdException w:name="index 6" w:semiHidden="1" w:unhideWhenUsed="1"/>
-    <w:lsdException w:name="index 7" w:semiHidden="1" w:unhideWhenUsed="1"/>
-    <w:lsdException w:name="index 8" w:semiHidden="1" w:unhideWhenUsed="1"/>
-    <w:lsdException w:name="index 9" w:semiHidden="1" w:unhideWhenUsed="1"/>
-    <w:lsdException w:name="toc 1" w:uiPriority="39" w:semiHidden="1" w:unhideWhenUsed="1"/>
-    <w:lsdException w:name="toc 2" w:uiPriority="39" w:semiHidden="1" w:unhideWhenUsed="1"/>
-    <w:lsdException w:name="toc 3" w:uiPriority="39" w:semiHidden="1" w:unhideWhenUsed="1"/>
-    <w:lsdException w:name="toc 4" w:uiPriority="39" w:semiHidden="1" w:unhideWhenUsed="1"/>
-    <w:lsdException w:name="toc 5" w:uiPriority="39" w:semiHidden="1" w:unhideWhenUsed="1"/>
-    <w:lsdException w:name="toc 6" w:uiPriority="39" w:semiHidden="1" w:unhideWhenUsed="1"/>
-    <w:lsdException w:name="toc 7" w:uiPriority="39" w:semiHidden="1" w:unhideWhenUsed="1"/>
-    <w:lsdException w:name="toc 8" w:uiPriority="39" w:semiHidden="1" w:unhideWhenUsed="1"/>
-    <w:lsdException w:name="toc 9" w:uiPriority="39" w:semiHidden="1" w:unhideWhenUsed="1"/>
-    <w:lsdException w:name="Normal Indent" w:semiHidden="1" w:unhideWhenUsed="1"/>
-    <w:lsdException w:name="footnote text" w:semiHidden="1" w:unhideWhenUsed="1"/>
-    <w:lsdException w:name="annotation text" w:semiHidden="1" w:unhideWhenUsed="1"/>
-    <w:lsdException w:name="header" w:semiHidden="1" w:unhideWhenUsed="1"/>
-    <w:lsdException w:name="footer" w:semiHidden="1" w:unhideWhenUsed="1"/>
-    <w:lsdException w:name="index heading" w:semiHidden="1" w:unhideWhenUsed="1"/>
-    <w:lsdException w:name="caption" w:uiPriority="35" w:semiHidden="1" w:unhideWhenUsed="1" w:qFormat="1"/>
-    <w:lsdException w:name="table of figures" w:semiHidden="1" w:unhideWhenUsed="1"/>
-    <w:lsdException w:name="envelope address" w:semiHidden="1" w:unhideWhenUsed="1"/>
-    <w:lsdException w:name="envelope return" w:semiHidden="1" w:unhideWhenUsed="1"/>
-    <w:lsdException w:name="footnote reference" w:semiHidden="1" w:unhideWhenUsed="1"/>
-    <w:lsdException w:name="annotation reference" w:semiHidden="1" w:unhideWhenUsed="1"/>
-    <w:lsdException w:name="line number" w:semiHidden="1" w:unhideWhenUsed="1"/>
-    <w:lsdException w:name="page number" w:semiHidden="1" w:unhideWhenUsed="1"/>
-    <w:lsdException w:name="endnote reference" w:semiHidden="1" w:unhideWhenUsed="1"/>
-    <w:lsdException w:name="endnote text" w:semiHidden="1" w:unhideWhenUsed="1"/>
-    <w:lsdException w:name="table of authorities" w:semiHidden="1" w:unhideWhenUsed="1"/>
-    <w:lsdException w:name="macro" w:semiHidden="1" w:unhideWhenUsed="1"/>
-    <w:lsdException w:name="toa heading" w:semiHidden="1" w:unhideWhenUsed="1"/>
-    <w:lsdException w:name="List" w:semiHidden="1" w:unhideWhenUsed="1"/>
-    <w:lsdException w:name="List Bullet" w:semiHidden="1" w:unhideWhenUsed="1"/>
-    <w:lsdException w:name="List Number" w:semiHidden="1" w:unhideWhenUsed="1"/>
-    <w:lsdException w:name="List 2" w:semiHidden="1" w:unhideWhenUsed="1"/>
-    <w:lsdException w:name="List 3" w:semiHidden="1" w:unhideWhenUsed="1"/>
-    <w:lsdException w:name="List 4" w:semiHidden="1" w:unhideWhenUsed="1"/>
-    <w:lsdException w:name="List 5" w:semiHidden="1" w:unhideWhenUsed="1"/>
-    <w:lsdException w:name="List Bullet 2" w:semiHidden="1" w:unhideWhenUsed="1"/>
-    <w:lsdException w:name="List Bullet 3" w:semiHidden="1" w:unhideWhenUsed="1"/>
-    <w:lsdException w:name="List Bullet 4" w:semiHidden="1" w:unhideWhenUsed="1"/>
-    <w:lsdException w:name="List Bullet 5" w:semiHidden="1" w:unhideWhenUsed="1"/>
-    <w:lsdException w:name="List Number 2" w:semiHidden="1" w:unhideWhenUsed="1"/>
-    <w:lsdException w:name="List Number 3" w:semiHidden="1" w:unhideWhenUsed="1"/>
-    <w:lsdException w:name="List Number 4" w:semiHidden="1" w:unhideWhenUsed="1"/>
-    <w:lsdException w:name="List Number 5" w:semiHidden="1" w:unhideWhenUsed="1"/>
-    <w:lsdException w:name="Title" w:uiPriority="10" w:qFormat="1"/>
-    <w:lsdException w:name="Closing" w:semiHidden="1" w:unhideWhenUsed="1"/>
-    <w:lsdException w:name="Signature" w:semiHidden="1" w:unhideWhenUsed="1"/>
-    <w:lsdException w:name="Default Paragraph Font" w:uiPriority="1" w:semiHidden="1" w:unhideWhenUsed="1"/>
-    <w:lsdException w:name="Body Text" w:semiHidden="1" w:unhideWhenUsed="1"/>
-    <w:lsdException w:name="Body Text Indent" w:semiHidden="1" w:unhideWhenUsed="1"/>
-    <w:lsdException w:name="List Continue" w:semiHidden="1" w:unhideWhenUsed="1"/>
-    <w:lsdException w:name="List Continue 2" w:semiHidden="1" w:unhideWhenUsed="1"/>
-    <w:lsdException w:name="List Continue 3" w:semiHidden="1" w:unhideWhenUsed="1"/>
-    <w:lsdException w:name="List Continue 4" w:semiHidden="1" w:unhideWhenUsed="1"/>
-    <w:lsdException w:name="List Continue 5" w:semiHidden="1" w:unhideWhenUsed="1"/>
-    <w:lsdException w:name="Message Header" w:semiHidden="1" w:unhideWhenUsed="1"/>
-    <w:lsdException w:name="Subtitle" w:uiPriority="11" w:qFormat="1"/>
-    <w:lsdException w:name="Salutation" w:semiHidden="1" w:unhideWhenUsed="1"/>
-    <w:lsdException w:name="Date" w:semiHidden="1" w:unhideWhenUsed="1"/>
-    <w:lsdException w:name="Body Text First Indent" w:semiHidden="1" w:unhideWhenUsed="1"/>
-    <w:lsdException w:name="Body Text First Indent 2" w:semiHidden="1" w:unhideWhenUsed="1"/>
-    <w:lsdException w:name="Note Heading" w:semiHidden="1" w:unhideWhenUsed="1"/>
-    <w:lsdException w:name="Body Text 2" w:semiHidden="1" w:unhideWhenUsed="1"/>
-    <w:lsdException w:name="Body Text 3" w:semiHidden="1" w:unhideWhenUsed="1"/>
-    <w:lsdException w:name="Body Text Indent 2" w:semiHidden="1" w:unhideWhenUsed="1"/>
-    <w:lsdException w:name="Body Text Indent 3" w:semiHidden="1" w:unhideWhenUsed="1"/>
-    <w:lsdException w:name="Block Text" w:semiHidden="1" w:unhideWhenUsed="1"/>
-    <w:lsdException w:name="Hyperlink" w:semiHidden="1" w:unhideWhenUsed="1"/>
-    <w:lsdException w:name="FollowedHyperlink" w:semiHidden="1" w:unhideWhenUsed="1"/>
-    <w:lsdException w:name="Strong" w:uiPriority="22" w:qFormat="1"/>
-    <w:lsdException w:name="Emphasis" w:uiPriority="20" w:qFormat="1"/>
-    <w:lsdException w:name="Document Map" w:semiHidden="1" w:unhideWhenUsed="1"/>
-    <w:lsdException w:name="Plain Text" w:semiHidden="1" w:unhideWhenUsed="1"/>
-    <w:lsdException w:name="E-mail Signature" w:semiHidden="1" w:unhideWhenUsed="1"/>
-    <w:lsdException w:name="HTML Top of Form" w:semiHidden="1" w:unhideWhenUsed="1"/>
-    <w:lsdException w:name="HTML Bottom of Form" w:semiHidden="1" w:unhideWhenUsed="1"/>
-    <w:lsdException w:name="Normal (Web)" w:semiHidden="1" w:unhideWhenUsed="1"/>
-    <w:lsdException w:name="HTML Acronym" w:semiHidden="1" w:unhideWhenUsed="1"/>
-    <w:lsdException w:name="HTML Address" w:semiHidden="1" w:unhideWhenUsed="1"/>
-    <w:lsdException w:name="HTML Cite" w:semiHidden="1" w:unhideWhenUsed="1"/>
-    <w:lsdException w:name="HTML Code" w:semiHidden="1" w:unhideWhenUsed="1"/>
-    <w:lsdException w:name="HTML Definition" w:semiHidden="1" w:unhideWhenUsed="1"/>
-    <w:lsdException w:name="HTML Keyboard" w:semiHidden="1" w:unhideWhenUsed="1"/>
-    <w:lsdException w:name="HTML Preformatted" w:semiHidden="1" w:unhideWhenUsed="1"/>
-    <w:lsdException w:name="HTML Sample" w:semiHidden="1" w:unhideWhenUsed="1"/>
-    <w:lsdException w:name="HTML Typewriter" w:semiHidden="1" w:unhideWhenUsed="1"/>
-    <w:lsdException w:name="HTML Variable" w:semiHidden="1" w:unhideWhenUsed="1"/>
-    <w:lsdException w:name="Normal Table" w:semiHidden="1" w:unhideWhenUsed="1"/>
-    <w:lsdException w:name="annotation subject" w:semiHidden="1" w:unhideWhenUsed="1"/>
-    <w:lsdException w:name="No List" w:semiHidden="1" w:unhideWhenUsed="1"/>
-    <w:lsdException w:name="Outline List 1" w:semiHidden="1" w:unhideWhenUsed="1"/>
-    <w:lsdException w:name="Outline List 2" w:semiHidden="1" w:unhideWhenUsed="1"/>
-    <w:lsdException w:name="Outline List 3" w:semiHidden="1" w:unhideWhenUsed="1"/>
-    <w:lsdException w:name="Table Simple 1" w:semiHidden="1" w:unhideWhenUsed="1"/>
-    <w:lsdException w:name="Table Simple 2" w:semiHidden="1" w:unhideWhenUsed="1"/>
-    <w:lsdException w:name="Table Simple 3" w:semiHidden="1" w:unhideWhenUsed="1"/>
-    <w:lsdException w:name="Table Classic 1" w:semiHidden="1" w:unhideWhenUsed="1"/>
-    <w:lsdException w:name="Table Classic 2" w:semiHidden="1" w:unhideWhenUsed="1"/>
-    <w:lsdException w:name="Table Classic 3" w:semiHidden="1" w:unhideWhenUsed="1"/>
-    <w:lsdException w:name="Table Classic 4" w:semiHidden="1" w:unhideWhenUsed="1"/>
-    <w:lsdException w:name="Table Colorful 1" w:semiHidden="1" w:unhideWhenUsed="1"/>
-    <w:lsdException w:name="Table Colorful 2" w:semiHidden="1" w:unhideWhenUsed="1"/>
-    <w:lsdException w:name="Table Colorful 3" w:semiHidden="1" w:unhideWhenUsed="1"/>
-    <w:lsdException w:name="Table Columns 1" w:semiHidden="1" w:unhideWhenUsed="1"/>
-    <w:lsdException w:name="Table Columns 2" w:semiHidden="1" w:unhideWhenUsed="1"/>
-    <w:lsdException w:name="Table Columns 3" w:semiHidden="1" w:unhideWhenUsed="1"/>
-    <w:lsdException w:name="Table Columns 4" w:semiHidden="1" w:unhideWhenUsed="1"/>
-    <w:lsdException w:name="Table Columns 5" w:semiHidden="1" w:unhideWhenUsed="1"/>
-    <w:lsdException w:name="Table Grid 1" w:semiHidden="1" w:unhideWhenUsed="1"/>
-    <w:lsdException w:name="Table Grid 2" w:semiHidden="1" w:unhideWhenUsed="1"/>
-    <w:lsdException w:name="Table Grid 3" w:semiHidden="1" w:unhideWhenUsed="1"/>
-    <w:lsdException w:name="Table Grid 4" w:semiHidden="1" w:unhideWhenUsed="1"/>
-    <w:lsdException w:name="Table Grid 5" w:semiHidden="1" w:unhideWhenUsed="1"/>
-    <w:lsdException w:name="Table Grid 6" w:semiHidden="1" w:unhideWhenUsed="1"/>
-    <w:lsdException w:name="Table Grid 7" w:semiHidden="1" w:unhideWhenUsed="1"/>
-    <w:lsdException w:name="Table Grid 8" w:semiHidden="1" w:unhideWhenUsed="1"/>
-    <w:lsdException w:name="Table List 1" w:semiHidden="1" w:unhideWhenUsed="1"/>
-    <w:lsdException w:name="Table List 2" w:semiHidden="1" w:unhideWhenUsed="1"/>
-    <w:lsdException w:name="Table List 3" w:semiHidden="1" w:unhideWhenUsed="1"/>
-    <w:lsdException w:name="Table List 4" w:semiHidden="1" w:unhideWhenUsed="1"/>
-    <w:lsdException w:name="Table List 5" w:semiHidden="1" w:unhideWhenUsed="1"/>
-    <w:lsdException w:name="Table List 6" w:semiHidden="1" w:unhideWhenUsed="1"/>
-    <w:lsdException w:name="Table List 7" w:semiHidden="1" w:unhideWhenUsed="1"/>
-    <w:lsdException w:name="Table List 8" w:semiHidden="1" w:unhideWhenUsed="1"/>
-    <w:lsdException w:name="Table 3D effects 1" w:semiHidden="1" w:unhideWhenUsed="1"/>
-    <w:lsdException w:name="Table 3D effects 2" w:semiHidden="1" w:unhideWhenUsed="1"/>
-    <w:lsdException w:name="Table 3D effects 3" w:semiHidden="1" w:unhideWhenUsed="1"/>
-    <w:lsdException w:name="Table Contemporary" w:semiHidden="1" w:unhideWhenUsed="1"/>
-    <w:lsdException w:name="Table Elegant" w:semiHidden="1" w:unhideWhenUsed="1"/>
-    <w:lsdException w:name="Table Professional" w:semiHidden="1" w:unhideWhenUsed="1"/>
-    <w:lsdException w:name="Table Subtle 1" w:semiHidden="1" w:unhideWhenUsed="1"/>
-    <w:lsdException w:name="Table Subtle 2" w:semiHidden="1" w:unhideWhenUsed="1"/>
-    <w:lsdException w:name="Table Web 1" w:semiHidden="1" w:unhideWhenUsed="1"/>
-    <w:lsdException w:name="Table Web 2" w:semiHidden="1" w:unhideWhenUsed="1"/>
-    <w:lsdException w:name="Table Web 3" w:semiHidden="1" w:unhideWhenUsed="1"/>
-    <w:lsdException w:name="Balloon Text" w:semiHidden="1" w:unhideWhenUsed="1"/>
-    <w:lsdException w:name="Table Grid" w:uiPriority="39"/>
-    <w:lsdException w:name="Table Theme" w:semiHidden="1" w:unhideWhenUsed="1"/>
-    <w:lsdException w:name="Placeholder Text" w:semiHidden="1"/>
-    <w:lsdException w:name="No Spacing" w:uiPriority="1" w:qFormat="1"/>
-    <w:lsdException w:name="Light Shading" w:uiPriority="60"/>
-    <w:lsdException w:name="Light List" w:uiPriority="61"/>
-    <w:lsdException w:name="Light Grid" w:uiPriority="62"/>
-    <w:lsdException w:name="Medium Shading 1" w:uiPriority="63"/>
-    <w:lsdException w:name="Medium Shading 2" w:uiPriority="64"/>
-    <w:lsdException w:name="Medium List 1" w:uiPriority="65"/>
-    <w:lsdException w:name="Medium List 2" w:uiPriority="66"/>
-    <w:lsdException w:name="Medium Grid 1" w:uiPriority="67"/>
-    <w:lsdException w:name="Medium Grid 2" w:uiPriority="68"/>
-    <w:lsdException w:name="Medium Grid 3" w:uiPriority="69"/>
-    <w:lsdException w:name="Dark List" w:uiPriority="70"/>
-    <w:lsdException w:name="Colorful Shading" w:uiPriority="71"/>
-    <w:lsdException w:name="Colorful List" w:uiPriority="72"/>
-    <w:lsdException w:name="Colorful Grid" w:uiPriority="73"/>
-    <w:lsdException w:name="Light Shading Accent 1" w:uiPriority="60"/>
-    <w:lsdException w:name="Light List Accent 1" w:uiPriority="61"/>
-    <w:lsdException w:name="Light Grid Accent 1" w:uiPriority="62"/>
-    <w:lsdException w:name="Medium Shading 1 Accent 1" w:uiPriority="63"/>
-    <w:lsdException w:name="Medium Shading 2 Accent 1" w:uiPriority="64"/>
-    <w:lsdException w:name="Medium List 1 Accent 1" w:uiPriority="65"/>
-    <w:lsdException w:name="Revision" w:semiHidden="1"/>
-    <w:lsdException w:name="List Paragraph" w:uiPriority="34" w:qFormat="1"/>
-    <w:lsdException w:name="Quote" w:uiPriority="29" w:qFormat="1"/>
-    <w:lsdException w:name="Intense Quote" w:uiPriority="30" w:qFormat="1"/>
-    <w:lsdException w:name="Medium List 2 Accent 1" w:uiPriority="66"/>
-    <w:lsdException w:name="Medium Grid 1 Accent 1" w:uiPriority="67"/>
-    <w:lsdException w:name="Medium Grid 2 Accent 1" w:uiPriority="68"/>
-    <w:lsdException w:name="Medium Grid 3 Accent 1" w:uiPriority="69"/>
-    <w:lsdException w:name="Dark List Accent 1" w:uiPriority="70"/>
-    <w:lsdException w:name="Colorful Shading Accent 1" w:uiPriority="71"/>
-    <w:lsdException w:name="Colorful List Accent 1" w:uiPriority="72"/>
-    <w:lsdException w:name="Colorful Grid Accent 1" w:uiPriority="73"/>
-    <w:lsdException w:name="Light Shading Accent 2" w:uiPriority="60"/>
-    <w:lsdException w:name="Light List Accent 2" w:uiPriority="61"/>
-    <w:lsdException w:name="Light Grid Accent 2" w:uiPriority="62"/>
-    <w:lsdException w:name="Medium Shading 1 Accent 2" w:uiPriority="63"/>
-    <w:lsdException w:name="Medium Shading 2 Accent 2" w:uiPriority="64"/>
-    <w:lsdException w:name="Medium List 1 Accent 2" w:uiPriority="65"/>
-    <w:lsdException w:name="Medium List 2 Accent 2" w:uiPriority="66"/>
-    <w:lsdException w:name="Medium Grid 1 Accent 2" w:uiPriority="67"/>
-    <w:lsdException w:name="Medium Grid 2 Accent 2" w:uiPriority="68"/>
-    <w:lsdException w:name="Medium Grid 3 Accent 2" w:uiPriority="69"/>
-    <w:lsdException w:name="Dark List Accent 2" w:uiPriority="70"/>
-    <w:lsdException w:name="Colorful Shading Accent 2" w:uiPriority="71"/>
-    <w:lsdException w:name="Colorful List Accent 2" w:uiPriority="72"/>
-    <w:lsdException w:name="Colorful Grid Accent 2" w:uiPriority="73"/>
-    <w:lsdException w:name="Light Shading Accent 3" w:uiPriority="60"/>
-    <w:lsdException w:name="Light List Accent 3" w:uiPriority="61"/>
-    <w:lsdException w:name="Light Grid Accent 3" w:uiPriority="62"/>
-    <w:lsdException w:name="Medium Shading 1 Accent 3" w:uiPriority="63"/>
-    <w:lsdException w:name="Medium Shading 2 Accent 3" w:uiPriority="64"/>
-    <w:lsdException w:name="Medium List 1 Accent 3" w:uiPriority="65"/>
-    <w:lsdException w:name="Medium List 2 Accent 3" w:uiPriority="66"/>
-    <w:lsdException w:name="Medium Grid 1 Accent 3" w:uiPriority="67"/>
-    <w:lsdException w:name="Medium Grid 2 Accent 3" w:uiPriority="68"/>
-    <w:lsdException w:name="Medium Grid 3 Accent 3" w:uiPriority="69"/>
-    <w:lsdException w:name="Dark List Accent 3" w:uiPriority="70"/>
-    <w:lsdException w:name="Colorful Shading Accent 3" w:uiPriority="71"/>
-    <w:lsdException w:name="Colorful List Accent 3" w:uiPriority="72"/>
-    <w:lsdException w:name="Colorful Grid Accent 3" w:uiPriority="73"/>
-    <w:lsdException w:name="Light Shading Accent 4" w:uiPriority="60"/>
-    <w:lsdException w:name="Light List Accent 4" w:uiPriority="61"/>
-    <w:lsdException w:name="Light Grid Accent 4" w:uiPriority="62"/>
-    <w:lsdException w:name="Medium Shading 1 Accent 4" w:uiPriority="63"/>
-    <w:lsdException w:name="Medium Shading 2 Accent 4" w:uiPriority="64"/>
-    <w:lsdException w:name="Medium List 1 Accent 4" w:uiPriority="65"/>
-    <w:lsdException w:name="Medium List 2 Accent 4" w:uiPriority="66"/>
-    <w:lsdException w:name="Medium Grid 1 Accent 4" w:uiPriority="67"/>
-    <w:lsdException w:name="Medium Grid 2 Accent 4" w:uiPriority="68"/>
-    <w:lsdException w:name="Medium Grid 3 Accent 4" w:uiPriority="69"/>
-    <w:lsdException w:name="Dark List Accent 4" w:uiPriority="70"/>
-    <w:lsdException w:name="Colorful Shading Accent 4" w:uiPriority="71"/>
-    <w:lsdException w:name="Colorful List Accent 4" w:uiPriority="72"/>
-    <w:lsdException w:name="Colorful Grid Accent 4" w:uiPriority="73"/>
-    <w:lsdException w:name="Light Shading Accent 5" w:uiPriority="60"/>
-    <w:lsdException w:name="Light List Accent 5" w:uiPriority="61"/>
-    <w:lsdException w:name="Light Grid Accent 5" w:uiPriority="62"/>
-    <w:lsdException w:name="Medium Shading 1 Accent 5" w:uiPriority="63"/>
-    <w:lsdException w:name="Medium Shading 2 Accent 5" w:uiPriority="64"/>
-    <w:lsdException w:name="Medium List 1 Accent 5" w:uiPriority="65"/>
-    <w:lsdException w:name="Medium List 2 Accent 5" w:uiPriority="66"/>
-    <w:lsdException w:name="Medium Grid 1 Accent 5" w:uiPriority="67"/>
-    <w:lsdException w:name="Medium Grid 2 Accent 5" w:uiPriority="68"/>
-    <w:lsdException w:name="Medium Grid 3 Accent 5" w:uiPriority="69"/>
-    <w:lsdException w:name="Dark List Accent 5" w:uiPriority="70"/>
-    <w:lsdException w:name="Colorful Shading Accent 5" w:uiPriority="71"/>
-    <w:lsdException w:name="Colorful List Accent 5" w:uiPriority="72"/>
-    <w:lsdException w:name="Colorful Grid Accent 5" w:uiPriority="73"/>
-    <w:lsdException w:name="Light Shading Accent 6" w:uiPriority="60"/>
-    <w:lsdException w:name="Light List Accent 6" w:uiPriority="61"/>
-    <w:lsdException w:name="Light Grid Accent 6" w:uiPriority="62"/>
-    <w:lsdException w:name="Medium Shading 1 Accent 6" w:uiPriority="63"/>
-    <w:lsdException w:name="Medium Shading 2 Accent 6" w:uiPriority="64"/>
-    <w:lsdException w:name="Medium List 1 Accent 6" w:uiPriority="65"/>
-    <w:lsdException w:name="Medium List 2 Accent 6" w:uiPriority="66"/>
-    <w:lsdException w:name="Medium Grid 1 Accent 6" w:uiPriority="67"/>
-    <w:lsdException w:name="Medium Grid 2 Accent 6" w:uiPriority="68"/>
-    <w:lsdException w:name="Medium Grid 3 Accent 6" w:uiPriority="69"/>
-    <w:lsdException w:name="Dark List Accent 6" w:uiPriority="70"/>
-    <w:lsdException w:name="Colorful Shading Accent 6" w:uiPriority="71"/>
-    <w:lsdException w:name="Colorful List Accent 6" w:uiPriority="72"/>
-    <w:lsdException w:name="Colorful Grid Accent 6" w:uiPriority="73"/>
-    <w:lsdException w:name="Subtle Emphasis" w:uiPriority="19" w:qFormat="1"/>
-    <w:lsdException w:name="Intense Emphasis" w:uiPriority="21" w:qFormat="1"/>
-    <w:lsdException w:name="Subtle Reference" w:uiPriority="31" w:qFormat="1"/>
-    <w:lsdException w:name="Intense Reference" w:uiPriority="32" w:qFormat="1"/>
-    <w:lsdException w:name="Book Title" w:uiPriority="33" w:qFormat="1"/>
-    <w:lsdException w:name="Bibliography" w:uiPriority="37" w:semiHidden="1" w:unhideWhenUsed="1"/>
-    <w:lsdException w:name="TOC Heading" w:uiPriority="39" w:semiHidden="1" w:unhideWhenUsed="1" w:qFormat="1"/>
-    <w:lsdException w:name="Plain Table 1" w:uiPriority="41"/>
-    <w:lsdException w:name="Plain Table 2" w:uiPriority="42"/>
-    <w:lsdException w:name="Plain Table 3" w:uiPriority="43"/>
-    <w:lsdException w:name="Plain Table 4" w:uiPriority="44"/>
-    <w:lsdException w:name="Plain Table 5" w:uiPriority="45"/>
-    <w:lsdException w:name="Grid Table Light" w:uiPriority="40"/>
-    <w:lsdException w:name="Grid Table 1 Light" w:uiPriority="46"/>
-    <w:lsdException w:name="Grid Table 2" w:uiPriority="47"/>
-    <w:lsdException w:name="Grid Table 3" w:uiPriority="48"/>
-    <w:lsdException w:name="Grid Table 4" w:uiPriority="49"/>
-    <w:lsdException w:name="Grid Table 5 Dark" w:uiPriority="50"/>
-    <w:lsdException w:name="Grid Table 6 Colorful" w:uiPriority="51"/>
-    <w:lsdException w:name="Grid Table 7 Colorful" w:uiPriority="52"/>
-    <w:lsdException w:name="Grid Table 1 Light Accent 1" w:uiPriority="46"/>
-    <w:lsdException w:name="Grid Table 2 Accent 1" w:uiPriority="47"/>
-    <w:lsdException w:name="Grid Table 3 Accent 1" w:uiPriority="48"/>
-    <w:lsdException w:name="Grid Table 4 Accent 1" w:uiPriority="49"/>
-    <w:lsdException w:name="Grid Table 5 Dark Accent 1" w:uiPriority="50"/>
-    <w:lsdException w:name="Grid Table 6 Colorful Accent 1" w:uiPriority="51"/>
-    <w:lsdException w:name="Grid Table 7 Colorful Accent 1" w:uiPriority="52"/>
-    <w:lsdException w:name="Grid Table 1 Light Accent 2" w:uiPriority="46"/>
-    <w:lsdException w:name="Grid Table 2 Accent 2" w:uiPriority="47"/>
-    <w:lsdException w:name="Grid Table 3 Accent 2" w:uiPriority="48"/>
-    <w:lsdException w:name="Grid Table 4 Accent 2" w:uiPriority="49"/>
-    <w:lsdException w:name="Grid Table 5 Dark Accent 2" w:uiPriority="50"/>
-    <w:lsdException w:name="Grid Table 6 Colorful Accent 2" w:uiPriority="51"/>
-    <w:lsdException w:name="Grid Table 7 Colorful Accent 2" w:uiPriority="52"/>
-    <w:lsdException w:name="Grid Table 1 Light Accent 3" w:uiPriority="46"/>
-    <w:lsdException w:name="Grid Table 2 Accent 3" w:uiPriority="47"/>
-    <w:lsdException w:name="Grid Table 3 Accent 3" w:uiPriority="48"/>
-    <w:lsdException w:name="Grid Table 4 Accent 3" w:uiPriority="49"/>
-    <w:lsdException w:name="Grid Table 5 Dark Accent 3" w:uiPriority="50"/>
-    <w:lsdException w:name="Grid Table 6 Colorful Accent 3" w:uiPriority="51"/>
-    <w:lsdException w:name="Grid Table 7 Colorful Accent 3" w:uiPriority="52"/>
-    <w:lsdException w:name="Grid Table 1 Light Accent 4" w:uiPriority="46"/>
-    <w:lsdException w:name="Grid Table 2 Accent 4" w:uiPriority="47"/>
-    <w:lsdException w:name="Grid Table 3 Accent 4" w:uiPriority="48"/>
-    <w:lsdException w:name="Grid Table 4 Accent 4" w:uiPriority="49"/>
-    <w:lsdException w:name="Grid Table 5 Dark Accent 4" w:uiPriority="50"/>
-    <w:lsdException w:name="Grid Table 6 Colorful Accent 4" w:uiPriority="51"/>
-    <w:lsdException w:name="Grid Table 7 Colorful Accent 4" w:uiPriority="52"/>
-    <w:lsdException w:name="Grid Table 1 Light Accent 5" w:uiPriority="46"/>
-    <w:lsdException w:name="Grid Table 2 Accent 5" w:uiPriority="47"/>
-    <w:lsdException w:name="Grid Table 3 Accent 5" w:uiPriority="48"/>
-    <w:lsdException w:name="Grid Table 4 Accent 5" w:uiPriority="49"/>
-    <w:lsdException w:name="Grid Table 5 Dark Accent 5" w:uiPriority="50"/>
-    <w:lsdException w:name="Grid Table 6 Colorful Accent 5" w:uiPriority="51"/>
-    <w:lsdException w:name="Grid Table 7 Colorful Accent 5" w:uiPriority="52"/>
-    <w:lsdException w:name="Grid Table 1 Light Accent 6" w:uiPriority="46"/>
-    <w:lsdException w:name="Grid Table 2 Accent 6" w:uiPriority="47"/>
-    <w:lsdException w:name="Grid Table 3 Accent 6" w:uiPriority="48"/>
-    <w:lsdException w:name="Grid Table 4 Accent 6" w:uiPriority="49"/>
-    <w:lsdException w:name="Grid Table 5 Dark Accent 6" w:uiPriority="50"/>
-    <w:lsdException w:name="Grid Table 6 Colorful Accent 6" w:uiPriority="51"/>
-    <w:lsdException w:name="Grid Table 7 Colorful Accent 6" w:uiPriority="52"/>
-    <w:lsdException w:name="List Table 1 Light" w:uiPriority="46"/>
-    <w:lsdException w:name="List Table 2" w:uiPriority="47"/>
-    <w:lsdException w:name="List Table 3" w:uiPriority="48"/>
-    <w:lsdException w:name="List Table 4" w:uiPriority="49"/>
-    <w:lsdException w:name="List Table 5 Dark" w:uiPriority="50"/>
-    <w:lsdException w:name="List Table 6 Colorful" w:uiPriority="51"/>
-    <w:lsdException w:name="List Table 7 Colorful" w:uiPriority="52"/>
-    <w:lsdException w:name="List Table 1 Light Accent 1" w:uiPriority="46"/>
-    <w:lsdException w:name="List Table 2 Accent 1" w:uiPriority="47"/>
-    <w:lsdException w:name="List Table 3 Accent 1" w:uiPriority="48"/>
-    <w:lsdException w:name="List Table 4 Accent 1" w:uiPriority="49"/>
-    <w:lsdException w:name="List Table 5 Dark Accent 1" w:uiPriority="50"/>
-    <w:lsdException w:name="List Table 6 Colorful Accent 1" w:uiPriority="51"/>
-    <w:lsdException w:name="List Table 7 Colorful Accent 1" w:uiPriority="52"/>
-    <w:lsdException w:name="List Table 1 Light Accent 2" w:uiPriority="46"/>
-    <w:lsdException w:name="List Table 2 Accent 2" w:uiPriority="47"/>
-    <w:lsdException w:name="List Table 3 Accent 2" w:uiPriority="48"/>
-    <w:lsdException w:name="List Table 4 Accent 2" w:uiPriority="49"/>
-    <w:lsdException w:name="List Table 5 Dark Accent 2" w:uiPriority="50"/>
-    <w:lsdException w:name="List Table 6 Colorful Accent 2" w:uiPriority="51"/>
-    <w:lsdException w:name="List Table 7 Colorful Accent 2" w:uiPriority="52"/>
-    <w:lsdException w:name="List Table 1 Light Accent 3" w:uiPriority="46"/>
-    <w:lsdException w:name="List Table 2 Accent 3" w:uiPriority="47"/>
-    <w:lsdException w:name="List Table 3 Accent 3" w:uiPriority="48"/>
-    <w:lsdException w:name="List Table 4 Accent 3" w:uiPriority="49"/>
-    <w:lsdException w:name="List Table 5 Dark Accent 3" w:uiPriority="50"/>
-    <w:lsdException w:name="List Table 6 Colorful Accent 3" w:uiPriority="51"/>
-    <w:lsdException w:name="List Table 7 Colorful Accent 3" w:uiPriority="52"/>
-    <w:lsdException w:name="List Table 1 Light Accent 4" w:uiPriority="46"/>
-    <w:lsdException w:name="List Table 2 Accent 4" w:uiPriority="47"/>
-    <w:lsdException w:name="List Table 3 Accent 4" w:uiPriority="48"/>
-    <w:lsdException w:name="List Table 4 Accent 4" w:uiPriority="49"/>
-    <w:lsdException w:name="List Table 5 Dark Accent 4" w:uiPriority="50"/>
-    <w:lsdException w:name="List Table 6 Colorful Accent 4" w:uiPriority="51"/>
-    <w:lsdException w:name="List Table 7 Colorful Accent 4" w:uiPriority="52"/>
-    <w:lsdException w:name="List Table 1 Light Accent 5" w:uiPriority="46"/>
-    <w:lsdException w:name="List Table 2 Accent 5" w:uiPriority="47"/>
-    <w:lsdException w:name="List Table 3 Accent 5" w:uiPriority="48"/>
-    <w:lsdException w:name="List Table 4 Accent 5" w:uiPriority="49"/>
-    <w:lsdException w:name="List Table 5 Dark Accent 5" w:uiPriority="50"/>
-    <w:lsdException w:name="List Table 6 Colorful Accent 5" w:uiPriority="51"/>
-    <w:lsdException w:name="List Table 7 Colorful Accent 5" w:uiPriority="52"/>
-    <w:lsdException w:name="List Table 1 Light Accent 6" w:uiPriority="46"/>
-    <w:lsdException w:name="List Table 2 Accent 6" w:uiPriority="47"/>
-    <w:lsdException w:name="List Table 3 Accent 6" w:uiPriority="48"/>
-    <w:lsdException w:name="List Table 4 Accent 6" w:uiPriority="49"/>
-    <w:lsdException w:name="List Table 5 Dark Accent 6" w:uiPriority="50"/>
-    <w:lsdException w:name="List Table 6 Colorful Accent 6" w:uiPriority="51"/>
-    <w:lsdException w:name="List Table 7 Colorful Accent 6" w:uiPriority="52"/>
-    <w:lsdException w:name="Mention" w:semiHidden="1" w:unhideWhenUsed="1"/>
-    <w:lsdException w:name="Smart Hyperlink" w:semiHidden="1" w:unhideWhenUsed="1"/>
-    <w:lsdException w:name="Hashtag" w:semiHidden="1" w:unhideWhenUsed="1"/>
-    <w:lsdException w:name="Unresolved Mention" w:semiHidden="1" w:unhideWhenUsed="1"/>
-    <w:lsdException w:name="Smart Link" w:semiHidden="1" w:unhideWhenUsed="1"/>
+  <w:latentStyles w:defLockedState="0" w:defUIPriority="99" w:defSemiHidden="1" w:defUnhideWhenUsed="1" w:defQFormat="0" w:count="276">
+    <w:lsdException w:name="Normal" w:semiHidden="0" w:uiPriority="0" w:unhideWhenUsed="0" w:qFormat="1"/>
+    <w:lsdException w:name="heading 1" w:semiHidden="0" w:uiPriority="9" w:unhideWhenUsed="0" w:qFormat="1"/>
+    <w:lsdException w:name="heading 2" w:uiPriority="9" w:qFormat="1"/>
+    <w:lsdException w:name="heading 3" w:uiPriority="9" w:qFormat="1"/>
+    <w:lsdException w:name="heading 4" w:uiPriority="9" w:qFormat="1"/>
+    <w:lsdException w:name="heading 5" w:uiPriority="9" w:qFormat="1"/>
+    <w:lsdException w:name="heading 6" w:uiPriority="9" w:qFormat="1"/>
+    <w:lsdException w:name="heading 7" w:uiPriority="9" w:qFormat="1"/>
+    <w:lsdException w:name="heading 8" w:uiPriority="9" w:qFormat="1"/>
+    <w:lsdException w:name="heading 9" w:uiPriority="9" w:qFormat="1"/>
+    <w:lsdException w:name="toc 1" w:uiPriority="39"/>
+    <w:lsdException w:name="toc 2" w:uiPriority="39"/>
+    <w:lsdException w:name="toc 3" w:uiPriority="39"/>
+    <w:lsdException w:name="toc 4" w:uiPriority="39"/>
+    <w:lsdException w:name="toc 5" w:uiPriority="39"/>
+    <w:lsdException w:name="toc 6" w:uiPriority="39"/>
+    <w:lsdException w:name="toc 7" w:uiPriority="39"/>
+    <w:lsdException w:name="toc 8" w:uiPriority="39"/>
+    <w:lsdException w:name="toc 9" w:uiPriority="39"/>
+    <w:lsdException w:name="caption" w:uiPriority="35" w:qFormat="1"/>
+    <w:lsdException w:name="Title" w:semiHidden="0" w:uiPriority="10" w:unhideWhenUsed="0" w:qFormat="1"/>
+    <w:lsdException w:name="Default Paragraph Font" w:uiPriority="1"/>
+    <w:lsdException w:name="Subtitle" w:semiHidden="0" w:uiPriority="11" w:unhideWhenUsed="0" w:qFormat="1"/>
+    <w:lsdException w:name="Strong" w:semiHidden="0" w:uiPriority="22" w:unhideWhenUsed="0" w:qFormat="1"/>
+    <w:lsdException w:name="Emphasis" w:semiHidden="0" w:uiPriority="20" w:unhideWhenUsed="0" w:qFormat="1"/>
+    <w:lsdException w:name="Table Grid" w:semiHidden="0" w:uiPriority="39" w:unhideWhenUsed="0"/>
+    <w:lsdException w:name="Note Level 1" w:semiHidden="0" w:unhideWhenUsed="0"/>
+    <w:lsdException w:name="Note Level 2" w:semiHidden="0" w:unhideWhenUsed="0"/>
+    <w:lsdException w:name="Note Level 3" w:semiHidden="0" w:unhideWhenUsed="0"/>
+    <w:lsdException w:name="Note Level 4" w:semiHidden="0" w:unhideWhenUsed="0"/>
+    <w:lsdException w:name="Note Level 5" w:semiHidden="0" w:unhideWhenUsed="0"/>
+    <w:lsdException w:name="Note Level 6" w:semiHidden="0" w:unhideWhenUsed="0"/>
+    <w:lsdException w:name="Note Level 7" w:semiHidden="0" w:unhideWhenUsed="0"/>
+    <w:lsdException w:name="Note Level 8" w:semiHidden="0" w:unhideWhenUsed="0"/>
+    <w:lsdException w:name="Note Level 9" w:semiHidden="0" w:unhideWhenUsed="0"/>
+    <w:lsdException w:name="Placeholder Text" w:unhideWhenUsed="0"/>
+    <w:lsdException w:name="No Spacing" w:semiHidden="0" w:uiPriority="1" w:unhideWhenUsed="0" w:qFormat="1"/>
+    <w:lsdException w:name="Light Shading" w:semiHidden="0" w:uiPriority="60" w:unhideWhenUsed="0"/>
+    <w:lsdException w:name="Light List" w:semiHidden="0" w:uiPriority="61" w:unhideWhenUsed="0"/>
+    <w:lsdException w:name="Light Grid" w:semiHidden="0" w:uiPriority="62" w:unhideWhenUsed="0"/>
+    <w:lsdException w:name="Medium Shading 1" w:semiHidden="0" w:uiPriority="63" w:unhideWhenUsed="0"/>
+    <w:lsdException w:name="Medium Shading 2" w:semiHidden="0" w:uiPriority="64" w:unhideWhenUsed="0"/>
+    <w:lsdException w:name="Medium List 1" w:semiHidden="0" w:uiPriority="65" w:unhideWhenUsed="0"/>
+    <w:lsdException w:name="Medium List 2" w:semiHidden="0" w:uiPriority="66" w:unhideWhenUsed="0"/>
+    <w:lsdException w:name="Medium Grid 1" w:semiHidden="0" w:uiPriority="67" w:unhideWhenUsed="0"/>
+    <w:lsdException w:name="Medium Grid 2" w:semiHidden="0" w:uiPriority="68" w:unhideWhenUsed="0"/>
+    <w:lsdException w:name="Medium Grid 3" w:semiHidden="0" w:uiPriority="69" w:unhideWhenUsed="0"/>
+    <w:lsdException w:name="Dark List" w:semiHidden="0" w:uiPriority="70" w:unhideWhenUsed="0"/>
+    <w:lsdException w:name="Colorful Shading" w:semiHidden="0" w:uiPriority="71" w:unhideWhenUsed="0"/>
+    <w:lsdException w:name="Colorful List" w:semiHidden="0" w:uiPriority="72" w:unhideWhenUsed="0"/>
+    <w:lsdException w:name="Colorful Grid" w:semiHidden="0" w:uiPriority="73" w:unhideWhenUsed="0"/>
+    <w:lsdException w:name="Light Shading Accent 1" w:semiHidden="0" w:uiPriority="60" w:unhideWhenUsed="0"/>
+    <w:lsdException w:name="Light List Accent 1" w:semiHidden="0" w:uiPriority="61" w:unhideWhenUsed="0"/>
+    <w:lsdException w:name="Light Grid Accent 1" w:semiHidden="0" w:uiPriority="62" w:unhideWhenUsed="0"/>
+    <w:lsdException w:name="Medium Shading 1 Accent 1" w:semiHidden="0" w:uiPriority="63" w:unhideWhenUsed="0"/>
+    <w:lsdException w:name="Medium Shading 2 Accent 1" w:semiHidden="0" w:uiPriority="64" w:unhideWhenUsed="0"/>
+    <w:lsdException w:name="Medium List 1 Accent 1" w:semiHidden="0" w:uiPriority="65" w:unhideWhenUsed="0"/>
+    <w:lsdException w:name="Revision" w:unhideWhenUsed="0"/>
+    <w:lsdException w:name="List Paragraph" w:semiHidden="0" w:uiPriority="34" w:unhideWhenUsed="0" w:qFormat="1"/>
+    <w:lsdException w:name="Quote" w:semiHidden="0" w:uiPriority="29" w:unhideWhenUsed="0" w:qFormat="1"/>
+    <w:lsdException w:name="Intense Quote" w:semiHidden="0" w:uiPriority="30" w:unhideWhenUsed="0" w:qFormat="1"/>
+    <w:lsdException w:name="Medium List 2 Accent 1" w:semiHidden="0" w:uiPriority="66" w:unhideWhenUsed="0"/>
+    <w:lsdException w:name="Medium Grid 1 Accent 1" w:semiHidden="0" w:uiPriority="67" w:unhideWhenUsed="0"/>
+    <w:lsdException w:name="Medium Grid 2 Accent 1" w:semiHidden="0" w:uiPriority="68" w:unhideWhenUsed="0"/>
+    <w:lsdException w:name="Medium Grid 3 Accent 1" w:semiHidden="0" w:uiPriority="69" w:unhideWhenUsed="0"/>
+    <w:lsdException w:name="Dark List Accent 1" w:semiHidden="0" w:uiPriority="70" w:unhideWhenUsed="0"/>
+    <w:lsdException w:name="Colorful Shading Accent 1" w:semiHidden="0" w:uiPriority="71" w:unhideWhenUsed="0"/>
+    <w:lsdException w:name="Colorful List Accent 1" w:semiHidden="0" w:uiPriority="72" w:unhideWhenUsed="0"/>
+    <w:lsdException w:name="Colorful Grid Accent 1" w:semiHidden="0" w:uiPriority="73" w:unhideWhenUsed="0"/>
+    <w:lsdException w:name="Light Shading Accent 2" w:semiHidden="0" w:uiPriority="60" w:unhideWhenUsed="0"/>
+    <w:lsdException w:name="Light List Accent 2" w:semiHidden="0" w:uiPriority="61" w:unhideWhenUsed="0"/>
+    <w:lsdException w:name="Light Grid Accent 2" w:semiHidden="0" w:uiPriority="62" w:unhideWhenUsed="0"/>
+    <w:lsdException w:name="Medium Shading 1 Accent 2" w:semiHidden="0" w:uiPriority="63" w:unhideWhenUsed="0"/>
+    <w:lsdException w:name="Medium Shading 2 Accent 2" w:semiHidden="0" w:uiPriority="64" w:unhideWhenUsed="0"/>
+    <w:lsdException w:name="Medium List 1 Accent 2" w:semiHidden="0" w:uiPriority="65" w:unhideWhenUsed="0"/>
+    <w:lsdException w:name="Medium List 2 Accent 2" w:semiHidden="0" w:uiPriority="66" w:unhideWhenUsed="0"/>
+    <w:lsdException w:name="Medium Grid 1 Accent 2" w:semiHidden="0" w:uiPriority="67" w:unhideWhenUsed="0"/>
+    <w:lsdException w:name="Medium Grid 2 Accent 2" w:semiHidden="0" w:uiPriority="68" w:unhideWhenUsed="0"/>
+    <w:lsdException w:name="Medium Grid 3 Accent 2" w:semiHidden="0" w:uiPriority="69" w:unhideWhenUsed="0"/>
+    <w:lsdException w:name="Dark List Accent 2" w:semiHidden="0" w:uiPriority="70" w:unhideWhenUsed="0"/>
+    <w:lsdException w:name="Colorful Shading Accent 2" w:semiHidden="0" w:uiPriority="71" w:unhideWhenUsed="0"/>
+    <w:lsdException w:name="Colorful List Accent 2" w:semiHidden="0" w:uiPriority="72" w:unhideWhenUsed="0"/>
+    <w:lsdException w:name="Colorful Grid Accent 2" w:semiHidden="0" w:uiPriority="73" w:unhideWhenUsed="0"/>
+    <w:lsdException w:name="Light Shading Accent 3" w:semiHidden="0" w:uiPriority="60" w:unhideWhenUsed="0"/>
+    <w:lsdException w:name="Light List Accent 3" w:semiHidden="0" w:uiPriority="61" w:unhideWhenUsed="0"/>
+    <w:lsdException w:name="Light Grid Accent 3" w:semiHidden="0" w:uiPriority="62" w:unhideWhenUsed="0"/>
+    <w:lsdException w:name="Medium Shading 1 Accent 3" w:semiHidden="0" w:uiPriority="63" w:unhideWhenUsed="0"/>
+    <w:lsdException w:name="Medium Shading 2 Accent 3" w:semiHidden="0" w:uiPriority="64" w:unhideWhenUsed="0"/>
+    <w:lsdException w:name="Medium List 1 Accent 3" w:semiHidden="0" w:uiPriority="65" w:unhideWhenUsed="0"/>
+    <w:lsdException w:name="Medium List 2 Accent 3" w:semiHidden="0" w:uiPriority="66" w:unhideWhenUsed="0"/>
+    <w:lsdException w:name="Medium Grid 1 Accent 3" w:semiHidden="0" w:uiPriority="67" w:unhideWhenUsed="0"/>
+    <w:lsdException w:name="Medium Grid 2 Accent 3" w:semiHidden="0" w:uiPriority="68" w:unhideWhenUsed="0"/>
+    <w:lsdException w:name="Medium Grid 3 Accent 3" w:semiHidden="0" w:uiPriority="69" w:unhideWhenUsed="0"/>
+    <w:lsdException w:name="Dark List Accent 3" w:semiHidden="0" w:uiPriority="70" w:unhideWhenUsed="0"/>
+    <w:lsdException w:name="Colorful Shading Accent 3" w:semiHidden="0" w:uiPriority="71" w:unhideWhenUsed="0"/>
+    <w:lsdException w:name="Colorful List Accent 3" w:semiHidden="0" w:uiPriority="72" w:unhideWhenUsed="0"/>
+    <w:lsdException w:name="Colorful Grid Accent 3" w:semiHidden="0" w:uiPriority="73" w:unhideWhenUsed="0"/>
+    <w:lsdException w:name="Light Shading Accent 4" w:semiHidden="0" w:uiPriority="60" w:unhideWhenUsed="0"/>
+    <w:lsdException w:name="Light List Accent 4" w:semiHidden="0" w:uiPriority="61" w:unhideWhenUsed="0"/>
+    <w:lsdException w:name="Light Grid Accent 4" w:semiHidden="0" w:uiPriority="62" w:unhideWhenUsed="0"/>
+    <w:lsdException w:name="Medium Shading 1 Accent 4" w:semiHidden="0" w:uiPriority="63" w:unhideWhenUsed="0"/>
+    <w:lsdException w:name="Medium Shading 2 Accent 4" w:semiHidden="0" w:uiPriority="64" w:unhideWhenUsed="0"/>
+    <w:lsdException w:name="Medium List 1 Accent 4" w:semiHidden="0" w:uiPriority="65" w:unhideWhenUsed="0"/>
+    <w:lsdException w:name="Medium List 2 Accent 4" w:semiHidden="0" w:uiPriority="66" w:unhideWhenUsed="0"/>
+    <w:lsdException w:name="Medium Grid 1 Accent 4" w:semiHidden="0" w:uiPriority="67" w:unhideWhenUsed="0"/>
+    <w:lsdException w:name="Medium Grid 2 Accent 4" w:semiHidden="0" w:uiPriority="68" w:unhideWhenUsed="0"/>
+    <w:lsdException w:name="Medium Grid 3 Accent 4" w:semiHidden="0" w:uiPriority="69" w:unhideWhenUsed="0"/>
+    <w:lsdException w:name="Dark List Accent 4" w:semiHidden="0" w:uiPriority="70" w:unhideWhenUsed="0"/>
+    <w:lsdException w:name="Colorful Shading Accent 4" w:semiHidden="0" w:uiPriority="71" w:unhideWhenUsed="0"/>
+    <w:lsdException w:name="Colorful List Accent 4" w:semiHidden="0" w:uiPriority="72" w:unhideWhenUsed="0"/>
+    <w:lsdException w:name="Colorful Grid Accent 4" w:semiHidden="0" w:uiPriority="73" w:unhideWhenUsed="0"/>
+    <w:lsdException w:name="Light Shading Accent 5" w:semiHidden="0" w:uiPriority="60" w:unhideWhenUsed="0"/>
+    <w:lsdException w:name="Light List Accent 5" w:semiHidden="0" w:uiPriority="61" w:unhideWhenUsed="0"/>
+    <w:lsdException w:name="Light Grid Accent 5" w:semiHidden="0" w:uiPriority="62" w:unhideWhenUsed="0"/>
+    <w:lsdException w:name="Medium Shading 1 Accent 5" w:semiHidden="0" w:uiPriority="63" w:unhideWhenUsed="0"/>
+    <w:lsdException w:name="Medium Shading 2 Accent 5" w:semiHidden="0" w:uiPriority="64" w:unhideWhenUsed="0"/>
+    <w:lsdException w:name="Medium List 1 Accent 5" w:semiHidden="0" w:uiPriority="65" w:unhideWhenUsed="0"/>
+    <w:lsdException w:name="Medium List 2 Accent 5" w:semiHidden="0" w:uiPriority="66" w:unhideWhenUsed="0"/>
+    <w:lsdException w:name="Medium Grid 1 Accent 5" w:semiHidden="0" w:uiPriority="67" w:unhideWhenUsed="0"/>
+    <w:lsdException w:name="Medium Grid 2 Accent 5" w:semiHidden="0" w:uiPriority="68" w:unhideWhenUsed="0"/>
+    <w:lsdException w:name="Medium Grid 3 Accent 5" w:semiHidden="0" w:uiPriority="69" w:unhideWhenUsed="0"/>
+    <w:lsdException w:name="Dark List Accent 5" w:semiHidden="0" w:uiPriority="70" w:unhideWhenUsed="0"/>
+    <w:lsdException w:name="Colorful Shading Accent 5" w:semiHidden="0" w:uiPriority="71" w:unhideWhenUsed="0"/>
+    <w:lsdException w:name="Colorful List Accent 5" w:semiHidden="0" w:uiPriority="72" w:unhideWhenUsed="0"/>
+    <w:lsdException w:name="Colorful Grid Accent 5" w:semiHidden="0" w:uiPriority="73" w:unhideWhenUsed="0"/>
+    <w:lsdException w:name="Light Shading Accent 6" w:semiHidden="0" w:uiPriority="60" w:unhideWhenUsed="0"/>
+    <w:lsdException w:name="Light List Accent 6" w:semiHidden="0" w:uiPriority="61" w:unhideWhenUsed="0"/>
+    <w:lsdException w:name="Light Grid Accent 6" w:semiHidden="0" w:uiPriority="62" w:unhideWhenUsed="0"/>
+    <w:lsdException w:name="Medium Shading 1 Accent 6" w:semiHidden="0" w:uiPriority="63" w:unhideWhenUsed="0"/>
+    <w:lsdException w:name="Medium Shading 2 Accent 6" w:semiHidden="0" w:uiPriority="64" w:unhideWhenUsed="0"/>
+    <w:lsdException w:name="Medium List 1 Accent 6" w:semiHidden="0" w:uiPriority="65" w:unhideWhenUsed="0"/>
+    <w:lsdException w:name="Medium List 2 Accent 6" w:semiHidden="0" w:uiPriority="66" w:unhideWhenUsed="0"/>
+    <w:lsdException w:name="Medium Grid 1 Accent 6" w:semiHidden="0" w:uiPriority="67" w:unhideWhenUsed="0"/>
+    <w:lsdException w:name="Medium Grid 2 Accent 6" w:semiHidden="0" w:uiPriority="68" w:unhideWhenUsed="0"/>
+    <w:lsdException w:name="Medium Grid 3 Accent 6" w:semiHidden="0" w:uiPriority="69" w:unhideWhenUsed="0"/>
+    <w:lsdException w:name="Dark List Accent 6" w:semiHidden="0" w:uiPriority="70" w:unhideWhenUsed="0"/>
+    <w:lsdException w:name="Colorful Shading Accent 6" w:semiHidden="0" w:uiPriority="71" w:unhideWhenUsed="0"/>
+    <w:lsdException w:name="Colorful List Accent 6" w:semiHidden="0" w:uiPriority="72" w:unhideWhenUsed="0"/>
+    <w:lsdException w:name="Colorful Grid Accent 6" w:semiHidden="0" w:uiPriority="73" w:unhideWhenUsed="0"/>
+    <w:lsdException w:name="Subtle Emphasis" w:semiHidden="0" w:uiPriority="19" w:unhideWhenUsed="0" w:qFormat="1"/>
+    <w:lsdException w:name="Intense Emphasis" w:semiHidden="0" w:uiPriority="21" w:unhideWhenUsed="0" w:qFormat="1"/>
+    <w:lsdException w:name="Subtle Reference" w:semiHidden="0" w:uiPriority="31" w:unhideWhenUsed="0" w:qFormat="1"/>
+    <w:lsdException w:name="Intense Reference" w:semiHidden="0" w:uiPriority="32" w:unhideWhenUsed="0" w:qFormat="1"/>
+    <w:lsdException w:name="Book Title" w:semiHidden="0" w:uiPriority="33" w:unhideWhenUsed="0" w:qFormat="1"/>
+    <w:lsdException w:name="Bibliography" w:uiPriority="37"/>
+    <w:lsdException w:name="TOC Heading" w:uiPriority="39" w:qFormat="1"/>
   </w:latentStyles>
-  <w:style w:type="paragraph" w:styleId="Normal" w:default="1">
+  <w:style w:type="paragraph" w:default="1" w:styleId="Normal">
     <w:name w:val="Normal"/>
     <w:qFormat/>
   </w:style>
@@ -3996,19 +3538,19 @@
       <w:outlineLvl w:val="0"/>
     </w:pPr>
     <w:rPr>
-      <w:rFonts w:asciiTheme="majorHAnsi" w:hAnsiTheme="majorHAnsi" w:eastAsiaTheme="majorEastAsia" w:cstheme="majorBidi"/>
+      <w:rFonts w:asciiTheme="majorHAnsi" w:eastAsiaTheme="majorEastAsia" w:hAnsiTheme="majorHAnsi" w:cstheme="majorBidi"/>
       <w:color w:val="2F5496" w:themeColor="accent1" w:themeShade="BF"/>
       <w:sz w:val="32"/>
       <w:szCs w:val="32"/>
     </w:rPr>
   </w:style>
-  <w:style w:type="character" w:styleId="Policepardfaut" w:default="1">
+  <w:style w:type="character" w:default="1" w:styleId="Policepardfaut">
     <w:name w:val="Default Paragraph Font"/>
     <w:uiPriority w:val="1"/>
     <w:semiHidden/>
     <w:unhideWhenUsed/>
   </w:style>
-  <w:style w:type="table" w:styleId="TableauNormal" w:default="1">
+  <w:style w:type="table" w:default="1" w:styleId="TableauNormal">
     <w:name w:val="Normal Table"/>
     <w:uiPriority w:val="99"/>
     <w:semiHidden/>
@@ -4023,7 +3565,7 @@
       </w:tblCellMar>
     </w:tblPr>
   </w:style>
-  <w:style w:type="numbering" w:styleId="Aucuneliste" w:default="1">
+  <w:style w:type="numbering" w:default="1" w:styleId="Aucuneliste">
     <w:name w:val="No List"/>
     <w:uiPriority w:val="99"/>
     <w:semiHidden/>
@@ -4043,7 +3585,7 @@
       </w:tabs>
     </w:pPr>
   </w:style>
-  <w:style w:type="character" w:styleId="En-tteCar" w:customStyle="1">
+  <w:style w:type="character" w:customStyle="1" w:styleId="En-tteCar">
     <w:name w:val="En-tête Car"/>
     <w:basedOn w:val="Policepardfaut"/>
     <w:link w:val="En-tte"/>
@@ -4064,7 +3606,7 @@
       </w:tabs>
     </w:pPr>
   </w:style>
-  <w:style w:type="character" w:styleId="PieddepageCar" w:customStyle="1">
+  <w:style w:type="character" w:customStyle="1" w:styleId="PieddepageCar">
     <w:name w:val="Pied de page Car"/>
     <w:basedOn w:val="Policepardfaut"/>
     <w:link w:val="Pieddepage"/>
@@ -4082,14 +3624,14 @@
       <w:contextualSpacing/>
     </w:pPr>
   </w:style>
-  <w:style w:type="character" w:styleId="Titre1Car" w:customStyle="1">
+  <w:style w:type="character" w:customStyle="1" w:styleId="Titre1Car">
     <w:name w:val="Titre 1 Car"/>
     <w:basedOn w:val="Policepardfaut"/>
     <w:link w:val="Titre1"/>
     <w:uiPriority w:val="9"/>
     <w:rsid w:val="008F6422"/>
     <w:rPr>
-      <w:rFonts w:asciiTheme="majorHAnsi" w:hAnsiTheme="majorHAnsi" w:eastAsiaTheme="majorEastAsia" w:cstheme="majorBidi"/>
+      <w:rFonts w:asciiTheme="majorHAnsi" w:eastAsiaTheme="majorEastAsia" w:hAnsiTheme="majorHAnsi" w:cstheme="majorBidi"/>
       <w:color w:val="2F5496" w:themeColor="accent1" w:themeShade="BF"/>
       <w:sz w:val="32"/>
       <w:szCs w:val="32"/>
@@ -4101,6 +3643,349 @@
     <w:uiPriority w:val="99"/>
     <w:semiHidden/>
     <w:rsid w:val="00A44B57"/>
+  </w:style>
+  <w:style w:type="paragraph" w:styleId="Textedebulles">
+    <w:name w:val="Balloon Text"/>
+    <w:basedOn w:val="Normal"/>
+    <w:link w:val="TextedebullesCar"/>
+    <w:uiPriority w:val="99"/>
+    <w:semiHidden/>
+    <w:unhideWhenUsed/>
+    <w:rsid w:val="00105774"/>
+    <w:rPr>
+      <w:rFonts w:ascii="Lucida Grande" w:hAnsi="Lucida Grande"/>
+      <w:sz w:val="18"/>
+      <w:szCs w:val="18"/>
+    </w:rPr>
+  </w:style>
+  <w:style w:type="character" w:customStyle="1" w:styleId="TextedebullesCar">
+    <w:name w:val="Texte de bulles Car"/>
+    <w:basedOn w:val="Policepardfaut"/>
+    <w:link w:val="Textedebulles"/>
+    <w:uiPriority w:val="99"/>
+    <w:semiHidden/>
+    <w:rsid w:val="00105774"/>
+    <w:rPr>
+      <w:rFonts w:ascii="Lucida Grande" w:hAnsi="Lucida Grande"/>
+      <w:sz w:val="18"/>
+      <w:szCs w:val="18"/>
+    </w:rPr>
+  </w:style>
+</w:styles>
+</file>
+
+<file path=word/stylesWithEffects.xml><?xml version="1.0" encoding="utf-8"?>
+<w:styles xmlns:wpc="http://schemas.microsoft.com/office/word/2010/wordprocessingCanvas" xmlns:mo="http://schemas.microsoft.com/office/mac/office/2008/main" xmlns:mc="http://schemas.openxmlformats.org/markup-compatibility/2006" xmlns:mv="urn:schemas-microsoft-com:mac:vml" xmlns:o="urn:schemas-microsoft-com:office:office" xmlns:r="http://schemas.openxmlformats.org/officeDocument/2006/relationships" xmlns:m="http://schemas.openxmlformats.org/officeDocument/2006/math" xmlns:v="urn:schemas-microsoft-com:vml" xmlns:wp14="http://schemas.microsoft.com/office/word/2010/wordprocessingDrawing" xmlns:wp="http://schemas.openxmlformats.org/drawingml/2006/wordprocessingDrawing" xmlns:w10="urn:schemas-microsoft-com:office:word" xmlns:w="http://schemas.openxmlformats.org/wordprocessingml/2006/main" xmlns:w14="http://schemas.microsoft.com/office/word/2010/wordml" xmlns:wpg="http://schemas.microsoft.com/office/word/2010/wordprocessingGroup" xmlns:wpi="http://schemas.microsoft.com/office/word/2010/wordprocessingInk" xmlns:wne="http://schemas.microsoft.com/office/word/2006/wordml" xmlns:wps="http://schemas.microsoft.com/office/word/2010/wordprocessingShape" mc:Ignorable="w14 wp14">
+  <w:docDefaults>
+    <w:rPrDefault>
+      <w:rPr>
+        <w:rFonts w:asciiTheme="minorHAnsi" w:eastAsiaTheme="minorHAnsi" w:hAnsiTheme="minorHAnsi" w:cstheme="minorBidi"/>
+        <w:sz w:val="24"/>
+        <w:szCs w:val="24"/>
+        <w:lang w:val="fr-FR" w:eastAsia="en-US" w:bidi="ar-SA"/>
+      </w:rPr>
+    </w:rPrDefault>
+    <w:pPrDefault/>
+  </w:docDefaults>
+  <w:latentStyles w:defLockedState="0" w:defUIPriority="99" w:defSemiHidden="1" w:defUnhideWhenUsed="1" w:defQFormat="0" w:count="276">
+    <w:lsdException w:name="Normal" w:semiHidden="0" w:uiPriority="0" w:unhideWhenUsed="0" w:qFormat="1"/>
+    <w:lsdException w:name="heading 1" w:semiHidden="0" w:uiPriority="9" w:unhideWhenUsed="0" w:qFormat="1"/>
+    <w:lsdException w:name="heading 2" w:uiPriority="9" w:qFormat="1"/>
+    <w:lsdException w:name="heading 3" w:uiPriority="9" w:qFormat="1"/>
+    <w:lsdException w:name="heading 4" w:uiPriority="9" w:qFormat="1"/>
+    <w:lsdException w:name="heading 5" w:uiPriority="9" w:qFormat="1"/>
+    <w:lsdException w:name="heading 6" w:uiPriority="9" w:qFormat="1"/>
+    <w:lsdException w:name="heading 7" w:uiPriority="9" w:qFormat="1"/>
+    <w:lsdException w:name="heading 8" w:uiPriority="9" w:qFormat="1"/>
+    <w:lsdException w:name="heading 9" w:uiPriority="9" w:qFormat="1"/>
+    <w:lsdException w:name="toc 1" w:uiPriority="39"/>
+    <w:lsdException w:name="toc 2" w:uiPriority="39"/>
+    <w:lsdException w:name="toc 3" w:uiPriority="39"/>
+    <w:lsdException w:name="toc 4" w:uiPriority="39"/>
+    <w:lsdException w:name="toc 5" w:uiPriority="39"/>
+    <w:lsdException w:name="toc 6" w:uiPriority="39"/>
+    <w:lsdException w:name="toc 7" w:uiPriority="39"/>
+    <w:lsdException w:name="toc 8" w:uiPriority="39"/>
+    <w:lsdException w:name="toc 9" w:uiPriority="39"/>
+    <w:lsdException w:name="caption" w:uiPriority="35" w:qFormat="1"/>
+    <w:lsdException w:name="Title" w:semiHidden="0" w:uiPriority="10" w:unhideWhenUsed="0" w:qFormat="1"/>
+    <w:lsdException w:name="Default Paragraph Font" w:uiPriority="1"/>
+    <w:lsdException w:name="Subtitle" w:semiHidden="0" w:uiPriority="11" w:unhideWhenUsed="0" w:qFormat="1"/>
+    <w:lsdException w:name="Strong" w:semiHidden="0" w:uiPriority="22" w:unhideWhenUsed="0" w:qFormat="1"/>
+    <w:lsdException w:name="Emphasis" w:semiHidden="0" w:uiPriority="20" w:unhideWhenUsed="0" w:qFormat="1"/>
+    <w:lsdException w:name="Table Grid" w:semiHidden="0" w:uiPriority="39" w:unhideWhenUsed="0"/>
+    <w:lsdException w:name="Note Level 1" w:semiHidden="0" w:unhideWhenUsed="0"/>
+    <w:lsdException w:name="Note Level 2" w:semiHidden="0" w:unhideWhenUsed="0"/>
+    <w:lsdException w:name="Note Level 3" w:semiHidden="0" w:unhideWhenUsed="0"/>
+    <w:lsdException w:name="Note Level 4" w:semiHidden="0" w:unhideWhenUsed="0"/>
+    <w:lsdException w:name="Note Level 5" w:semiHidden="0" w:unhideWhenUsed="0"/>
+    <w:lsdException w:name="Note Level 6" w:semiHidden="0" w:unhideWhenUsed="0"/>
+    <w:lsdException w:name="Note Level 7" w:semiHidden="0" w:unhideWhenUsed="0"/>
+    <w:lsdException w:name="Note Level 8" w:semiHidden="0" w:unhideWhenUsed="0"/>
+    <w:lsdException w:name="Note Level 9" w:semiHidden="0" w:unhideWhenUsed="0"/>
+    <w:lsdException w:name="Placeholder Text" w:unhideWhenUsed="0"/>
+    <w:lsdException w:name="No Spacing" w:semiHidden="0" w:uiPriority="1" w:unhideWhenUsed="0" w:qFormat="1"/>
+    <w:lsdException w:name="Light Shading" w:semiHidden="0" w:uiPriority="60" w:unhideWhenUsed="0"/>
+    <w:lsdException w:name="Light List" w:semiHidden="0" w:uiPriority="61" w:unhideWhenUsed="0"/>
+    <w:lsdException w:name="Light Grid" w:semiHidden="0" w:uiPriority="62" w:unhideWhenUsed="0"/>
+    <w:lsdException w:name="Medium Shading 1" w:semiHidden="0" w:uiPriority="63" w:unhideWhenUsed="0"/>
+    <w:lsdException w:name="Medium Shading 2" w:semiHidden="0" w:uiPriority="64" w:unhideWhenUsed="0"/>
+    <w:lsdException w:name="Medium List 1" w:semiHidden="0" w:uiPriority="65" w:unhideWhenUsed="0"/>
+    <w:lsdException w:name="Medium List 2" w:semiHidden="0" w:uiPriority="66" w:unhideWhenUsed="0"/>
+    <w:lsdException w:name="Medium Grid 1" w:semiHidden="0" w:uiPriority="67" w:unhideWhenUsed="0"/>
+    <w:lsdException w:name="Medium Grid 2" w:semiHidden="0" w:uiPriority="68" w:unhideWhenUsed="0"/>
+    <w:lsdException w:name="Medium Grid 3" w:semiHidden="0" w:uiPriority="69" w:unhideWhenUsed="0"/>
+    <w:lsdException w:name="Dark List" w:semiHidden="0" w:uiPriority="70" w:unhideWhenUsed="0"/>
+    <w:lsdException w:name="Colorful Shading" w:semiHidden="0" w:uiPriority="71" w:unhideWhenUsed="0"/>
+    <w:lsdException w:name="Colorful List" w:semiHidden="0" w:uiPriority="72" w:unhideWhenUsed="0"/>
+    <w:lsdException w:name="Colorful Grid" w:semiHidden="0" w:uiPriority="73" w:unhideWhenUsed="0"/>
+    <w:lsdException w:name="Light Shading Accent 1" w:semiHidden="0" w:uiPriority="60" w:unhideWhenUsed="0"/>
+    <w:lsdException w:name="Light List Accent 1" w:semiHidden="0" w:uiPriority="61" w:unhideWhenUsed="0"/>
+    <w:lsdException w:name="Light Grid Accent 1" w:semiHidden="0" w:uiPriority="62" w:unhideWhenUsed="0"/>
+    <w:lsdException w:name="Medium Shading 1 Accent 1" w:semiHidden="0" w:uiPriority="63" w:unhideWhenUsed="0"/>
+    <w:lsdException w:name="Medium Shading 2 Accent 1" w:semiHidden="0" w:uiPriority="64" w:unhideWhenUsed="0"/>
+    <w:lsdException w:name="Medium List 1 Accent 1" w:semiHidden="0" w:uiPriority="65" w:unhideWhenUsed="0"/>
+    <w:lsdException w:name="Revision" w:unhideWhenUsed="0"/>
+    <w:lsdException w:name="List Paragraph" w:semiHidden="0" w:uiPriority="34" w:unhideWhenUsed="0" w:qFormat="1"/>
+    <w:lsdException w:name="Quote" w:semiHidden="0" w:uiPriority="29" w:unhideWhenUsed="0" w:qFormat="1"/>
+    <w:lsdException w:name="Intense Quote" w:semiHidden="0" w:uiPriority="30" w:unhideWhenUsed="0" w:qFormat="1"/>
+    <w:lsdException w:name="Medium List 2 Accent 1" w:semiHidden="0" w:uiPriority="66" w:unhideWhenUsed="0"/>
+    <w:lsdException w:name="Medium Grid 1 Accent 1" w:semiHidden="0" w:uiPriority="67" w:unhideWhenUsed="0"/>
+    <w:lsdException w:name="Medium Grid 2 Accent 1" w:semiHidden="0" w:uiPriority="68" w:unhideWhenUsed="0"/>
+    <w:lsdException w:name="Medium Grid 3 Accent 1" w:semiHidden="0" w:uiPriority="69" w:unhideWhenUsed="0"/>
+    <w:lsdException w:name="Dark List Accent 1" w:semiHidden="0" w:uiPriority="70" w:unhideWhenUsed="0"/>
+    <w:lsdException w:name="Colorful Shading Accent 1" w:semiHidden="0" w:uiPriority="71" w:unhideWhenUsed="0"/>
+    <w:lsdException w:name="Colorful List Accent 1" w:semiHidden="0" w:uiPriority="72" w:unhideWhenUsed="0"/>
+    <w:lsdException w:name="Colorful Grid Accent 1" w:semiHidden="0" w:uiPriority="73" w:unhideWhenUsed="0"/>
+    <w:lsdException w:name="Light Shading Accent 2" w:semiHidden="0" w:uiPriority="60" w:unhideWhenUsed="0"/>
+    <w:lsdException w:name="Light List Accent 2" w:semiHidden="0" w:uiPriority="61" w:unhideWhenUsed="0"/>
+    <w:lsdException w:name="Light Grid Accent 2" w:semiHidden="0" w:uiPriority="62" w:unhideWhenUsed="0"/>
+    <w:lsdException w:name="Medium Shading 1 Accent 2" w:semiHidden="0" w:uiPriority="63" w:unhideWhenUsed="0"/>
+    <w:lsdException w:name="Medium Shading 2 Accent 2" w:semiHidden="0" w:uiPriority="64" w:unhideWhenUsed="0"/>
+    <w:lsdException w:name="Medium List 1 Accent 2" w:semiHidden="0" w:uiPriority="65" w:unhideWhenUsed="0"/>
+    <w:lsdException w:name="Medium List 2 Accent 2" w:semiHidden="0" w:uiPriority="66" w:unhideWhenUsed="0"/>
+    <w:lsdException w:name="Medium Grid 1 Accent 2" w:semiHidden="0" w:uiPriority="67" w:unhideWhenUsed="0"/>
+    <w:lsdException w:name="Medium Grid 2 Accent 2" w:semiHidden="0" w:uiPriority="68" w:unhideWhenUsed="0"/>
+    <w:lsdException w:name="Medium Grid 3 Accent 2" w:semiHidden="0" w:uiPriority="69" w:unhideWhenUsed="0"/>
+    <w:lsdException w:name="Dark List Accent 2" w:semiHidden="0" w:uiPriority="70" w:unhideWhenUsed="0"/>
+    <w:lsdException w:name="Colorful Shading Accent 2" w:semiHidden="0" w:uiPriority="71" w:unhideWhenUsed="0"/>
+    <w:lsdException w:name="Colorful List Accent 2" w:semiHidden="0" w:uiPriority="72" w:unhideWhenUsed="0"/>
+    <w:lsdException w:name="Colorful Grid Accent 2" w:semiHidden="0" w:uiPriority="73" w:unhideWhenUsed="0"/>
+    <w:lsdException w:name="Light Shading Accent 3" w:semiHidden="0" w:uiPriority="60" w:unhideWhenUsed="0"/>
+    <w:lsdException w:name="Light List Accent 3" w:semiHidden="0" w:uiPriority="61" w:unhideWhenUsed="0"/>
+    <w:lsdException w:name="Light Grid Accent 3" w:semiHidden="0" w:uiPriority="62" w:unhideWhenUsed="0"/>
+    <w:lsdException w:name="Medium Shading 1 Accent 3" w:semiHidden="0" w:uiPriority="63" w:unhideWhenUsed="0"/>
+    <w:lsdException w:name="Medium Shading 2 Accent 3" w:semiHidden="0" w:uiPriority="64" w:unhideWhenUsed="0"/>
+    <w:lsdException w:name="Medium List 1 Accent 3" w:semiHidden="0" w:uiPriority="65" w:unhideWhenUsed="0"/>
+    <w:lsdException w:name="Medium List 2 Accent 3" w:semiHidden="0" w:uiPriority="66" w:unhideWhenUsed="0"/>
+    <w:lsdException w:name="Medium Grid 1 Accent 3" w:semiHidden="0" w:uiPriority="67" w:unhideWhenUsed="0"/>
+    <w:lsdException w:name="Medium Grid 2 Accent 3" w:semiHidden="0" w:uiPriority="68" w:unhideWhenUsed="0"/>
+    <w:lsdException w:name="Medium Grid 3 Accent 3" w:semiHidden="0" w:uiPriority="69" w:unhideWhenUsed="0"/>
+    <w:lsdException w:name="Dark List Accent 3" w:semiHidden="0" w:uiPriority="70" w:unhideWhenUsed="0"/>
+    <w:lsdException w:name="Colorful Shading Accent 3" w:semiHidden="0" w:uiPriority="71" w:unhideWhenUsed="0"/>
+    <w:lsdException w:name="Colorful List Accent 3" w:semiHidden="0" w:uiPriority="72" w:unhideWhenUsed="0"/>
+    <w:lsdException w:name="Colorful Grid Accent 3" w:semiHidden="0" w:uiPriority="73" w:unhideWhenUsed="0"/>
+    <w:lsdException w:name="Light Shading Accent 4" w:semiHidden="0" w:uiPriority="60" w:unhideWhenUsed="0"/>
+    <w:lsdException w:name="Light List Accent 4" w:semiHidden="0" w:uiPriority="61" w:unhideWhenUsed="0"/>
+    <w:lsdException w:name="Light Grid Accent 4" w:semiHidden="0" w:uiPriority="62" w:unhideWhenUsed="0"/>
+    <w:lsdException w:name="Medium Shading 1 Accent 4" w:semiHidden="0" w:uiPriority="63" w:unhideWhenUsed="0"/>
+    <w:lsdException w:name="Medium Shading 2 Accent 4" w:semiHidden="0" w:uiPriority="64" w:unhideWhenUsed="0"/>
+    <w:lsdException w:name="Medium List 1 Accent 4" w:semiHidden="0" w:uiPriority="65" w:unhideWhenUsed="0"/>
+    <w:lsdException w:name="Medium List 2 Accent 4" w:semiHidden="0" w:uiPriority="66" w:unhideWhenUsed="0"/>
+    <w:lsdException w:name="Medium Grid 1 Accent 4" w:semiHidden="0" w:uiPriority="67" w:unhideWhenUsed="0"/>
+    <w:lsdException w:name="Medium Grid 2 Accent 4" w:semiHidden="0" w:uiPriority="68" w:unhideWhenUsed="0"/>
+    <w:lsdException w:name="Medium Grid 3 Accent 4" w:semiHidden="0" w:uiPriority="69" w:unhideWhenUsed="0"/>
+    <w:lsdException w:name="Dark List Accent 4" w:semiHidden="0" w:uiPriority="70" w:unhideWhenUsed="0"/>
+    <w:lsdException w:name="Colorful Shading Accent 4" w:semiHidden="0" w:uiPriority="71" w:unhideWhenUsed="0"/>
+    <w:lsdException w:name="Colorful List Accent 4" w:semiHidden="0" w:uiPriority="72" w:unhideWhenUsed="0"/>
+    <w:lsdException w:name="Colorful Grid Accent 4" w:semiHidden="0" w:uiPriority="73" w:unhideWhenUsed="0"/>
+    <w:lsdException w:name="Light Shading Accent 5" w:semiHidden="0" w:uiPriority="60" w:unhideWhenUsed="0"/>
+    <w:lsdException w:name="Light List Accent 5" w:semiHidden="0" w:uiPriority="61" w:unhideWhenUsed="0"/>
+    <w:lsdException w:name="Light Grid Accent 5" w:semiHidden="0" w:uiPriority="62" w:unhideWhenUsed="0"/>
+    <w:lsdException w:name="Medium Shading 1 Accent 5" w:semiHidden="0" w:uiPriority="63" w:unhideWhenUsed="0"/>
+    <w:lsdException w:name="Medium Shading 2 Accent 5" w:semiHidden="0" w:uiPriority="64" w:unhideWhenUsed="0"/>
+    <w:lsdException w:name="Medium List 1 Accent 5" w:semiHidden="0" w:uiPriority="65" w:unhideWhenUsed="0"/>
+    <w:lsdException w:name="Medium List 2 Accent 5" w:semiHidden="0" w:uiPriority="66" w:unhideWhenUsed="0"/>
+    <w:lsdException w:name="Medium Grid 1 Accent 5" w:semiHidden="0" w:uiPriority="67" w:unhideWhenUsed="0"/>
+    <w:lsdException w:name="Medium Grid 2 Accent 5" w:semiHidden="0" w:uiPriority="68" w:unhideWhenUsed="0"/>
+    <w:lsdException w:name="Medium Grid 3 Accent 5" w:semiHidden="0" w:uiPriority="69" w:unhideWhenUsed="0"/>
+    <w:lsdException w:name="Dark List Accent 5" w:semiHidden="0" w:uiPriority="70" w:unhideWhenUsed="0"/>
+    <w:lsdException w:name="Colorful Shading Accent 5" w:semiHidden="0" w:uiPriority="71" w:unhideWhenUsed="0"/>
+    <w:lsdException w:name="Colorful List Accent 5" w:semiHidden="0" w:uiPriority="72" w:unhideWhenUsed="0"/>
+    <w:lsdException w:name="Colorful Grid Accent 5" w:semiHidden="0" w:uiPriority="73" w:unhideWhenUsed="0"/>
+    <w:lsdException w:name="Light Shading Accent 6" w:semiHidden="0" w:uiPriority="60" w:unhideWhenUsed="0"/>
+    <w:lsdException w:name="Light List Accent 6" w:semiHidden="0" w:uiPriority="61" w:unhideWhenUsed="0"/>
+    <w:lsdException w:name="Light Grid Accent 6" w:semiHidden="0" w:uiPriority="62" w:unhideWhenUsed="0"/>
+    <w:lsdException w:name="Medium Shading 1 Accent 6" w:semiHidden="0" w:uiPriority="63" w:unhideWhenUsed="0"/>
+    <w:lsdException w:name="Medium Shading 2 Accent 6" w:semiHidden="0" w:uiPriority="64" w:unhideWhenUsed="0"/>
+    <w:lsdException w:name="Medium List 1 Accent 6" w:semiHidden="0" w:uiPriority="65" w:unhideWhenUsed="0"/>
+    <w:lsdException w:name="Medium List 2 Accent 6" w:semiHidden="0" w:uiPriority="66" w:unhideWhenUsed="0"/>
+    <w:lsdException w:name="Medium Grid 1 Accent 6" w:semiHidden="0" w:uiPriority="67" w:unhideWhenUsed="0"/>
+    <w:lsdException w:name="Medium Grid 2 Accent 6" w:semiHidden="0" w:uiPriority="68" w:unhideWhenUsed="0"/>
+    <w:lsdException w:name="Medium Grid 3 Accent 6" w:semiHidden="0" w:uiPriority="69" w:unhideWhenUsed="0"/>
+    <w:lsdException w:name="Dark List Accent 6" w:semiHidden="0" w:uiPriority="70" w:unhideWhenUsed="0"/>
+    <w:lsdException w:name="Colorful Shading Accent 6" w:semiHidden="0" w:uiPriority="71" w:unhideWhenUsed="0"/>
+    <w:lsdException w:name="Colorful List Accent 6" w:semiHidden="0" w:uiPriority="72" w:unhideWhenUsed="0"/>
+    <w:lsdException w:name="Colorful Grid Accent 6" w:semiHidden="0" w:uiPriority="73" w:unhideWhenUsed="0"/>
+    <w:lsdException w:name="Subtle Emphasis" w:semiHidden="0" w:uiPriority="19" w:unhideWhenUsed="0" w:qFormat="1"/>
+    <w:lsdException w:name="Intense Emphasis" w:semiHidden="0" w:uiPriority="21" w:unhideWhenUsed="0" w:qFormat="1"/>
+    <w:lsdException w:name="Subtle Reference" w:semiHidden="0" w:uiPriority="31" w:unhideWhenUsed="0" w:qFormat="1"/>
+    <w:lsdException w:name="Intense Reference" w:semiHidden="0" w:uiPriority="32" w:unhideWhenUsed="0" w:qFormat="1"/>
+    <w:lsdException w:name="Book Title" w:semiHidden="0" w:uiPriority="33" w:unhideWhenUsed="0" w:qFormat="1"/>
+    <w:lsdException w:name="Bibliography" w:uiPriority="37"/>
+    <w:lsdException w:name="TOC Heading" w:uiPriority="39" w:qFormat="1"/>
+  </w:latentStyles>
+  <w:style w:type="paragraph" w:default="1" w:styleId="Normal">
+    <w:name w:val="Normal"/>
+    <w:qFormat/>
+  </w:style>
+  <w:style w:type="paragraph" w:styleId="Titre1">
+    <w:name w:val="heading 1"/>
+    <w:basedOn w:val="Normal"/>
+    <w:next w:val="Normal"/>
+    <w:link w:val="Titre1Car"/>
+    <w:uiPriority w:val="9"/>
+    <w:qFormat/>
+    <w:rsid w:val="008F6422"/>
+    <w:pPr>
+      <w:keepNext/>
+      <w:keepLines/>
+      <w:spacing w:before="240"/>
+      <w:outlineLvl w:val="0"/>
+    </w:pPr>
+    <w:rPr>
+      <w:rFonts w:asciiTheme="majorHAnsi" w:eastAsiaTheme="majorEastAsia" w:hAnsiTheme="majorHAnsi" w:cstheme="majorBidi"/>
+      <w:color w:val="2F5496" w:themeColor="accent1" w:themeShade="BF"/>
+      <w:sz w:val="32"/>
+      <w:szCs w:val="32"/>
+    </w:rPr>
+  </w:style>
+  <w:style w:type="character" w:default="1" w:styleId="Policepardfaut">
+    <w:name w:val="Default Paragraph Font"/>
+    <w:uiPriority w:val="1"/>
+    <w:semiHidden/>
+    <w:unhideWhenUsed/>
+  </w:style>
+  <w:style w:type="table" w:default="1" w:styleId="TableauNormal">
+    <w:name w:val="Normal Table"/>
+    <w:uiPriority w:val="99"/>
+    <w:semiHidden/>
+    <w:unhideWhenUsed/>
+    <w:tblPr>
+      <w:tblInd w:w="0" w:type="dxa"/>
+      <w:tblCellMar>
+        <w:top w:w="0" w:type="dxa"/>
+        <w:left w:w="108" w:type="dxa"/>
+        <w:bottom w:w="0" w:type="dxa"/>
+        <w:right w:w="108" w:type="dxa"/>
+      </w:tblCellMar>
+    </w:tblPr>
+  </w:style>
+  <w:style w:type="numbering" w:default="1" w:styleId="Aucuneliste">
+    <w:name w:val="No List"/>
+    <w:uiPriority w:val="99"/>
+    <w:semiHidden/>
+    <w:unhideWhenUsed/>
+  </w:style>
+  <w:style w:type="paragraph" w:styleId="En-tte">
+    <w:name w:val="header"/>
+    <w:basedOn w:val="Normal"/>
+    <w:link w:val="En-tteCar"/>
+    <w:uiPriority w:val="99"/>
+    <w:unhideWhenUsed/>
+    <w:rsid w:val="00D84B2C"/>
+    <w:pPr>
+      <w:tabs>
+        <w:tab w:val="center" w:pos="4536"/>
+        <w:tab w:val="right" w:pos="9072"/>
+      </w:tabs>
+    </w:pPr>
+  </w:style>
+  <w:style w:type="character" w:customStyle="1" w:styleId="En-tteCar">
+    <w:name w:val="En-tête Car"/>
+    <w:basedOn w:val="Policepardfaut"/>
+    <w:link w:val="En-tte"/>
+    <w:uiPriority w:val="99"/>
+    <w:rsid w:val="00D84B2C"/>
+  </w:style>
+  <w:style w:type="paragraph" w:styleId="Pieddepage">
+    <w:name w:val="footer"/>
+    <w:basedOn w:val="Normal"/>
+    <w:link w:val="PieddepageCar"/>
+    <w:uiPriority w:val="99"/>
+    <w:unhideWhenUsed/>
+    <w:rsid w:val="00D84B2C"/>
+    <w:pPr>
+      <w:tabs>
+        <w:tab w:val="center" w:pos="4536"/>
+        <w:tab w:val="right" w:pos="9072"/>
+      </w:tabs>
+    </w:pPr>
+  </w:style>
+  <w:style w:type="character" w:customStyle="1" w:styleId="PieddepageCar">
+    <w:name w:val="Pied de page Car"/>
+    <w:basedOn w:val="Policepardfaut"/>
+    <w:link w:val="Pieddepage"/>
+    <w:uiPriority w:val="99"/>
+    <w:rsid w:val="00D84B2C"/>
+  </w:style>
+  <w:style w:type="paragraph" w:styleId="Paragraphedeliste">
+    <w:name w:val="List Paragraph"/>
+    <w:basedOn w:val="Normal"/>
+    <w:uiPriority w:val="34"/>
+    <w:qFormat/>
+    <w:rsid w:val="00813D07"/>
+    <w:pPr>
+      <w:ind w:left="720"/>
+      <w:contextualSpacing/>
+    </w:pPr>
+  </w:style>
+  <w:style w:type="character" w:customStyle="1" w:styleId="Titre1Car">
+    <w:name w:val="Titre 1 Car"/>
+    <w:basedOn w:val="Policepardfaut"/>
+    <w:link w:val="Titre1"/>
+    <w:uiPriority w:val="9"/>
+    <w:rsid w:val="008F6422"/>
+    <w:rPr>
+      <w:rFonts w:asciiTheme="majorHAnsi" w:eastAsiaTheme="majorEastAsia" w:hAnsiTheme="majorHAnsi" w:cstheme="majorBidi"/>
+      <w:color w:val="2F5496" w:themeColor="accent1" w:themeShade="BF"/>
+      <w:sz w:val="32"/>
+      <w:szCs w:val="32"/>
+    </w:rPr>
+  </w:style>
+  <w:style w:type="paragraph" w:styleId="Rvision">
+    <w:name w:val="Revision"/>
+    <w:hidden/>
+    <w:uiPriority w:val="99"/>
+    <w:semiHidden/>
+    <w:rsid w:val="00A44B57"/>
+  </w:style>
+  <w:style w:type="paragraph" w:styleId="Textedebulles">
+    <w:name w:val="Balloon Text"/>
+    <w:basedOn w:val="Normal"/>
+    <w:link w:val="TextedebullesCar"/>
+    <w:uiPriority w:val="99"/>
+    <w:semiHidden/>
+    <w:unhideWhenUsed/>
+    <w:rsid w:val="00105774"/>
+    <w:rPr>
+      <w:rFonts w:ascii="Lucida Grande" w:hAnsi="Lucida Grande"/>
+      <w:sz w:val="18"/>
+      <w:szCs w:val="18"/>
+    </w:rPr>
+  </w:style>
+  <w:style w:type="character" w:customStyle="1" w:styleId="TextedebullesCar">
+    <w:name w:val="Texte de bulles Car"/>
+    <w:basedOn w:val="Policepardfaut"/>
+    <w:link w:val="Textedebulles"/>
+    <w:uiPriority w:val="99"/>
+    <w:semiHidden/>
+    <w:rsid w:val="00105774"/>
+    <w:rPr>
+      <w:rFonts w:ascii="Lucida Grande" w:hAnsi="Lucida Grande"/>
+      <w:sz w:val="18"/>
+      <w:szCs w:val="18"/>
+    </w:rPr>
   </w:style>
 </w:styles>
 </file>
@@ -4148,7 +4033,7 @@
     </a:clrScheme>
     <a:fontScheme name="Office">
       <a:majorFont>
-        <a:latin typeface="Calibri Light" panose="020F0302020204030204"/>
+        <a:latin typeface="Calibri Light"/>
         <a:ea typeface=""/>
         <a:cs typeface=""/>
         <a:font script="Jpan" typeface="游ゴシック Light"/>
@@ -4200,7 +4085,7 @@
         <a:font script="Tfng" typeface="Ebrima"/>
       </a:majorFont>
       <a:minorFont>
-        <a:latin typeface="Calibri" panose="020F0502020204030204"/>
+        <a:latin typeface="Calibri"/>
         <a:ea typeface=""/>
         <a:cs typeface=""/>
         <a:font script="Jpan" typeface="游明朝"/>
@@ -4394,7 +4279,7 @@
   <a:extraClrSchemeLst/>
   <a:extLst>
     <a:ext uri="{05A4C25C-085E-4340-85A3-A5531E510DB2}">
-      <thm15:themeFamily xmlns:thm15="http://schemas.microsoft.com/office/thememl/2012/main" name="Office Theme" id="{62F939B6-93AF-4DB8-9C6B-D6C7DFDC589F}" vid="{4A3C46E8-61CC-4603-A589-7422A47A8E4A}"/>
+      <thm15:themeFamily xmlns:thm15="http://schemas.microsoft.com/office/thememl/2012/main" xmlns="" name="Office Theme" id="{62F939B6-93AF-4DB8-9C6B-D6C7DFDC589F}" vid="{4A3C46E8-61CC-4603-A589-7422A47A8E4A}"/>
     </a:ext>
   </a:extLst>
 </a:theme>
@@ -4562,13 +4447,36 @@
 </file>
 
 <file path=customXml/itemProps1.xml><?xml version="1.0" encoding="utf-8"?>
-<ds:datastoreItem xmlns:ds="http://schemas.openxmlformats.org/officeDocument/2006/customXml" ds:itemID="{171BF60F-6C5E-4C84-9B4B-768FAB6D5907}"/>
+<ds:datastoreItem xmlns:ds="http://schemas.openxmlformats.org/officeDocument/2006/customXml" ds:itemID="{171BF60F-6C5E-4C84-9B4B-768FAB6D5907}">
+  <ds:schemaRefs>
+    <ds:schemaRef ds:uri="http://schemas.microsoft.com/office/2006/metadata/contentType"/>
+    <ds:schemaRef ds:uri="http://schemas.microsoft.com/office/2006/metadata/properties/metaAttributes"/>
+    <ds:schemaRef ds:uri="http://www.w3.org/2001/XMLSchema"/>
+    <ds:schemaRef ds:uri="http://schemas.microsoft.com/office/2006/metadata/properties"/>
+    <ds:schemaRef ds:uri="befb6c16-44f1-4bee-ad37-794fcbd79761"/>
+    <ds:schemaRef ds:uri="http://schemas.microsoft.com/office/2006/documentManagement/types"/>
+    <ds:schemaRef ds:uri="http://schemas.microsoft.com/office/infopath/2007/PartnerControls"/>
+    <ds:schemaRef ds:uri="http://schemas.openxmlformats.org/package/2006/metadata/core-properties"/>
+    <ds:schemaRef ds:uri="http://purl.org/dc/elements/1.1/"/>
+    <ds:schemaRef ds:uri="http://purl.org/dc/terms/"/>
+    <ds:schemaRef ds:uri="http://schemas.microsoft.com/internal/obd"/>
+  </ds:schemaRefs>
+</ds:datastoreItem>
 </file>
 
 <file path=customXml/itemProps2.xml><?xml version="1.0" encoding="utf-8"?>
-<ds:datastoreItem xmlns:ds="http://schemas.openxmlformats.org/officeDocument/2006/customXml" ds:itemID="{56C1EAC2-CB1F-4FCC-AB55-DFDC874D1DF2}"/>
+<ds:datastoreItem xmlns:ds="http://schemas.openxmlformats.org/officeDocument/2006/customXml" ds:itemID="{56C1EAC2-CB1F-4FCC-AB55-DFDC874D1DF2}">
+  <ds:schemaRefs>
+    <ds:schemaRef ds:uri="http://schemas.microsoft.com/sharepoint/v3/contenttype/forms"/>
+  </ds:schemaRefs>
+</ds:datastoreItem>
 </file>
 
 <file path=customXml/itemProps3.xml><?xml version="1.0" encoding="utf-8"?>
-<ds:datastoreItem xmlns:ds="http://schemas.openxmlformats.org/officeDocument/2006/customXml" ds:itemID="{A0EE1128-4565-48EE-8C26-C42DF33074C7}"/>
+<ds:datastoreItem xmlns:ds="http://schemas.openxmlformats.org/officeDocument/2006/customXml" ds:itemID="{A0EE1128-4565-48EE-8C26-C42DF33074C7}">
+  <ds:schemaRefs>
+    <ds:schemaRef ds:uri="http://schemas.microsoft.com/office/2006/metadata/properties"/>
+    <ds:schemaRef ds:uri="http://schemas.microsoft.com/office/infopath/2007/PartnerControls"/>
+  </ds:schemaRefs>
+</ds:datastoreItem>
 </file>
</xml_diff>